<commit_message>
Changes to the EA file; New Actors diagram; User Stories updated
</commit_message>
<xml_diff>
--- a/docs/Actors and User Stories.docx
+++ b/docs/Actors and User Stories.docx
@@ -160,6 +160,7 @@
           <w:id w:val="955367804"/>
           <w:citation/>
         </w:sdtPr>
+        <w:sdtEndPr/>
         <w:sdtContent>
           <w:r>
             <w:rPr>
@@ -550,28 +551,14 @@
                 <w:rFonts w:ascii="Arial" w:hAnsi="Arial" w:cs="Arial"/>
                 <w:szCs w:val="24"/>
               </w:rPr>
-              <w:t xml:space="preserve">the system, edit his profile and </w:t>
+              <w:t xml:space="preserve">the system, edit his profile </w:t>
             </w:r>
             <w:r>
               <w:rPr>
                 <w:rFonts w:ascii="Arial" w:hAnsi="Arial" w:cs="Arial"/>
                 <w:szCs w:val="24"/>
               </w:rPr>
-              <w:t>upload</w:t>
-            </w:r>
-            <w:r>
-              <w:rPr>
-                <w:rFonts w:ascii="Arial" w:hAnsi="Arial" w:cs="Arial"/>
-                <w:szCs w:val="24"/>
-              </w:rPr>
-              <w:t>, vote and associate an entity to a ticket</w:t>
-            </w:r>
-            <w:r>
-              <w:rPr>
-                <w:rFonts w:ascii="Arial" w:hAnsi="Arial" w:cs="Arial"/>
-                <w:szCs w:val="24"/>
-              </w:rPr>
-              <w:t>.</w:t>
+              <w:t xml:space="preserve">or recover his password. </w:t>
             </w:r>
           </w:p>
         </w:tc>
@@ -621,7 +608,7 @@
                 <w:b w:val="0"/>
                 <w:szCs w:val="24"/>
               </w:rPr>
-              <w:t>Moderator</w:t>
+              <w:t>Poster</w:t>
             </w:r>
           </w:p>
         </w:tc>
@@ -645,14 +632,14 @@
                 <w:rFonts w:ascii="Arial" w:hAnsi="Arial" w:cs="Arial"/>
                 <w:szCs w:val="24"/>
               </w:rPr>
-              <w:t>Authenticated user; responsible for ticketing management (validate its content, share information with the competent entity</w:t>
+              <w:t xml:space="preserve">Authenticated user; may </w:t>
             </w:r>
             <w:r>
               <w:rPr>
                 <w:rFonts w:ascii="Arial" w:hAnsi="Arial" w:cs="Arial"/>
                 <w:szCs w:val="24"/>
               </w:rPr>
-              <w:t xml:space="preserve"> that’s going to solve the problem, assign extra points to users based on the points system, etc.)</w:t>
+              <w:t>upload, vote and associate an entity to a ticket.</w:t>
             </w:r>
           </w:p>
         </w:tc>
@@ -675,7 +662,7 @@
                 <w:rFonts w:ascii="Arial" w:hAnsi="Arial" w:cs="Arial"/>
                 <w:szCs w:val="24"/>
               </w:rPr>
-              <w:t>cris92</w:t>
+              <w:t>tmiranda</w:t>
             </w:r>
           </w:p>
         </w:tc>
@@ -705,7 +692,7 @@
                 <w:b w:val="0"/>
                 <w:szCs w:val="24"/>
               </w:rPr>
-              <w:t>Entity</w:t>
+              <w:t>Moderator</w:t>
             </w:r>
           </w:p>
         </w:tc>
@@ -729,14 +716,14 @@
                 <w:rFonts w:ascii="Arial" w:hAnsi="Arial" w:cs="Arial"/>
                 <w:szCs w:val="24"/>
               </w:rPr>
-              <w:t xml:space="preserve">Authenticated user; responsible for </w:t>
+              <w:t>Authenticated user; responsible for ticketing management (validate its content, share information with the competent entity</w:t>
             </w:r>
             <w:r>
               <w:rPr>
                 <w:rFonts w:ascii="Arial" w:hAnsi="Arial" w:cs="Arial"/>
                 <w:szCs w:val="24"/>
               </w:rPr>
-              <w:t>retrieving information from the applied tickets and updating the current tickets’ state.</w:t>
+              <w:t xml:space="preserve"> that’s going to solve the problem, assign extra points to users based on the points system, etc.)</w:t>
             </w:r>
           </w:p>
         </w:tc>
@@ -759,7 +746,7 @@
                 <w:rFonts w:ascii="Arial" w:hAnsi="Arial" w:cs="Arial"/>
                 <w:szCs w:val="24"/>
               </w:rPr>
-              <w:t>cmp</w:t>
+              <w:t>cris92</w:t>
             </w:r>
           </w:p>
         </w:tc>
@@ -786,7 +773,7 @@
                 <w:b w:val="0"/>
                 <w:szCs w:val="24"/>
               </w:rPr>
-              <w:t>Administrator</w:t>
+              <w:t>Entity</w:t>
             </w:r>
           </w:p>
         </w:tc>
@@ -810,7 +797,14 @@
                 <w:rFonts w:ascii="Arial" w:hAnsi="Arial" w:cs="Arial"/>
                 <w:szCs w:val="24"/>
               </w:rPr>
-              <w:t>Authenticated user; responsible for users management, system security and data integrity.</w:t>
+              <w:t xml:space="preserve">Authenticated user; responsible for </w:t>
+            </w:r>
+            <w:r>
+              <w:rPr>
+                <w:rFonts w:ascii="Arial" w:hAnsi="Arial" w:cs="Arial"/>
+                <w:szCs w:val="24"/>
+              </w:rPr>
+              <w:t>retrieving information from the applied tickets and updating the current tickets’ state.</w:t>
             </w:r>
           </w:p>
         </w:tc>
@@ -833,7 +827,7 @@
                 <w:rFonts w:ascii="Arial" w:hAnsi="Arial" w:cs="Arial"/>
                 <w:szCs w:val="24"/>
               </w:rPr>
-              <w:t>admin</w:t>
+              <w:t>cmp</w:t>
             </w:r>
           </w:p>
         </w:tc>
@@ -863,7 +857,7 @@
                 <w:b w:val="0"/>
                 <w:szCs w:val="24"/>
               </w:rPr>
-              <w:t>Google API</w:t>
+              <w:t>Administrator</w:t>
             </w:r>
           </w:p>
         </w:tc>
@@ -887,6 +881,80 @@
                 <w:rFonts w:ascii="Arial" w:hAnsi="Arial" w:cs="Arial"/>
                 <w:szCs w:val="24"/>
               </w:rPr>
+              <w:t>Authenticated user; responsible for users management, system security and data integrity.</w:t>
+            </w:r>
+          </w:p>
+        </w:tc>
+        <w:tc>
+          <w:tcPr>
+            <w:tcW w:w="1146" w:type="dxa"/>
+            <w:vAlign w:val="center"/>
+          </w:tcPr>
+          <w:p>
+            <w:pPr>
+              <w:spacing w:before="60" w:after="60" w:line="300" w:lineRule="auto"/>
+              <w:cnfStyle w:val="000000100000" w:firstRow="0" w:lastRow="0" w:firstColumn="0" w:lastColumn="0" w:oddVBand="0" w:evenVBand="0" w:oddHBand="1" w:evenHBand="0" w:firstRowFirstColumn="0" w:firstRowLastColumn="0" w:lastRowFirstColumn="0" w:lastRowLastColumn="0"/>
+              <w:rPr>
+                <w:rFonts w:ascii="Arial" w:hAnsi="Arial" w:cs="Arial"/>
+                <w:szCs w:val="24"/>
+              </w:rPr>
+            </w:pPr>
+            <w:r>
+              <w:rPr>
+                <w:rFonts w:ascii="Arial" w:hAnsi="Arial" w:cs="Arial"/>
+                <w:szCs w:val="24"/>
+              </w:rPr>
+              <w:t>admin</w:t>
+            </w:r>
+          </w:p>
+        </w:tc>
+      </w:tr>
+      <w:tr>
+        <w:tc>
+          <w:tcPr>
+            <w:cnfStyle w:val="001000000000" w:firstRow="0" w:lastRow="0" w:firstColumn="1" w:lastColumn="0" w:oddVBand="0" w:evenVBand="0" w:oddHBand="0" w:evenHBand="0" w:firstRowFirstColumn="0" w:firstRowLastColumn="0" w:lastRowFirstColumn="0" w:lastRowLastColumn="0"/>
+            <w:tcW w:w="1684" w:type="dxa"/>
+            <w:vAlign w:val="center"/>
+          </w:tcPr>
+          <w:p>
+            <w:pPr>
+              <w:spacing w:before="60" w:after="60" w:line="300" w:lineRule="auto"/>
+              <w:rPr>
+                <w:rFonts w:ascii="Arial" w:hAnsi="Arial" w:cs="Arial"/>
+                <w:b w:val="0"/>
+                <w:szCs w:val="24"/>
+              </w:rPr>
+            </w:pPr>
+            <w:r>
+              <w:rPr>
+                <w:rFonts w:ascii="Arial" w:hAnsi="Arial" w:cs="Arial"/>
+                <w:b w:val="0"/>
+                <w:szCs w:val="24"/>
+              </w:rPr>
+              <w:t>Google API</w:t>
+            </w:r>
+          </w:p>
+        </w:tc>
+        <w:tc>
+          <w:tcPr>
+            <w:tcW w:w="7655" w:type="dxa"/>
+            <w:vAlign w:val="center"/>
+          </w:tcPr>
+          <w:p>
+            <w:pPr>
+              <w:spacing w:before="60" w:after="60" w:line="300" w:lineRule="auto"/>
+              <w:jc w:val="both"/>
+              <w:cnfStyle w:val="000000000000" w:firstRow="0" w:lastRow="0" w:firstColumn="0" w:lastColumn="0" w:oddVBand="0" w:evenVBand="0" w:oddHBand="0" w:evenHBand="0" w:firstRowFirstColumn="0" w:firstRowLastColumn="0" w:lastRowFirstColumn="0" w:lastRowLastColumn="0"/>
+              <w:rPr>
+                <w:rFonts w:ascii="Arial" w:hAnsi="Arial" w:cs="Arial"/>
+                <w:szCs w:val="24"/>
+              </w:rPr>
+            </w:pPr>
+            <w:r>
+              <w:rPr>
+                <w:rFonts w:ascii="Arial" w:hAnsi="Arial" w:cs="Arial"/>
+                <w:szCs w:val="24"/>
+              </w:rPr>
               <w:t>External API which will be used to detect the user’s geographical localization.</w:t>
             </w:r>
           </w:p>
@@ -900,7 +968,7 @@
             <w:pPr>
               <w:keepNext/>
               <w:spacing w:before="60" w:after="60" w:line="300" w:lineRule="auto"/>
-              <w:cnfStyle w:val="000000100000" w:firstRow="0" w:lastRow="0" w:firstColumn="0" w:lastColumn="0" w:oddVBand="0" w:evenVBand="0" w:oddHBand="1" w:evenHBand="0" w:firstRowFirstColumn="0" w:firstRowLastColumn="0" w:lastRowFirstColumn="0" w:lastRowLastColumn="0"/>
+              <w:cnfStyle w:val="000000000000" w:firstRow="0" w:lastRow="0" w:firstColumn="0" w:lastColumn="0" w:oddVBand="0" w:evenVBand="0" w:oddHBand="0" w:evenHBand="0" w:firstRowFirstColumn="0" w:firstRowLastColumn="0" w:lastRowFirstColumn="0" w:lastRowLastColumn="0"/>
               <w:rPr>
                 <w:rFonts w:ascii="Arial" w:hAnsi="Arial" w:cs="Arial"/>
                 <w:szCs w:val="24"/>
@@ -1002,6 +1070,7 @@
           <w:id w:val="-2102332156"/>
           <w:citation/>
         </w:sdtPr>
+        <w:sdtEndPr/>
         <w:sdtContent>
           <w:r>
             <w:rPr>
@@ -1057,6 +1126,7 @@
           <w:id w:val="-1230612390"/>
           <w:citation/>
         </w:sdtPr>
+        <w:sdtEndPr/>
         <w:sdtContent>
           <w:r>
             <w:rPr>
@@ -1121,6 +1191,7 @@
           <w:rFonts w:ascii="Arial" w:hAnsi="Arial" w:cs="Arial"/>
           <w:noProof/>
           <w:szCs w:val="24"/>
+          <w:lang w:eastAsia="pt-PT"/>
         </w:rPr>
         <mc:AlternateContent>
           <mc:Choice Requires="wps">
@@ -1206,6 +1277,7 @@
                               <w:rPr>
                                 <w:rFonts w:ascii="Arial" w:hAnsi="Arial" w:cs="Arial"/>
                                 <w:i/>
+                                <w:color w:val="000000"/>
                                 <w14:textOutline w14:w="9525" w14:cap="rnd" w14:cmpd="sng" w14:algn="ctr">
                                   <w14:noFill/>
                                   <w14:prstDash w14:val="solid"/>
@@ -1224,6 +1296,7 @@
                               <w:rPr>
                                 <w:rFonts w:ascii="Arial" w:hAnsi="Arial" w:cs="Arial"/>
                                 <w:i/>
+                                <w:color w:val="000000"/>
                                 <w14:textOutline w14:w="9525" w14:cap="rnd" w14:cmpd="sng" w14:algn="ctr">
                                   <w14:noFill/>
                                   <w14:prstDash w14:val="solid"/>
@@ -1243,6 +1316,7 @@
                               <w:rPr>
                                 <w:rFonts w:ascii="Arial" w:hAnsi="Arial" w:cs="Arial"/>
                                 <w:i/>
+                                <w:color w:val="000000"/>
                                 <w14:textOutline w14:w="9525" w14:cap="rnd" w14:cmpd="sng" w14:algn="ctr">
                                   <w14:noFill/>
                                   <w14:prstDash w14:val="solid"/>
@@ -1262,6 +1336,7 @@
                               <w:rPr>
                                 <w:rFonts w:ascii="Arial" w:hAnsi="Arial" w:cs="Arial"/>
                                 <w:i/>
+                                <w:color w:val="000000"/>
                                 <w14:textOutline w14:w="9525" w14:cap="rnd" w14:cmpd="sng" w14:algn="ctr">
                                   <w14:noFill/>
                                   <w14:prstDash w14:val="solid"/>
@@ -1313,6 +1388,7 @@
                         <w:rPr>
                           <w:rFonts w:ascii="Arial" w:hAnsi="Arial" w:cs="Arial"/>
                           <w:i/>
+                          <w:color w:val="000000"/>
                           <w14:textOutline w14:w="9525" w14:cap="rnd" w14:cmpd="sng" w14:algn="ctr">
                             <w14:noFill/>
                             <w14:prstDash w14:val="solid"/>
@@ -1331,6 +1407,7 @@
                         <w:rPr>
                           <w:rFonts w:ascii="Arial" w:hAnsi="Arial" w:cs="Arial"/>
                           <w:i/>
+                          <w:color w:val="000000"/>
                           <w14:textOutline w14:w="9525" w14:cap="rnd" w14:cmpd="sng" w14:algn="ctr">
                             <w14:noFill/>
                             <w14:prstDash w14:val="solid"/>
@@ -1350,6 +1427,7 @@
                         <w:rPr>
                           <w:rFonts w:ascii="Arial" w:hAnsi="Arial" w:cs="Arial"/>
                           <w:i/>
+                          <w:color w:val="000000"/>
                           <w14:textOutline w14:w="9525" w14:cap="rnd" w14:cmpd="sng" w14:algn="ctr">
                             <w14:noFill/>
                             <w14:prstDash w14:val="solid"/>
@@ -1369,6 +1447,7 @@
                         <w:rPr>
                           <w:rFonts w:ascii="Arial" w:hAnsi="Arial" w:cs="Arial"/>
                           <w:i/>
+                          <w:color w:val="000000"/>
                           <w14:textOutline w14:w="9525" w14:cap="rnd" w14:cmpd="sng" w14:algn="ctr">
                             <w14:noFill/>
                             <w14:prstDash w14:val="solid"/>
@@ -1425,7 +1504,7 @@
         <w:tabs>
           <w:tab w:val="left" w:pos="426"/>
         </w:tabs>
-        <w:spacing w:line="300" w:lineRule="auto"/>
+        <w:spacing w:after="360" w:line="300" w:lineRule="auto"/>
         <w:jc w:val="both"/>
         <w:rPr>
           <w:rFonts w:ascii="Arial" w:hAnsi="Arial" w:cs="Arial"/>
@@ -1495,6 +1574,1532 @@
         <w:jc w:val="both"/>
         <w:rPr>
           <w:rFonts w:ascii="Arial" w:hAnsi="Arial" w:cs="Arial"/>
+          <w:b/>
+          <w:sz w:val="24"/>
+          <w:szCs w:val="24"/>
+        </w:rPr>
+      </w:pPr>
+      <w:r>
+        <w:rPr>
+          <w:rFonts w:ascii="Arial" w:hAnsi="Arial" w:cs="Arial"/>
+          <w:b/>
+          <w:sz w:val="24"/>
+          <w:szCs w:val="24"/>
+        </w:rPr>
+        <w:t>2.1 User</w:t>
+      </w:r>
+    </w:p>
+    <w:p>
+      <w:pPr>
+        <w:pStyle w:val="Legenda"/>
+        <w:keepNext/>
+        <w:jc w:val="center"/>
+      </w:pPr>
+      <w:r>
+        <w:t xml:space="preserve">Table </w:t>
+      </w:r>
+      <w:r>
+        <w:fldChar w:fldCharType="begin"/>
+      </w:r>
+      <w:r>
+        <w:instrText xml:space="preserve"> SEQ Table \* ARABIC </w:instrText>
+      </w:r>
+      <w:r>
+        <w:fldChar w:fldCharType="separate"/>
+      </w:r>
+      <w:r>
+        <w:rPr>
+          <w:noProof/>
+        </w:rPr>
+        <w:t>2</w:t>
+      </w:r>
+      <w:r>
+        <w:fldChar w:fldCharType="end"/>
+      </w:r>
+      <w:r>
+        <w:t xml:space="preserve"> – User</w:t>
+      </w:r>
+    </w:p>
+    <w:tbl>
+      <w:tblPr>
+        <w:tblStyle w:val="TabelaSimples1"/>
+        <w:tblW w:w="10166" w:type="dxa"/>
+        <w:tblLook w:val="04A0" w:firstRow="1" w:lastRow="0" w:firstColumn="1" w:lastColumn="0" w:noHBand="0" w:noVBand="1"/>
+      </w:tblPr>
+      <w:tblGrid>
+        <w:gridCol w:w="1268"/>
+        <w:gridCol w:w="2295"/>
+        <w:gridCol w:w="1109"/>
+        <w:gridCol w:w="5494"/>
+      </w:tblGrid>
+      <w:tr>
+        <w:trPr>
+          <w:cnfStyle w:val="100000000000" w:firstRow="1" w:lastRow="0" w:firstColumn="0" w:lastColumn="0" w:oddVBand="0" w:evenVBand="0" w:oddHBand="0" w:evenHBand="0" w:firstRowFirstColumn="0" w:firstRowLastColumn="0" w:lastRowFirstColumn="0" w:lastRowLastColumn="0"/>
+        </w:trPr>
+        <w:tc>
+          <w:tcPr>
+            <w:cnfStyle w:val="001000000000" w:firstRow="0" w:lastRow="0" w:firstColumn="1" w:lastColumn="0" w:oddVBand="0" w:evenVBand="0" w:oddHBand="0" w:evenHBand="0" w:firstRowFirstColumn="0" w:firstRowLastColumn="0" w:lastRowFirstColumn="0" w:lastRowLastColumn="0"/>
+            <w:tcW w:w="1268" w:type="dxa"/>
+          </w:tcPr>
+          <w:p>
+            <w:pPr>
+              <w:tabs>
+                <w:tab w:val="left" w:pos="426"/>
+              </w:tabs>
+              <w:spacing w:before="120" w:after="120" w:line="300" w:lineRule="auto"/>
+              <w:jc w:val="both"/>
+              <w:rPr>
+                <w:rFonts w:ascii="Arial" w:hAnsi="Arial" w:cs="Arial"/>
+              </w:rPr>
+            </w:pPr>
+            <w:r>
+              <w:rPr>
+                <w:rFonts w:ascii="Arial" w:hAnsi="Arial" w:cs="Arial"/>
+              </w:rPr>
+              <w:t>Identifier</w:t>
+            </w:r>
+          </w:p>
+        </w:tc>
+        <w:tc>
+          <w:tcPr>
+            <w:tcW w:w="2295" w:type="dxa"/>
+          </w:tcPr>
+          <w:p>
+            <w:pPr>
+              <w:tabs>
+                <w:tab w:val="left" w:pos="426"/>
+              </w:tabs>
+              <w:spacing w:before="120" w:after="120" w:line="300" w:lineRule="auto"/>
+              <w:jc w:val="both"/>
+              <w:cnfStyle w:val="100000000000" w:firstRow="1" w:lastRow="0" w:firstColumn="0" w:lastColumn="0" w:oddVBand="0" w:evenVBand="0" w:oddHBand="0" w:evenHBand="0" w:firstRowFirstColumn="0" w:firstRowLastColumn="0" w:lastRowFirstColumn="0" w:lastRowLastColumn="0"/>
+              <w:rPr>
+                <w:rFonts w:ascii="Arial" w:hAnsi="Arial" w:cs="Arial"/>
+              </w:rPr>
+            </w:pPr>
+            <w:r>
+              <w:rPr>
+                <w:rFonts w:ascii="Arial" w:hAnsi="Arial" w:cs="Arial"/>
+              </w:rPr>
+              <w:t>Name</w:t>
+            </w:r>
+          </w:p>
+        </w:tc>
+        <w:tc>
+          <w:tcPr>
+            <w:tcW w:w="1109" w:type="dxa"/>
+          </w:tcPr>
+          <w:p>
+            <w:pPr>
+              <w:tabs>
+                <w:tab w:val="left" w:pos="426"/>
+              </w:tabs>
+              <w:spacing w:before="120" w:after="120" w:line="300" w:lineRule="auto"/>
+              <w:jc w:val="both"/>
+              <w:cnfStyle w:val="100000000000" w:firstRow="1" w:lastRow="0" w:firstColumn="0" w:lastColumn="0" w:oddVBand="0" w:evenVBand="0" w:oddHBand="0" w:evenHBand="0" w:firstRowFirstColumn="0" w:firstRowLastColumn="0" w:lastRowFirstColumn="0" w:lastRowLastColumn="0"/>
+              <w:rPr>
+                <w:rFonts w:ascii="Arial" w:hAnsi="Arial" w:cs="Arial"/>
+              </w:rPr>
+            </w:pPr>
+            <w:r>
+              <w:rPr>
+                <w:rFonts w:ascii="Arial" w:hAnsi="Arial" w:cs="Arial"/>
+              </w:rPr>
+              <w:t>Priority</w:t>
+            </w:r>
+          </w:p>
+        </w:tc>
+        <w:tc>
+          <w:tcPr>
+            <w:tcW w:w="5494" w:type="dxa"/>
+          </w:tcPr>
+          <w:p>
+            <w:pPr>
+              <w:tabs>
+                <w:tab w:val="left" w:pos="426"/>
+              </w:tabs>
+              <w:spacing w:before="120" w:after="120" w:line="300" w:lineRule="auto"/>
+              <w:jc w:val="both"/>
+              <w:cnfStyle w:val="100000000000" w:firstRow="1" w:lastRow="0" w:firstColumn="0" w:lastColumn="0" w:oddVBand="0" w:evenVBand="0" w:oddHBand="0" w:evenHBand="0" w:firstRowFirstColumn="0" w:firstRowLastColumn="0" w:lastRowFirstColumn="0" w:lastRowLastColumn="0"/>
+              <w:rPr>
+                <w:rFonts w:ascii="Arial" w:hAnsi="Arial" w:cs="Arial"/>
+              </w:rPr>
+            </w:pPr>
+            <w:r>
+              <w:rPr>
+                <w:rFonts w:ascii="Arial" w:hAnsi="Arial" w:cs="Arial"/>
+              </w:rPr>
+              <w:t>Description</w:t>
+            </w:r>
+          </w:p>
+        </w:tc>
+      </w:tr>
+      <w:tr>
+        <w:trPr>
+          <w:cnfStyle w:val="000000100000" w:firstRow="0" w:lastRow="0" w:firstColumn="0" w:lastColumn="0" w:oddVBand="0" w:evenVBand="0" w:oddHBand="1" w:evenHBand="0" w:firstRowFirstColumn="0" w:firstRowLastColumn="0" w:lastRowFirstColumn="0" w:lastRowLastColumn="0"/>
+        </w:trPr>
+        <w:tc>
+          <w:tcPr>
+            <w:cnfStyle w:val="001000000000" w:firstRow="0" w:lastRow="0" w:firstColumn="1" w:lastColumn="0" w:oddVBand="0" w:evenVBand="0" w:oddHBand="0" w:evenHBand="0" w:firstRowFirstColumn="0" w:firstRowLastColumn="0" w:lastRowFirstColumn="0" w:lastRowLastColumn="0"/>
+            <w:tcW w:w="1268" w:type="dxa"/>
+            <w:vAlign w:val="center"/>
+          </w:tcPr>
+          <w:p>
+            <w:pPr>
+              <w:tabs>
+                <w:tab w:val="left" w:pos="426"/>
+              </w:tabs>
+              <w:spacing w:before="60" w:after="60" w:line="300" w:lineRule="auto"/>
+              <w:rPr>
+                <w:rFonts w:ascii="Arial" w:hAnsi="Arial" w:cs="Arial"/>
+                <w:b w:val="0"/>
+              </w:rPr>
+            </w:pPr>
+            <w:r>
+              <w:rPr>
+                <w:rFonts w:ascii="Arial" w:hAnsi="Arial" w:cs="Arial"/>
+                <w:b w:val="0"/>
+              </w:rPr>
+              <w:t>US0</w:t>
+            </w:r>
+            <w:r>
+              <w:rPr>
+                <w:rFonts w:ascii="Arial" w:hAnsi="Arial" w:cs="Arial"/>
+                <w:b w:val="0"/>
+              </w:rPr>
+              <w:t>01</w:t>
+            </w:r>
+          </w:p>
+        </w:tc>
+        <w:tc>
+          <w:tcPr>
+            <w:tcW w:w="2295" w:type="dxa"/>
+            <w:vAlign w:val="center"/>
+          </w:tcPr>
+          <w:p>
+            <w:pPr>
+              <w:tabs>
+                <w:tab w:val="left" w:pos="426"/>
+              </w:tabs>
+              <w:spacing w:before="60" w:after="60" w:line="300" w:lineRule="auto"/>
+              <w:cnfStyle w:val="000000100000" w:firstRow="0" w:lastRow="0" w:firstColumn="0" w:lastColumn="0" w:oddVBand="0" w:evenVBand="0" w:oddHBand="1" w:evenHBand="0" w:firstRowFirstColumn="0" w:firstRowLastColumn="0" w:lastRowFirstColumn="0" w:lastRowLastColumn="0"/>
+              <w:rPr>
+                <w:rFonts w:ascii="Arial" w:hAnsi="Arial" w:cs="Arial"/>
+              </w:rPr>
+            </w:pPr>
+            <w:r>
+              <w:rPr>
+                <w:rFonts w:ascii="Arial" w:hAnsi="Arial" w:cs="Arial"/>
+              </w:rPr>
+              <w:t>Search</w:t>
+            </w:r>
+          </w:p>
+        </w:tc>
+        <w:tc>
+          <w:tcPr>
+            <w:tcW w:w="1109" w:type="dxa"/>
+            <w:vAlign w:val="center"/>
+          </w:tcPr>
+          <w:p>
+            <w:pPr>
+              <w:tabs>
+                <w:tab w:val="left" w:pos="426"/>
+              </w:tabs>
+              <w:spacing w:before="60" w:after="60" w:line="300" w:lineRule="auto"/>
+              <w:cnfStyle w:val="000000100000" w:firstRow="0" w:lastRow="0" w:firstColumn="0" w:lastColumn="0" w:oddVBand="0" w:evenVBand="0" w:oddHBand="1" w:evenHBand="0" w:firstRowFirstColumn="0" w:firstRowLastColumn="0" w:lastRowFirstColumn="0" w:lastRowLastColumn="0"/>
+              <w:rPr>
+                <w:rFonts w:ascii="Arial" w:hAnsi="Arial" w:cs="Arial"/>
+              </w:rPr>
+            </w:pPr>
+            <w:r>
+              <w:rPr>
+                <w:rFonts w:ascii="Arial" w:hAnsi="Arial" w:cs="Arial"/>
+              </w:rPr>
+              <w:t>High</w:t>
+            </w:r>
+          </w:p>
+        </w:tc>
+        <w:tc>
+          <w:tcPr>
+            <w:tcW w:w="5494" w:type="dxa"/>
+            <w:vAlign w:val="center"/>
+          </w:tcPr>
+          <w:p>
+            <w:pPr>
+              <w:tabs>
+                <w:tab w:val="left" w:pos="426"/>
+              </w:tabs>
+              <w:spacing w:before="60" w:after="60" w:line="300" w:lineRule="auto"/>
+              <w:jc w:val="both"/>
+              <w:cnfStyle w:val="000000100000" w:firstRow="0" w:lastRow="0" w:firstColumn="0" w:lastColumn="0" w:oddVBand="0" w:evenVBand="0" w:oddHBand="1" w:evenHBand="0" w:firstRowFirstColumn="0" w:firstRowLastColumn="0" w:lastRowFirstColumn="0" w:lastRowLastColumn="0"/>
+              <w:rPr>
+                <w:rFonts w:ascii="Arial" w:hAnsi="Arial" w:cs="Arial"/>
+              </w:rPr>
+            </w:pPr>
+            <w:r>
+              <w:rPr>
+                <w:rFonts w:ascii="Arial" w:hAnsi="Arial" w:cs="Arial"/>
+              </w:rPr>
+              <w:t xml:space="preserve">As an User I want to search all public information (user and </w:t>
+            </w:r>
+            <w:r>
+              <w:rPr>
+                <w:rFonts w:ascii="Arial" w:hAnsi="Arial" w:cs="Arial"/>
+              </w:rPr>
+              <w:t>entity profiles,</w:t>
+            </w:r>
+            <w:r>
+              <w:rPr>
+                <w:rFonts w:ascii="Arial" w:hAnsi="Arial" w:cs="Arial"/>
+              </w:rPr>
+              <w:t xml:space="preserve"> et</w:t>
+            </w:r>
+            <w:r>
+              <w:rPr>
+                <w:rFonts w:ascii="Arial" w:hAnsi="Arial" w:cs="Arial"/>
+              </w:rPr>
+              <w:t>c.) so that I can know who I should contact if there is a problem near my location</w:t>
+            </w:r>
+            <w:r>
+              <w:rPr>
+                <w:rFonts w:ascii="Arial" w:hAnsi="Arial" w:cs="Arial"/>
+              </w:rPr>
+              <w:t>.</w:t>
+            </w:r>
+          </w:p>
+        </w:tc>
+      </w:tr>
+      <w:tr>
+        <w:tc>
+          <w:tcPr>
+            <w:cnfStyle w:val="001000000000" w:firstRow="0" w:lastRow="0" w:firstColumn="1" w:lastColumn="0" w:oddVBand="0" w:evenVBand="0" w:oddHBand="0" w:evenHBand="0" w:firstRowFirstColumn="0" w:firstRowLastColumn="0" w:lastRowFirstColumn="0" w:lastRowLastColumn="0"/>
+            <w:tcW w:w="1268" w:type="dxa"/>
+            <w:vAlign w:val="center"/>
+          </w:tcPr>
+          <w:p>
+            <w:pPr>
+              <w:tabs>
+                <w:tab w:val="left" w:pos="426"/>
+              </w:tabs>
+              <w:spacing w:before="60" w:after="60" w:line="300" w:lineRule="auto"/>
+              <w:rPr>
+                <w:rFonts w:ascii="Arial" w:hAnsi="Arial" w:cs="Arial"/>
+                <w:b w:val="0"/>
+              </w:rPr>
+            </w:pPr>
+            <w:r>
+              <w:rPr>
+                <w:rFonts w:ascii="Arial" w:hAnsi="Arial" w:cs="Arial"/>
+                <w:b w:val="0"/>
+              </w:rPr>
+              <w:t>US0</w:t>
+            </w:r>
+            <w:r>
+              <w:rPr>
+                <w:rFonts w:ascii="Arial" w:hAnsi="Arial" w:cs="Arial"/>
+                <w:b w:val="0"/>
+              </w:rPr>
+              <w:t>02</w:t>
+            </w:r>
+          </w:p>
+        </w:tc>
+        <w:tc>
+          <w:tcPr>
+            <w:tcW w:w="2295" w:type="dxa"/>
+            <w:vAlign w:val="center"/>
+          </w:tcPr>
+          <w:p>
+            <w:pPr>
+              <w:tabs>
+                <w:tab w:val="left" w:pos="426"/>
+              </w:tabs>
+              <w:spacing w:before="60" w:after="60" w:line="300" w:lineRule="auto"/>
+              <w:cnfStyle w:val="000000000000" w:firstRow="0" w:lastRow="0" w:firstColumn="0" w:lastColumn="0" w:oddVBand="0" w:evenVBand="0" w:oddHBand="0" w:evenHBand="0" w:firstRowFirstColumn="0" w:firstRowLastColumn="0" w:lastRowFirstColumn="0" w:lastRowLastColumn="0"/>
+              <w:rPr>
+                <w:rFonts w:ascii="Arial" w:hAnsi="Arial" w:cs="Arial"/>
+              </w:rPr>
+            </w:pPr>
+            <w:r>
+              <w:rPr>
+                <w:rFonts w:ascii="Arial" w:hAnsi="Arial" w:cs="Arial"/>
+              </w:rPr>
+              <w:t>View Ticket</w:t>
+            </w:r>
+          </w:p>
+        </w:tc>
+        <w:tc>
+          <w:tcPr>
+            <w:tcW w:w="1109" w:type="dxa"/>
+            <w:vAlign w:val="center"/>
+          </w:tcPr>
+          <w:p>
+            <w:pPr>
+              <w:tabs>
+                <w:tab w:val="left" w:pos="426"/>
+              </w:tabs>
+              <w:spacing w:before="60" w:after="60" w:line="300" w:lineRule="auto"/>
+              <w:cnfStyle w:val="000000000000" w:firstRow="0" w:lastRow="0" w:firstColumn="0" w:lastColumn="0" w:oddVBand="0" w:evenVBand="0" w:oddHBand="0" w:evenHBand="0" w:firstRowFirstColumn="0" w:firstRowLastColumn="0" w:lastRowFirstColumn="0" w:lastRowLastColumn="0"/>
+              <w:rPr>
+                <w:rFonts w:ascii="Arial" w:hAnsi="Arial" w:cs="Arial"/>
+              </w:rPr>
+            </w:pPr>
+            <w:r>
+              <w:rPr>
+                <w:rFonts w:ascii="Arial" w:hAnsi="Arial" w:cs="Arial"/>
+              </w:rPr>
+              <w:t>High</w:t>
+            </w:r>
+          </w:p>
+        </w:tc>
+        <w:tc>
+          <w:tcPr>
+            <w:tcW w:w="5494" w:type="dxa"/>
+            <w:vAlign w:val="center"/>
+          </w:tcPr>
+          <w:p>
+            <w:pPr>
+              <w:tabs>
+                <w:tab w:val="left" w:pos="426"/>
+              </w:tabs>
+              <w:spacing w:before="60" w:after="60" w:line="300" w:lineRule="auto"/>
+              <w:jc w:val="both"/>
+              <w:cnfStyle w:val="000000000000" w:firstRow="0" w:lastRow="0" w:firstColumn="0" w:lastColumn="0" w:oddVBand="0" w:evenVBand="0" w:oddHBand="0" w:evenHBand="0" w:firstRowFirstColumn="0" w:firstRowLastColumn="0" w:lastRowFirstColumn="0" w:lastRowLastColumn="0"/>
+              <w:rPr>
+                <w:rFonts w:ascii="Arial" w:hAnsi="Arial" w:cs="Arial"/>
+              </w:rPr>
+            </w:pPr>
+            <w:r>
+              <w:rPr>
+                <w:rFonts w:ascii="Arial" w:hAnsi="Arial" w:cs="Arial"/>
+              </w:rPr>
+              <w:t>As an User I want to view a ticket’s content so that I can know if there is a problem near my location and what actually happened.</w:t>
+            </w:r>
+          </w:p>
+        </w:tc>
+      </w:tr>
+    </w:tbl>
+    <w:p>
+      <w:pPr>
+        <w:tabs>
+          <w:tab w:val="left" w:pos="426"/>
+        </w:tabs>
+        <w:spacing w:line="300" w:lineRule="auto"/>
+        <w:jc w:val="both"/>
+        <w:rPr>
+          <w:rFonts w:ascii="Arial" w:hAnsi="Arial" w:cs="Arial"/>
+          <w:b/>
+          <w:sz w:val="24"/>
+          <w:szCs w:val="24"/>
+        </w:rPr>
+      </w:pPr>
+    </w:p>
+    <w:p>
+      <w:pPr>
+        <w:tabs>
+          <w:tab w:val="left" w:pos="426"/>
+        </w:tabs>
+        <w:spacing w:line="300" w:lineRule="auto"/>
+        <w:jc w:val="both"/>
+        <w:rPr>
+          <w:rFonts w:ascii="Arial" w:hAnsi="Arial" w:cs="Arial"/>
+          <w:sz w:val="24"/>
+          <w:szCs w:val="24"/>
+        </w:rPr>
+      </w:pPr>
+      <w:r>
+        <w:rPr>
+          <w:rFonts w:ascii="Arial" w:hAnsi="Arial" w:cs="Arial"/>
+          <w:b/>
+          <w:sz w:val="24"/>
+          <w:szCs w:val="24"/>
+        </w:rPr>
+        <w:t>2.2</w:t>
+      </w:r>
+      <w:r>
+        <w:rPr>
+          <w:rFonts w:ascii="Arial" w:hAnsi="Arial" w:cs="Arial"/>
+          <w:b/>
+          <w:sz w:val="24"/>
+          <w:szCs w:val="24"/>
+        </w:rPr>
+        <w:t xml:space="preserve"> </w:t>
+      </w:r>
+      <w:r>
+        <w:rPr>
+          <w:rFonts w:ascii="Arial" w:hAnsi="Arial" w:cs="Arial"/>
+          <w:b/>
+          <w:sz w:val="24"/>
+          <w:szCs w:val="24"/>
+        </w:rPr>
+        <w:t>Visitor</w:t>
+      </w:r>
+    </w:p>
+    <w:p>
+      <w:pPr>
+        <w:pStyle w:val="Legenda"/>
+        <w:keepNext/>
+        <w:jc w:val="center"/>
+      </w:pPr>
+      <w:r>
+        <w:t xml:space="preserve">Table </w:t>
+      </w:r>
+      <w:r>
+        <w:fldChar w:fldCharType="begin"/>
+      </w:r>
+      <w:r>
+        <w:instrText xml:space="preserve"> SEQ Table \* ARABIC </w:instrText>
+      </w:r>
+      <w:r>
+        <w:fldChar w:fldCharType="separate"/>
+      </w:r>
+      <w:r>
+        <w:rPr>
+          <w:noProof/>
+        </w:rPr>
+        <w:t>3</w:t>
+      </w:r>
+      <w:r>
+        <w:fldChar w:fldCharType="end"/>
+      </w:r>
+      <w:r>
+        <w:t xml:space="preserve"> - Visitor</w:t>
+      </w:r>
+    </w:p>
+    <w:tbl>
+      <w:tblPr>
+        <w:tblStyle w:val="TabelaSimples1"/>
+        <w:tblW w:w="10166" w:type="dxa"/>
+        <w:tblLook w:val="04A0" w:firstRow="1" w:lastRow="0" w:firstColumn="1" w:lastColumn="0" w:noHBand="0" w:noVBand="1"/>
+      </w:tblPr>
+      <w:tblGrid>
+        <w:gridCol w:w="1268"/>
+        <w:gridCol w:w="2295"/>
+        <w:gridCol w:w="1109"/>
+        <w:gridCol w:w="5494"/>
+      </w:tblGrid>
+      <w:tr>
+        <w:trPr>
+          <w:cnfStyle w:val="100000000000" w:firstRow="1" w:lastRow="0" w:firstColumn="0" w:lastColumn="0" w:oddVBand="0" w:evenVBand="0" w:oddHBand="0" w:evenHBand="0" w:firstRowFirstColumn="0" w:firstRowLastColumn="0" w:lastRowFirstColumn="0" w:lastRowLastColumn="0"/>
+        </w:trPr>
+        <w:tc>
+          <w:tcPr>
+            <w:cnfStyle w:val="001000000000" w:firstRow="0" w:lastRow="0" w:firstColumn="1" w:lastColumn="0" w:oddVBand="0" w:evenVBand="0" w:oddHBand="0" w:evenHBand="0" w:firstRowFirstColumn="0" w:firstRowLastColumn="0" w:lastRowFirstColumn="0" w:lastRowLastColumn="0"/>
+            <w:tcW w:w="1268" w:type="dxa"/>
+          </w:tcPr>
+          <w:p>
+            <w:pPr>
+              <w:tabs>
+                <w:tab w:val="left" w:pos="426"/>
+              </w:tabs>
+              <w:spacing w:before="120" w:after="120" w:line="300" w:lineRule="auto"/>
+              <w:jc w:val="both"/>
+              <w:rPr>
+                <w:rFonts w:ascii="Arial" w:hAnsi="Arial" w:cs="Arial"/>
+              </w:rPr>
+            </w:pPr>
+            <w:r>
+              <w:rPr>
+                <w:rFonts w:ascii="Arial" w:hAnsi="Arial" w:cs="Arial"/>
+              </w:rPr>
+              <w:t>Identifier</w:t>
+            </w:r>
+          </w:p>
+        </w:tc>
+        <w:tc>
+          <w:tcPr>
+            <w:tcW w:w="2295" w:type="dxa"/>
+          </w:tcPr>
+          <w:p>
+            <w:pPr>
+              <w:tabs>
+                <w:tab w:val="left" w:pos="426"/>
+              </w:tabs>
+              <w:spacing w:before="120" w:after="120" w:line="300" w:lineRule="auto"/>
+              <w:jc w:val="both"/>
+              <w:cnfStyle w:val="100000000000" w:firstRow="1" w:lastRow="0" w:firstColumn="0" w:lastColumn="0" w:oddVBand="0" w:evenVBand="0" w:oddHBand="0" w:evenHBand="0" w:firstRowFirstColumn="0" w:firstRowLastColumn="0" w:lastRowFirstColumn="0" w:lastRowLastColumn="0"/>
+              <w:rPr>
+                <w:rFonts w:ascii="Arial" w:hAnsi="Arial" w:cs="Arial"/>
+              </w:rPr>
+            </w:pPr>
+            <w:r>
+              <w:rPr>
+                <w:rFonts w:ascii="Arial" w:hAnsi="Arial" w:cs="Arial"/>
+              </w:rPr>
+              <w:t>Name</w:t>
+            </w:r>
+          </w:p>
+        </w:tc>
+        <w:tc>
+          <w:tcPr>
+            <w:tcW w:w="1109" w:type="dxa"/>
+          </w:tcPr>
+          <w:p>
+            <w:pPr>
+              <w:tabs>
+                <w:tab w:val="left" w:pos="426"/>
+              </w:tabs>
+              <w:spacing w:before="120" w:after="120" w:line="300" w:lineRule="auto"/>
+              <w:jc w:val="both"/>
+              <w:cnfStyle w:val="100000000000" w:firstRow="1" w:lastRow="0" w:firstColumn="0" w:lastColumn="0" w:oddVBand="0" w:evenVBand="0" w:oddHBand="0" w:evenHBand="0" w:firstRowFirstColumn="0" w:firstRowLastColumn="0" w:lastRowFirstColumn="0" w:lastRowLastColumn="0"/>
+              <w:rPr>
+                <w:rFonts w:ascii="Arial" w:hAnsi="Arial" w:cs="Arial"/>
+              </w:rPr>
+            </w:pPr>
+            <w:r>
+              <w:rPr>
+                <w:rFonts w:ascii="Arial" w:hAnsi="Arial" w:cs="Arial"/>
+              </w:rPr>
+              <w:t>Priority</w:t>
+            </w:r>
+          </w:p>
+        </w:tc>
+        <w:tc>
+          <w:tcPr>
+            <w:tcW w:w="5494" w:type="dxa"/>
+          </w:tcPr>
+          <w:p>
+            <w:pPr>
+              <w:tabs>
+                <w:tab w:val="left" w:pos="426"/>
+              </w:tabs>
+              <w:spacing w:before="120" w:after="120" w:line="300" w:lineRule="auto"/>
+              <w:jc w:val="both"/>
+              <w:cnfStyle w:val="100000000000" w:firstRow="1" w:lastRow="0" w:firstColumn="0" w:lastColumn="0" w:oddVBand="0" w:evenVBand="0" w:oddHBand="0" w:evenHBand="0" w:firstRowFirstColumn="0" w:firstRowLastColumn="0" w:lastRowFirstColumn="0" w:lastRowLastColumn="0"/>
+              <w:rPr>
+                <w:rFonts w:ascii="Arial" w:hAnsi="Arial" w:cs="Arial"/>
+              </w:rPr>
+            </w:pPr>
+            <w:r>
+              <w:rPr>
+                <w:rFonts w:ascii="Arial" w:hAnsi="Arial" w:cs="Arial"/>
+              </w:rPr>
+              <w:t>Description</w:t>
+            </w:r>
+          </w:p>
+        </w:tc>
+      </w:tr>
+      <w:tr>
+        <w:trPr>
+          <w:cnfStyle w:val="000000100000" w:firstRow="0" w:lastRow="0" w:firstColumn="0" w:lastColumn="0" w:oddVBand="0" w:evenVBand="0" w:oddHBand="1" w:evenHBand="0" w:firstRowFirstColumn="0" w:firstRowLastColumn="0" w:lastRowFirstColumn="0" w:lastRowLastColumn="0"/>
+        </w:trPr>
+        <w:tc>
+          <w:tcPr>
+            <w:cnfStyle w:val="001000000000" w:firstRow="0" w:lastRow="0" w:firstColumn="1" w:lastColumn="0" w:oddVBand="0" w:evenVBand="0" w:oddHBand="0" w:evenHBand="0" w:firstRowFirstColumn="0" w:firstRowLastColumn="0" w:lastRowFirstColumn="0" w:lastRowLastColumn="0"/>
+            <w:tcW w:w="1268" w:type="dxa"/>
+            <w:vAlign w:val="center"/>
+          </w:tcPr>
+          <w:p>
+            <w:pPr>
+              <w:tabs>
+                <w:tab w:val="left" w:pos="426"/>
+              </w:tabs>
+              <w:spacing w:before="60" w:after="60" w:line="300" w:lineRule="auto"/>
+              <w:rPr>
+                <w:rFonts w:ascii="Arial" w:hAnsi="Arial" w:cs="Arial"/>
+                <w:b w:val="0"/>
+              </w:rPr>
+            </w:pPr>
+            <w:r>
+              <w:rPr>
+                <w:rFonts w:ascii="Arial" w:hAnsi="Arial" w:cs="Arial"/>
+                <w:b w:val="0"/>
+              </w:rPr>
+              <w:t>US1</w:t>
+            </w:r>
+            <w:r>
+              <w:rPr>
+                <w:rFonts w:ascii="Arial" w:hAnsi="Arial" w:cs="Arial"/>
+                <w:b w:val="0"/>
+              </w:rPr>
+              <w:t>01</w:t>
+            </w:r>
+          </w:p>
+        </w:tc>
+        <w:tc>
+          <w:tcPr>
+            <w:tcW w:w="2295" w:type="dxa"/>
+            <w:vAlign w:val="center"/>
+          </w:tcPr>
+          <w:p>
+            <w:pPr>
+              <w:tabs>
+                <w:tab w:val="left" w:pos="426"/>
+              </w:tabs>
+              <w:spacing w:before="60" w:after="60" w:line="300" w:lineRule="auto"/>
+              <w:cnfStyle w:val="000000100000" w:firstRow="0" w:lastRow="0" w:firstColumn="0" w:lastColumn="0" w:oddVBand="0" w:evenVBand="0" w:oddHBand="1" w:evenHBand="0" w:firstRowFirstColumn="0" w:firstRowLastColumn="0" w:lastRowFirstColumn="0" w:lastRowLastColumn="0"/>
+              <w:rPr>
+                <w:rFonts w:ascii="Arial" w:hAnsi="Arial" w:cs="Arial"/>
+              </w:rPr>
+            </w:pPr>
+            <w:r>
+              <w:rPr>
+                <w:rFonts w:ascii="Arial" w:hAnsi="Arial" w:cs="Arial"/>
+              </w:rPr>
+              <w:t>Login</w:t>
+            </w:r>
+          </w:p>
+        </w:tc>
+        <w:tc>
+          <w:tcPr>
+            <w:tcW w:w="1109" w:type="dxa"/>
+            <w:vAlign w:val="center"/>
+          </w:tcPr>
+          <w:p>
+            <w:pPr>
+              <w:tabs>
+                <w:tab w:val="left" w:pos="426"/>
+              </w:tabs>
+              <w:spacing w:before="60" w:after="60" w:line="300" w:lineRule="auto"/>
+              <w:cnfStyle w:val="000000100000" w:firstRow="0" w:lastRow="0" w:firstColumn="0" w:lastColumn="0" w:oddVBand="0" w:evenVBand="0" w:oddHBand="1" w:evenHBand="0" w:firstRowFirstColumn="0" w:firstRowLastColumn="0" w:lastRowFirstColumn="0" w:lastRowLastColumn="0"/>
+              <w:rPr>
+                <w:rFonts w:ascii="Arial" w:hAnsi="Arial" w:cs="Arial"/>
+              </w:rPr>
+            </w:pPr>
+            <w:r>
+              <w:rPr>
+                <w:rFonts w:ascii="Arial" w:hAnsi="Arial" w:cs="Arial"/>
+              </w:rPr>
+              <w:t>High</w:t>
+            </w:r>
+          </w:p>
+        </w:tc>
+        <w:tc>
+          <w:tcPr>
+            <w:tcW w:w="5494" w:type="dxa"/>
+            <w:vAlign w:val="center"/>
+          </w:tcPr>
+          <w:p>
+            <w:pPr>
+              <w:tabs>
+                <w:tab w:val="left" w:pos="426"/>
+              </w:tabs>
+              <w:spacing w:before="60" w:after="60" w:line="300" w:lineRule="auto"/>
+              <w:jc w:val="both"/>
+              <w:cnfStyle w:val="000000100000" w:firstRow="0" w:lastRow="0" w:firstColumn="0" w:lastColumn="0" w:oddVBand="0" w:evenVBand="0" w:oddHBand="1" w:evenHBand="0" w:firstRowFirstColumn="0" w:firstRowLastColumn="0" w:lastRowFirstColumn="0" w:lastRowLastColumn="0"/>
+              <w:rPr>
+                <w:rFonts w:ascii="Arial" w:hAnsi="Arial" w:cs="Arial"/>
+              </w:rPr>
+            </w:pPr>
+            <w:r>
+              <w:rPr>
+                <w:rFonts w:ascii="Arial" w:hAnsi="Arial" w:cs="Arial"/>
+              </w:rPr>
+              <w:t>As a Visitor I want to login into the system so that I can have access to restricted information.</w:t>
+            </w:r>
+          </w:p>
+        </w:tc>
+      </w:tr>
+      <w:tr>
+        <w:tc>
+          <w:tcPr>
+            <w:cnfStyle w:val="001000000000" w:firstRow="0" w:lastRow="0" w:firstColumn="1" w:lastColumn="0" w:oddVBand="0" w:evenVBand="0" w:oddHBand="0" w:evenHBand="0" w:firstRowFirstColumn="0" w:firstRowLastColumn="0" w:lastRowFirstColumn="0" w:lastRowLastColumn="0"/>
+            <w:tcW w:w="1268" w:type="dxa"/>
+            <w:vAlign w:val="center"/>
+          </w:tcPr>
+          <w:p>
+            <w:pPr>
+              <w:tabs>
+                <w:tab w:val="left" w:pos="426"/>
+              </w:tabs>
+              <w:spacing w:before="60" w:after="60" w:line="300" w:lineRule="auto"/>
+              <w:rPr>
+                <w:rFonts w:ascii="Arial" w:hAnsi="Arial" w:cs="Arial"/>
+                <w:b w:val="0"/>
+              </w:rPr>
+            </w:pPr>
+            <w:r>
+              <w:rPr>
+                <w:rFonts w:ascii="Arial" w:hAnsi="Arial" w:cs="Arial"/>
+                <w:b w:val="0"/>
+              </w:rPr>
+              <w:t>US1</w:t>
+            </w:r>
+            <w:r>
+              <w:rPr>
+                <w:rFonts w:ascii="Arial" w:hAnsi="Arial" w:cs="Arial"/>
+                <w:b w:val="0"/>
+              </w:rPr>
+              <w:t>02</w:t>
+            </w:r>
+          </w:p>
+        </w:tc>
+        <w:tc>
+          <w:tcPr>
+            <w:tcW w:w="2295" w:type="dxa"/>
+            <w:vAlign w:val="center"/>
+          </w:tcPr>
+          <w:p>
+            <w:pPr>
+              <w:tabs>
+                <w:tab w:val="left" w:pos="426"/>
+              </w:tabs>
+              <w:spacing w:before="60" w:after="60" w:line="300" w:lineRule="auto"/>
+              <w:cnfStyle w:val="000000000000" w:firstRow="0" w:lastRow="0" w:firstColumn="0" w:lastColumn="0" w:oddVBand="0" w:evenVBand="0" w:oddHBand="0" w:evenHBand="0" w:firstRowFirstColumn="0" w:firstRowLastColumn="0" w:lastRowFirstColumn="0" w:lastRowLastColumn="0"/>
+              <w:rPr>
+                <w:rFonts w:ascii="Arial" w:hAnsi="Arial" w:cs="Arial"/>
+              </w:rPr>
+            </w:pPr>
+            <w:r>
+              <w:rPr>
+                <w:rFonts w:ascii="Arial" w:hAnsi="Arial" w:cs="Arial"/>
+              </w:rPr>
+              <w:t>Register</w:t>
+            </w:r>
+          </w:p>
+        </w:tc>
+        <w:tc>
+          <w:tcPr>
+            <w:tcW w:w="1109" w:type="dxa"/>
+            <w:vAlign w:val="center"/>
+          </w:tcPr>
+          <w:p>
+            <w:pPr>
+              <w:tabs>
+                <w:tab w:val="left" w:pos="426"/>
+              </w:tabs>
+              <w:spacing w:before="60" w:after="60" w:line="300" w:lineRule="auto"/>
+              <w:cnfStyle w:val="000000000000" w:firstRow="0" w:lastRow="0" w:firstColumn="0" w:lastColumn="0" w:oddVBand="0" w:evenVBand="0" w:oddHBand="0" w:evenHBand="0" w:firstRowFirstColumn="0" w:firstRowLastColumn="0" w:lastRowFirstColumn="0" w:lastRowLastColumn="0"/>
+              <w:rPr>
+                <w:rFonts w:ascii="Arial" w:hAnsi="Arial" w:cs="Arial"/>
+              </w:rPr>
+            </w:pPr>
+            <w:r>
+              <w:rPr>
+                <w:rFonts w:ascii="Arial" w:hAnsi="Arial" w:cs="Arial"/>
+              </w:rPr>
+              <w:t>High</w:t>
+            </w:r>
+          </w:p>
+        </w:tc>
+        <w:tc>
+          <w:tcPr>
+            <w:tcW w:w="5494" w:type="dxa"/>
+            <w:vAlign w:val="center"/>
+          </w:tcPr>
+          <w:p>
+            <w:pPr>
+              <w:tabs>
+                <w:tab w:val="left" w:pos="426"/>
+              </w:tabs>
+              <w:spacing w:before="60" w:after="60" w:line="300" w:lineRule="auto"/>
+              <w:jc w:val="both"/>
+              <w:cnfStyle w:val="000000000000" w:firstRow="0" w:lastRow="0" w:firstColumn="0" w:lastColumn="0" w:oddVBand="0" w:evenVBand="0" w:oddHBand="0" w:evenHBand="0" w:firstRowFirstColumn="0" w:firstRowLastColumn="0" w:lastRowFirstColumn="0" w:lastRowLastColumn="0"/>
+              <w:rPr>
+                <w:rFonts w:ascii="Arial" w:hAnsi="Arial" w:cs="Arial"/>
+              </w:rPr>
+            </w:pPr>
+            <w:r>
+              <w:rPr>
+                <w:rFonts w:ascii="Arial" w:hAnsi="Arial" w:cs="Arial"/>
+              </w:rPr>
+              <w:t>As a Visitor I want to register myself so that I can upload new tickets.</w:t>
+            </w:r>
+          </w:p>
+        </w:tc>
+      </w:tr>
+      <w:tr>
+        <w:trPr>
+          <w:cnfStyle w:val="000000100000" w:firstRow="0" w:lastRow="0" w:firstColumn="0" w:lastColumn="0" w:oddVBand="0" w:evenVBand="0" w:oddHBand="1" w:evenHBand="0" w:firstRowFirstColumn="0" w:firstRowLastColumn="0" w:lastRowFirstColumn="0" w:lastRowLastColumn="0"/>
+        </w:trPr>
+        <w:tc>
+          <w:tcPr>
+            <w:cnfStyle w:val="001000000000" w:firstRow="0" w:lastRow="0" w:firstColumn="1" w:lastColumn="0" w:oddVBand="0" w:evenVBand="0" w:oddHBand="0" w:evenHBand="0" w:firstRowFirstColumn="0" w:firstRowLastColumn="0" w:lastRowFirstColumn="0" w:lastRowLastColumn="0"/>
+            <w:tcW w:w="1268" w:type="dxa"/>
+            <w:vAlign w:val="center"/>
+          </w:tcPr>
+          <w:p>
+            <w:pPr>
+              <w:tabs>
+                <w:tab w:val="left" w:pos="426"/>
+              </w:tabs>
+              <w:spacing w:before="60" w:after="60" w:line="300" w:lineRule="auto"/>
+              <w:rPr>
+                <w:rFonts w:ascii="Arial" w:hAnsi="Arial" w:cs="Arial"/>
+                <w:b w:val="0"/>
+              </w:rPr>
+            </w:pPr>
+            <w:r>
+              <w:rPr>
+                <w:rFonts w:ascii="Arial" w:hAnsi="Arial" w:cs="Arial"/>
+                <w:b w:val="0"/>
+              </w:rPr>
+              <w:t>US1</w:t>
+            </w:r>
+            <w:r>
+              <w:rPr>
+                <w:rFonts w:ascii="Arial" w:hAnsi="Arial" w:cs="Arial"/>
+                <w:b w:val="0"/>
+              </w:rPr>
+              <w:t>03</w:t>
+            </w:r>
+          </w:p>
+        </w:tc>
+        <w:tc>
+          <w:tcPr>
+            <w:tcW w:w="2295" w:type="dxa"/>
+            <w:vAlign w:val="center"/>
+          </w:tcPr>
+          <w:p>
+            <w:pPr>
+              <w:tabs>
+                <w:tab w:val="left" w:pos="426"/>
+              </w:tabs>
+              <w:spacing w:before="60" w:after="60" w:line="300" w:lineRule="auto"/>
+              <w:cnfStyle w:val="000000100000" w:firstRow="0" w:lastRow="0" w:firstColumn="0" w:lastColumn="0" w:oddVBand="0" w:evenVBand="0" w:oddHBand="1" w:evenHBand="0" w:firstRowFirstColumn="0" w:firstRowLastColumn="0" w:lastRowFirstColumn="0" w:lastRowLastColumn="0"/>
+              <w:rPr>
+                <w:rFonts w:ascii="Arial" w:hAnsi="Arial" w:cs="Arial"/>
+              </w:rPr>
+            </w:pPr>
+            <w:r>
+              <w:rPr>
+                <w:rFonts w:ascii="Arial" w:hAnsi="Arial" w:cs="Arial"/>
+              </w:rPr>
+              <w:t>Password Recovery</w:t>
+            </w:r>
+          </w:p>
+        </w:tc>
+        <w:tc>
+          <w:tcPr>
+            <w:tcW w:w="1109" w:type="dxa"/>
+            <w:vAlign w:val="center"/>
+          </w:tcPr>
+          <w:p>
+            <w:pPr>
+              <w:tabs>
+                <w:tab w:val="left" w:pos="426"/>
+              </w:tabs>
+              <w:spacing w:before="60" w:after="60" w:line="300" w:lineRule="auto"/>
+              <w:cnfStyle w:val="000000100000" w:firstRow="0" w:lastRow="0" w:firstColumn="0" w:lastColumn="0" w:oddVBand="0" w:evenVBand="0" w:oddHBand="1" w:evenHBand="0" w:firstRowFirstColumn="0" w:firstRowLastColumn="0" w:lastRowFirstColumn="0" w:lastRowLastColumn="0"/>
+              <w:rPr>
+                <w:rFonts w:ascii="Arial" w:hAnsi="Arial" w:cs="Arial"/>
+              </w:rPr>
+            </w:pPr>
+            <w:r>
+              <w:rPr>
+                <w:rFonts w:ascii="Arial" w:hAnsi="Arial" w:cs="Arial"/>
+              </w:rPr>
+              <w:t>High</w:t>
+            </w:r>
+          </w:p>
+        </w:tc>
+        <w:tc>
+          <w:tcPr>
+            <w:tcW w:w="5494" w:type="dxa"/>
+            <w:vAlign w:val="center"/>
+          </w:tcPr>
+          <w:p>
+            <w:pPr>
+              <w:tabs>
+                <w:tab w:val="left" w:pos="426"/>
+              </w:tabs>
+              <w:spacing w:before="60" w:after="60" w:line="300" w:lineRule="auto"/>
+              <w:jc w:val="both"/>
+              <w:cnfStyle w:val="000000100000" w:firstRow="0" w:lastRow="0" w:firstColumn="0" w:lastColumn="0" w:oddVBand="0" w:evenVBand="0" w:oddHBand="1" w:evenHBand="0" w:firstRowFirstColumn="0" w:firstRowLastColumn="0" w:lastRowFirstColumn="0" w:lastRowLastColumn="0"/>
+              <w:rPr>
+                <w:rFonts w:ascii="Arial" w:hAnsi="Arial" w:cs="Arial"/>
+              </w:rPr>
+            </w:pPr>
+            <w:r>
+              <w:rPr>
+                <w:rFonts w:ascii="Arial" w:hAnsi="Arial" w:cs="Arial"/>
+              </w:rPr>
+              <w:t>As a Visitor I want to recover my authentication credentials so that I can access the platform if I forget my password or username.</w:t>
+            </w:r>
+          </w:p>
+        </w:tc>
+      </w:tr>
+    </w:tbl>
+    <w:p>
+      <w:pPr>
+        <w:tabs>
+          <w:tab w:val="left" w:pos="426"/>
+        </w:tabs>
+        <w:spacing w:line="300" w:lineRule="auto"/>
+        <w:jc w:val="both"/>
+        <w:rPr>
+          <w:rFonts w:ascii="Arial" w:hAnsi="Arial" w:cs="Arial"/>
+          <w:sz w:val="24"/>
+          <w:szCs w:val="24"/>
+        </w:rPr>
+      </w:pPr>
+    </w:p>
+    <w:p>
+      <w:pPr>
+        <w:tabs>
+          <w:tab w:val="left" w:pos="426"/>
+        </w:tabs>
+        <w:spacing w:line="300" w:lineRule="auto"/>
+        <w:jc w:val="both"/>
+        <w:rPr>
+          <w:rFonts w:ascii="Arial" w:hAnsi="Arial" w:cs="Arial"/>
+          <w:sz w:val="24"/>
+          <w:szCs w:val="24"/>
+        </w:rPr>
+      </w:pPr>
+    </w:p>
+    <w:p>
+      <w:pPr>
+        <w:tabs>
+          <w:tab w:val="left" w:pos="426"/>
+        </w:tabs>
+        <w:spacing w:line="300" w:lineRule="auto"/>
+        <w:jc w:val="both"/>
+        <w:rPr>
+          <w:rFonts w:ascii="Arial" w:hAnsi="Arial" w:cs="Arial"/>
+          <w:sz w:val="24"/>
+          <w:szCs w:val="24"/>
+        </w:rPr>
+      </w:pPr>
+    </w:p>
+    <w:p>
+      <w:pPr>
+        <w:tabs>
+          <w:tab w:val="left" w:pos="426"/>
+        </w:tabs>
+        <w:spacing w:line="300" w:lineRule="auto"/>
+        <w:jc w:val="both"/>
+        <w:rPr>
+          <w:rFonts w:ascii="Arial" w:hAnsi="Arial" w:cs="Arial"/>
+          <w:sz w:val="24"/>
+          <w:szCs w:val="24"/>
+        </w:rPr>
+      </w:pPr>
+    </w:p>
+    <w:p>
+      <w:pPr>
+        <w:tabs>
+          <w:tab w:val="left" w:pos="426"/>
+        </w:tabs>
+        <w:spacing w:line="300" w:lineRule="auto"/>
+        <w:jc w:val="both"/>
+        <w:rPr>
+          <w:rFonts w:ascii="Arial" w:hAnsi="Arial" w:cs="Arial"/>
+          <w:sz w:val="24"/>
+          <w:szCs w:val="24"/>
+        </w:rPr>
+      </w:pPr>
+    </w:p>
+    <w:p>
+      <w:pPr>
+        <w:tabs>
+          <w:tab w:val="left" w:pos="426"/>
+        </w:tabs>
+        <w:spacing w:line="300" w:lineRule="auto"/>
+        <w:jc w:val="both"/>
+        <w:rPr>
+          <w:rFonts w:ascii="Arial" w:hAnsi="Arial" w:cs="Arial"/>
+          <w:b/>
+          <w:sz w:val="24"/>
+          <w:szCs w:val="24"/>
+        </w:rPr>
+      </w:pPr>
+      <w:r>
+        <w:rPr>
+          <w:rFonts w:ascii="Arial" w:hAnsi="Arial" w:cs="Arial"/>
+          <w:b/>
+          <w:sz w:val="24"/>
+          <w:szCs w:val="24"/>
+        </w:rPr>
+        <w:lastRenderedPageBreak/>
+        <w:t>2.3 Authenticated</w:t>
+      </w:r>
+    </w:p>
+    <w:p>
+      <w:pPr>
+        <w:pStyle w:val="Legenda"/>
+        <w:keepNext/>
+        <w:jc w:val="center"/>
+      </w:pPr>
+      <w:r>
+        <w:t xml:space="preserve">Table </w:t>
+      </w:r>
+      <w:r>
+        <w:fldChar w:fldCharType="begin"/>
+      </w:r>
+      <w:r>
+        <w:instrText xml:space="preserve"> SEQ Table \* ARABIC </w:instrText>
+      </w:r>
+      <w:r>
+        <w:fldChar w:fldCharType="separate"/>
+      </w:r>
+      <w:r>
+        <w:rPr>
+          <w:noProof/>
+        </w:rPr>
+        <w:t>4</w:t>
+      </w:r>
+      <w:r>
+        <w:fldChar w:fldCharType="end"/>
+      </w:r>
+      <w:r>
+        <w:t xml:space="preserve"> - Authenticated</w:t>
+      </w:r>
+    </w:p>
+    <w:tbl>
+      <w:tblPr>
+        <w:tblStyle w:val="TabelaSimples1"/>
+        <w:tblW w:w="10166" w:type="dxa"/>
+        <w:tblLook w:val="04A0" w:firstRow="1" w:lastRow="0" w:firstColumn="1" w:lastColumn="0" w:noHBand="0" w:noVBand="1"/>
+      </w:tblPr>
+      <w:tblGrid>
+        <w:gridCol w:w="1268"/>
+        <w:gridCol w:w="2295"/>
+        <w:gridCol w:w="1109"/>
+        <w:gridCol w:w="5494"/>
+      </w:tblGrid>
+      <w:tr>
+        <w:trPr>
+          <w:cnfStyle w:val="100000000000" w:firstRow="1" w:lastRow="0" w:firstColumn="0" w:lastColumn="0" w:oddVBand="0" w:evenVBand="0" w:oddHBand="0" w:evenHBand="0" w:firstRowFirstColumn="0" w:firstRowLastColumn="0" w:lastRowFirstColumn="0" w:lastRowLastColumn="0"/>
+        </w:trPr>
+        <w:tc>
+          <w:tcPr>
+            <w:cnfStyle w:val="001000000000" w:firstRow="0" w:lastRow="0" w:firstColumn="1" w:lastColumn="0" w:oddVBand="0" w:evenVBand="0" w:oddHBand="0" w:evenHBand="0" w:firstRowFirstColumn="0" w:firstRowLastColumn="0" w:lastRowFirstColumn="0" w:lastRowLastColumn="0"/>
+            <w:tcW w:w="1268" w:type="dxa"/>
+          </w:tcPr>
+          <w:p>
+            <w:pPr>
+              <w:tabs>
+                <w:tab w:val="left" w:pos="426"/>
+              </w:tabs>
+              <w:spacing w:before="120" w:after="120" w:line="300" w:lineRule="auto"/>
+              <w:jc w:val="both"/>
+              <w:rPr>
+                <w:rFonts w:ascii="Arial" w:hAnsi="Arial" w:cs="Arial"/>
+              </w:rPr>
+            </w:pPr>
+            <w:r>
+              <w:rPr>
+                <w:rFonts w:ascii="Arial" w:hAnsi="Arial" w:cs="Arial"/>
+              </w:rPr>
+              <w:t>Identifier</w:t>
+            </w:r>
+          </w:p>
+        </w:tc>
+        <w:tc>
+          <w:tcPr>
+            <w:tcW w:w="2295" w:type="dxa"/>
+          </w:tcPr>
+          <w:p>
+            <w:pPr>
+              <w:tabs>
+                <w:tab w:val="left" w:pos="426"/>
+              </w:tabs>
+              <w:spacing w:before="120" w:after="120" w:line="300" w:lineRule="auto"/>
+              <w:jc w:val="both"/>
+              <w:cnfStyle w:val="100000000000" w:firstRow="1" w:lastRow="0" w:firstColumn="0" w:lastColumn="0" w:oddVBand="0" w:evenVBand="0" w:oddHBand="0" w:evenHBand="0" w:firstRowFirstColumn="0" w:firstRowLastColumn="0" w:lastRowFirstColumn="0" w:lastRowLastColumn="0"/>
+              <w:rPr>
+                <w:rFonts w:ascii="Arial" w:hAnsi="Arial" w:cs="Arial"/>
+              </w:rPr>
+            </w:pPr>
+            <w:r>
+              <w:rPr>
+                <w:rFonts w:ascii="Arial" w:hAnsi="Arial" w:cs="Arial"/>
+              </w:rPr>
+              <w:t>Name</w:t>
+            </w:r>
+          </w:p>
+        </w:tc>
+        <w:tc>
+          <w:tcPr>
+            <w:tcW w:w="1109" w:type="dxa"/>
+          </w:tcPr>
+          <w:p>
+            <w:pPr>
+              <w:tabs>
+                <w:tab w:val="left" w:pos="426"/>
+              </w:tabs>
+              <w:spacing w:before="120" w:after="120" w:line="300" w:lineRule="auto"/>
+              <w:jc w:val="both"/>
+              <w:cnfStyle w:val="100000000000" w:firstRow="1" w:lastRow="0" w:firstColumn="0" w:lastColumn="0" w:oddVBand="0" w:evenVBand="0" w:oddHBand="0" w:evenHBand="0" w:firstRowFirstColumn="0" w:firstRowLastColumn="0" w:lastRowFirstColumn="0" w:lastRowLastColumn="0"/>
+              <w:rPr>
+                <w:rFonts w:ascii="Arial" w:hAnsi="Arial" w:cs="Arial"/>
+              </w:rPr>
+            </w:pPr>
+            <w:r>
+              <w:rPr>
+                <w:rFonts w:ascii="Arial" w:hAnsi="Arial" w:cs="Arial"/>
+              </w:rPr>
+              <w:t>Priority</w:t>
+            </w:r>
+          </w:p>
+        </w:tc>
+        <w:tc>
+          <w:tcPr>
+            <w:tcW w:w="5494" w:type="dxa"/>
+          </w:tcPr>
+          <w:p>
+            <w:pPr>
+              <w:tabs>
+                <w:tab w:val="left" w:pos="426"/>
+              </w:tabs>
+              <w:spacing w:before="120" w:after="120" w:line="300" w:lineRule="auto"/>
+              <w:jc w:val="both"/>
+              <w:cnfStyle w:val="100000000000" w:firstRow="1" w:lastRow="0" w:firstColumn="0" w:lastColumn="0" w:oddVBand="0" w:evenVBand="0" w:oddHBand="0" w:evenHBand="0" w:firstRowFirstColumn="0" w:firstRowLastColumn="0" w:lastRowFirstColumn="0" w:lastRowLastColumn="0"/>
+              <w:rPr>
+                <w:rFonts w:ascii="Arial" w:hAnsi="Arial" w:cs="Arial"/>
+              </w:rPr>
+            </w:pPr>
+            <w:r>
+              <w:rPr>
+                <w:rFonts w:ascii="Arial" w:hAnsi="Arial" w:cs="Arial"/>
+              </w:rPr>
+              <w:t>Description</w:t>
+            </w:r>
+          </w:p>
+        </w:tc>
+      </w:tr>
+      <w:tr>
+        <w:trPr>
+          <w:cnfStyle w:val="000000100000" w:firstRow="0" w:lastRow="0" w:firstColumn="0" w:lastColumn="0" w:oddVBand="0" w:evenVBand="0" w:oddHBand="1" w:evenHBand="0" w:firstRowFirstColumn="0" w:firstRowLastColumn="0" w:lastRowFirstColumn="0" w:lastRowLastColumn="0"/>
+        </w:trPr>
+        <w:tc>
+          <w:tcPr>
+            <w:cnfStyle w:val="001000000000" w:firstRow="0" w:lastRow="0" w:firstColumn="1" w:lastColumn="0" w:oddVBand="0" w:evenVBand="0" w:oddHBand="0" w:evenHBand="0" w:firstRowFirstColumn="0" w:firstRowLastColumn="0" w:lastRowFirstColumn="0" w:lastRowLastColumn="0"/>
+            <w:tcW w:w="1268" w:type="dxa"/>
+            <w:vAlign w:val="center"/>
+          </w:tcPr>
+          <w:p>
+            <w:pPr>
+              <w:tabs>
+                <w:tab w:val="left" w:pos="426"/>
+              </w:tabs>
+              <w:spacing w:before="60" w:after="60" w:line="300" w:lineRule="auto"/>
+              <w:rPr>
+                <w:rFonts w:ascii="Arial" w:hAnsi="Arial" w:cs="Arial"/>
+                <w:b w:val="0"/>
+              </w:rPr>
+            </w:pPr>
+            <w:r>
+              <w:rPr>
+                <w:rFonts w:ascii="Arial" w:hAnsi="Arial" w:cs="Arial"/>
+                <w:b w:val="0"/>
+              </w:rPr>
+              <w:t>US2</w:t>
+            </w:r>
+            <w:r>
+              <w:rPr>
+                <w:rFonts w:ascii="Arial" w:hAnsi="Arial" w:cs="Arial"/>
+                <w:b w:val="0"/>
+              </w:rPr>
+              <w:t>01</w:t>
+            </w:r>
+          </w:p>
+        </w:tc>
+        <w:tc>
+          <w:tcPr>
+            <w:tcW w:w="2295" w:type="dxa"/>
+            <w:vAlign w:val="center"/>
+          </w:tcPr>
+          <w:p>
+            <w:pPr>
+              <w:tabs>
+                <w:tab w:val="left" w:pos="426"/>
+              </w:tabs>
+              <w:spacing w:before="60" w:after="60" w:line="300" w:lineRule="auto"/>
+              <w:cnfStyle w:val="000000100000" w:firstRow="0" w:lastRow="0" w:firstColumn="0" w:lastColumn="0" w:oddVBand="0" w:evenVBand="0" w:oddHBand="1" w:evenHBand="0" w:firstRowFirstColumn="0" w:firstRowLastColumn="0" w:lastRowFirstColumn="0" w:lastRowLastColumn="0"/>
+              <w:rPr>
+                <w:rFonts w:ascii="Arial" w:hAnsi="Arial" w:cs="Arial"/>
+              </w:rPr>
+            </w:pPr>
+            <w:r>
+              <w:rPr>
+                <w:rFonts w:ascii="Arial" w:hAnsi="Arial" w:cs="Arial"/>
+              </w:rPr>
+              <w:t>Logout</w:t>
+            </w:r>
+          </w:p>
+        </w:tc>
+        <w:tc>
+          <w:tcPr>
+            <w:tcW w:w="1109" w:type="dxa"/>
+            <w:vAlign w:val="center"/>
+          </w:tcPr>
+          <w:p>
+            <w:pPr>
+              <w:tabs>
+                <w:tab w:val="left" w:pos="426"/>
+              </w:tabs>
+              <w:spacing w:before="60" w:after="60" w:line="300" w:lineRule="auto"/>
+              <w:cnfStyle w:val="000000100000" w:firstRow="0" w:lastRow="0" w:firstColumn="0" w:lastColumn="0" w:oddVBand="0" w:evenVBand="0" w:oddHBand="1" w:evenHBand="0" w:firstRowFirstColumn="0" w:firstRowLastColumn="0" w:lastRowFirstColumn="0" w:lastRowLastColumn="0"/>
+              <w:rPr>
+                <w:rFonts w:ascii="Arial" w:hAnsi="Arial" w:cs="Arial"/>
+              </w:rPr>
+            </w:pPr>
+            <w:r>
+              <w:rPr>
+                <w:rFonts w:ascii="Arial" w:hAnsi="Arial" w:cs="Arial"/>
+              </w:rPr>
+              <w:t>High</w:t>
+            </w:r>
+          </w:p>
+        </w:tc>
+        <w:tc>
+          <w:tcPr>
+            <w:tcW w:w="5494" w:type="dxa"/>
+            <w:vAlign w:val="center"/>
+          </w:tcPr>
+          <w:p>
+            <w:pPr>
+              <w:tabs>
+                <w:tab w:val="left" w:pos="426"/>
+              </w:tabs>
+              <w:spacing w:before="60" w:after="60" w:line="300" w:lineRule="auto"/>
+              <w:jc w:val="both"/>
+              <w:cnfStyle w:val="000000100000" w:firstRow="0" w:lastRow="0" w:firstColumn="0" w:lastColumn="0" w:oddVBand="0" w:evenVBand="0" w:oddHBand="1" w:evenHBand="0" w:firstRowFirstColumn="0" w:firstRowLastColumn="0" w:lastRowFirstColumn="0" w:lastRowLastColumn="0"/>
+              <w:rPr>
+                <w:rFonts w:ascii="Arial" w:hAnsi="Arial" w:cs="Arial"/>
+              </w:rPr>
+            </w:pPr>
+            <w:r>
+              <w:rPr>
+                <w:rFonts w:ascii="Arial" w:hAnsi="Arial" w:cs="Arial"/>
+              </w:rPr>
+              <w:t xml:space="preserve">As </w:t>
+            </w:r>
+            <w:r>
+              <w:rPr>
+                <w:rFonts w:ascii="Arial" w:hAnsi="Arial" w:cs="Arial"/>
+              </w:rPr>
+              <w:t>an Authenticated I want to be able to logout from the system so that I can terminate my session correctly.</w:t>
+            </w:r>
+          </w:p>
+        </w:tc>
+      </w:tr>
+      <w:tr>
+        <w:tc>
+          <w:tcPr>
+            <w:cnfStyle w:val="001000000000" w:firstRow="0" w:lastRow="0" w:firstColumn="1" w:lastColumn="0" w:oddVBand="0" w:evenVBand="0" w:oddHBand="0" w:evenHBand="0" w:firstRowFirstColumn="0" w:firstRowLastColumn="0" w:lastRowFirstColumn="0" w:lastRowLastColumn="0"/>
+            <w:tcW w:w="1268" w:type="dxa"/>
+            <w:vAlign w:val="center"/>
+          </w:tcPr>
+          <w:p>
+            <w:pPr>
+              <w:tabs>
+                <w:tab w:val="left" w:pos="426"/>
+              </w:tabs>
+              <w:spacing w:before="60" w:after="60" w:line="300" w:lineRule="auto"/>
+              <w:rPr>
+                <w:rFonts w:ascii="Arial" w:hAnsi="Arial" w:cs="Arial"/>
+                <w:b w:val="0"/>
+              </w:rPr>
+            </w:pPr>
+            <w:r>
+              <w:rPr>
+                <w:rFonts w:ascii="Arial" w:hAnsi="Arial" w:cs="Arial"/>
+                <w:b w:val="0"/>
+              </w:rPr>
+              <w:t>US2</w:t>
+            </w:r>
+            <w:r>
+              <w:rPr>
+                <w:rFonts w:ascii="Arial" w:hAnsi="Arial" w:cs="Arial"/>
+                <w:b w:val="0"/>
+              </w:rPr>
+              <w:t>02</w:t>
+            </w:r>
+          </w:p>
+        </w:tc>
+        <w:tc>
+          <w:tcPr>
+            <w:tcW w:w="2295" w:type="dxa"/>
+            <w:vAlign w:val="center"/>
+          </w:tcPr>
+          <w:p>
+            <w:pPr>
+              <w:tabs>
+                <w:tab w:val="left" w:pos="426"/>
+              </w:tabs>
+              <w:spacing w:before="60" w:after="60" w:line="300" w:lineRule="auto"/>
+              <w:cnfStyle w:val="000000000000" w:firstRow="0" w:lastRow="0" w:firstColumn="0" w:lastColumn="0" w:oddVBand="0" w:evenVBand="0" w:oddHBand="0" w:evenHBand="0" w:firstRowFirstColumn="0" w:firstRowLastColumn="0" w:lastRowFirstColumn="0" w:lastRowLastColumn="0"/>
+              <w:rPr>
+                <w:rFonts w:ascii="Arial" w:hAnsi="Arial" w:cs="Arial"/>
+              </w:rPr>
+            </w:pPr>
+            <w:r>
+              <w:rPr>
+                <w:rFonts w:ascii="Arial" w:hAnsi="Arial" w:cs="Arial"/>
+              </w:rPr>
+              <w:t>Profile</w:t>
+            </w:r>
+          </w:p>
+        </w:tc>
+        <w:tc>
+          <w:tcPr>
+            <w:tcW w:w="1109" w:type="dxa"/>
+            <w:vAlign w:val="center"/>
+          </w:tcPr>
+          <w:p>
+            <w:pPr>
+              <w:tabs>
+                <w:tab w:val="left" w:pos="426"/>
+              </w:tabs>
+              <w:spacing w:before="60" w:after="60" w:line="300" w:lineRule="auto"/>
+              <w:cnfStyle w:val="000000000000" w:firstRow="0" w:lastRow="0" w:firstColumn="0" w:lastColumn="0" w:oddVBand="0" w:evenVBand="0" w:oddHBand="0" w:evenHBand="0" w:firstRowFirstColumn="0" w:firstRowLastColumn="0" w:lastRowFirstColumn="0" w:lastRowLastColumn="0"/>
+              <w:rPr>
+                <w:rFonts w:ascii="Arial" w:hAnsi="Arial" w:cs="Arial"/>
+              </w:rPr>
+            </w:pPr>
+            <w:r>
+              <w:rPr>
+                <w:rFonts w:ascii="Arial" w:hAnsi="Arial" w:cs="Arial"/>
+              </w:rPr>
+              <w:t>High</w:t>
+            </w:r>
+          </w:p>
+        </w:tc>
+        <w:tc>
+          <w:tcPr>
+            <w:tcW w:w="5494" w:type="dxa"/>
+            <w:vAlign w:val="center"/>
+          </w:tcPr>
+          <w:p>
+            <w:pPr>
+              <w:tabs>
+                <w:tab w:val="left" w:pos="426"/>
+              </w:tabs>
+              <w:spacing w:before="60" w:after="60" w:line="300" w:lineRule="auto"/>
+              <w:jc w:val="both"/>
+              <w:cnfStyle w:val="000000000000" w:firstRow="0" w:lastRow="0" w:firstColumn="0" w:lastColumn="0" w:oddVBand="0" w:evenVBand="0" w:oddHBand="0" w:evenHBand="0" w:firstRowFirstColumn="0" w:firstRowLastColumn="0" w:lastRowFirstColumn="0" w:lastRowLastColumn="0"/>
+              <w:rPr>
+                <w:rFonts w:ascii="Arial" w:hAnsi="Arial" w:cs="Arial"/>
+              </w:rPr>
+            </w:pPr>
+            <w:r>
+              <w:rPr>
+                <w:rFonts w:ascii="Arial" w:hAnsi="Arial" w:cs="Arial"/>
+              </w:rPr>
+              <w:t xml:space="preserve">As </w:t>
+            </w:r>
+            <w:r>
+              <w:rPr>
+                <w:rFonts w:ascii="Arial" w:hAnsi="Arial" w:cs="Arial"/>
+              </w:rPr>
+              <w:t>an Authenticated I want to edit my profile so that I can change my basic information and authentication credentials.</w:t>
+            </w:r>
+          </w:p>
+        </w:tc>
+      </w:tr>
+      <w:tr>
+        <w:trPr>
+          <w:cnfStyle w:val="000000100000" w:firstRow="0" w:lastRow="0" w:firstColumn="0" w:lastColumn="0" w:oddVBand="0" w:evenVBand="0" w:oddHBand="1" w:evenHBand="0" w:firstRowFirstColumn="0" w:firstRowLastColumn="0" w:lastRowFirstColumn="0" w:lastRowLastColumn="0"/>
+        </w:trPr>
+        <w:tc>
+          <w:tcPr>
+            <w:cnfStyle w:val="001000000000" w:firstRow="0" w:lastRow="0" w:firstColumn="1" w:lastColumn="0" w:oddVBand="0" w:evenVBand="0" w:oddHBand="0" w:evenHBand="0" w:firstRowFirstColumn="0" w:firstRowLastColumn="0" w:lastRowFirstColumn="0" w:lastRowLastColumn="0"/>
+            <w:tcW w:w="1268" w:type="dxa"/>
+            <w:vAlign w:val="center"/>
+          </w:tcPr>
+          <w:p>
+            <w:pPr>
+              <w:tabs>
+                <w:tab w:val="left" w:pos="426"/>
+              </w:tabs>
+              <w:spacing w:before="60" w:after="60" w:line="300" w:lineRule="auto"/>
+              <w:rPr>
+                <w:rFonts w:ascii="Arial" w:hAnsi="Arial" w:cs="Arial"/>
+                <w:b w:val="0"/>
+              </w:rPr>
+            </w:pPr>
+            <w:r>
+              <w:rPr>
+                <w:rFonts w:ascii="Arial" w:hAnsi="Arial" w:cs="Arial"/>
+                <w:b w:val="0"/>
+              </w:rPr>
+              <w:t>US2</w:t>
+            </w:r>
+            <w:r>
+              <w:rPr>
+                <w:rFonts w:ascii="Arial" w:hAnsi="Arial" w:cs="Arial"/>
+                <w:b w:val="0"/>
+              </w:rPr>
+              <w:t>03</w:t>
+            </w:r>
+          </w:p>
+        </w:tc>
+        <w:tc>
+          <w:tcPr>
+            <w:tcW w:w="2295" w:type="dxa"/>
+            <w:vAlign w:val="center"/>
+          </w:tcPr>
+          <w:p>
+            <w:pPr>
+              <w:tabs>
+                <w:tab w:val="left" w:pos="426"/>
+              </w:tabs>
+              <w:spacing w:before="60" w:after="60" w:line="300" w:lineRule="auto"/>
+              <w:cnfStyle w:val="000000100000" w:firstRow="0" w:lastRow="0" w:firstColumn="0" w:lastColumn="0" w:oddVBand="0" w:evenVBand="0" w:oddHBand="1" w:evenHBand="0" w:firstRowFirstColumn="0" w:firstRowLastColumn="0" w:lastRowFirstColumn="0" w:lastRowLastColumn="0"/>
+              <w:rPr>
+                <w:rFonts w:ascii="Arial" w:hAnsi="Arial" w:cs="Arial"/>
+              </w:rPr>
+            </w:pPr>
+            <w:r>
+              <w:rPr>
+                <w:rFonts w:ascii="Arial" w:hAnsi="Arial" w:cs="Arial"/>
+              </w:rPr>
+              <w:t>Password Recovery</w:t>
+            </w:r>
+          </w:p>
+        </w:tc>
+        <w:tc>
+          <w:tcPr>
+            <w:tcW w:w="1109" w:type="dxa"/>
+            <w:vAlign w:val="center"/>
+          </w:tcPr>
+          <w:p>
+            <w:pPr>
+              <w:tabs>
+                <w:tab w:val="left" w:pos="426"/>
+              </w:tabs>
+              <w:spacing w:before="60" w:after="60" w:line="300" w:lineRule="auto"/>
+              <w:cnfStyle w:val="000000100000" w:firstRow="0" w:lastRow="0" w:firstColumn="0" w:lastColumn="0" w:oddVBand="0" w:evenVBand="0" w:oddHBand="1" w:evenHBand="0" w:firstRowFirstColumn="0" w:firstRowLastColumn="0" w:lastRowFirstColumn="0" w:lastRowLastColumn="0"/>
+              <w:rPr>
+                <w:rFonts w:ascii="Arial" w:hAnsi="Arial" w:cs="Arial"/>
+              </w:rPr>
+            </w:pPr>
+            <w:r>
+              <w:rPr>
+                <w:rFonts w:ascii="Arial" w:hAnsi="Arial" w:cs="Arial"/>
+              </w:rPr>
+              <w:t>High</w:t>
+            </w:r>
+          </w:p>
+        </w:tc>
+        <w:tc>
+          <w:tcPr>
+            <w:tcW w:w="5494" w:type="dxa"/>
+            <w:vAlign w:val="center"/>
+          </w:tcPr>
+          <w:p>
+            <w:pPr>
+              <w:tabs>
+                <w:tab w:val="left" w:pos="426"/>
+              </w:tabs>
+              <w:spacing w:before="60" w:after="60" w:line="300" w:lineRule="auto"/>
+              <w:jc w:val="both"/>
+              <w:cnfStyle w:val="000000100000" w:firstRow="0" w:lastRow="0" w:firstColumn="0" w:lastColumn="0" w:oddVBand="0" w:evenVBand="0" w:oddHBand="1" w:evenHBand="0" w:firstRowFirstColumn="0" w:firstRowLastColumn="0" w:lastRowFirstColumn="0" w:lastRowLastColumn="0"/>
+              <w:rPr>
+                <w:rFonts w:ascii="Arial" w:hAnsi="Arial" w:cs="Arial"/>
+              </w:rPr>
+            </w:pPr>
+            <w:r>
+              <w:rPr>
+                <w:rFonts w:ascii="Arial" w:hAnsi="Arial" w:cs="Arial"/>
+              </w:rPr>
+              <w:t>As a Visitor I want to recover my authentication credentials so that I can access the platform if I forget my password or username.</w:t>
+            </w:r>
+          </w:p>
+        </w:tc>
+      </w:tr>
+    </w:tbl>
+    <w:p>
+      <w:pPr>
+        <w:tabs>
+          <w:tab w:val="left" w:pos="426"/>
+        </w:tabs>
+        <w:spacing w:line="300" w:lineRule="auto"/>
+        <w:jc w:val="both"/>
+        <w:rPr>
+          <w:rFonts w:ascii="Arial" w:hAnsi="Arial" w:cs="Arial"/>
+          <w:sz w:val="24"/>
           <w:szCs w:val="24"/>
         </w:rPr>
       </w:pPr>
@@ -1507,23 +3112,2569 @@
         <w:jc w:val="both"/>
         <w:rPr>
           <w:rFonts w:ascii="Arial" w:hAnsi="Arial" w:cs="Arial"/>
+          <w:b/>
+          <w:sz w:val="24"/>
           <w:szCs w:val="24"/>
         </w:rPr>
       </w:pPr>
       <w:r>
         <w:rPr>
           <w:rFonts w:ascii="Arial" w:hAnsi="Arial" w:cs="Arial"/>
+          <w:b/>
+          <w:sz w:val="24"/>
           <w:szCs w:val="24"/>
         </w:rPr>
+        <w:t xml:space="preserve">2.4 </w:t>
+      </w:r>
+      <w:r>
+        <w:rPr>
+          <w:rFonts w:ascii="Arial" w:hAnsi="Arial" w:cs="Arial"/>
+          <w:b/>
+          <w:sz w:val="24"/>
+          <w:szCs w:val="24"/>
+        </w:rPr>
+        <w:t>Poster</w:t>
+      </w:r>
+    </w:p>
+    <w:p>
+      <w:pPr>
+        <w:pStyle w:val="Legenda"/>
+        <w:keepNext/>
+        <w:jc w:val="center"/>
+      </w:pPr>
+      <w:r>
+        <w:t xml:space="preserve">Table </w:t>
+      </w:r>
+      <w:r>
+        <w:fldChar w:fldCharType="begin"/>
+      </w:r>
+      <w:r>
+        <w:instrText xml:space="preserve"> SEQ Table \* ARABIC </w:instrText>
+      </w:r>
+      <w:r>
+        <w:fldChar w:fldCharType="separate"/>
+      </w:r>
+      <w:r>
+        <w:rPr>
+          <w:noProof/>
+        </w:rPr>
+        <w:t>5</w:t>
+      </w:r>
+      <w:r>
+        <w:fldChar w:fldCharType="end"/>
+      </w:r>
+      <w:r>
+        <w:t xml:space="preserve"> - Poster</w:t>
+      </w:r>
+    </w:p>
+    <w:tbl>
+      <w:tblPr>
+        <w:tblStyle w:val="TabelaSimples1"/>
+        <w:tblW w:w="10081" w:type="dxa"/>
+        <w:tblLook w:val="04A0" w:firstRow="1" w:lastRow="0" w:firstColumn="1" w:lastColumn="0" w:noHBand="0" w:noVBand="1"/>
+      </w:tblPr>
+      <w:tblGrid>
+        <w:gridCol w:w="1268"/>
+        <w:gridCol w:w="2210"/>
+        <w:gridCol w:w="1109"/>
+        <w:gridCol w:w="5494"/>
+      </w:tblGrid>
+      <w:tr>
+        <w:trPr>
+          <w:cnfStyle w:val="100000000000" w:firstRow="1" w:lastRow="0" w:firstColumn="0" w:lastColumn="0" w:oddVBand="0" w:evenVBand="0" w:oddHBand="0" w:evenHBand="0" w:firstRowFirstColumn="0" w:firstRowLastColumn="0" w:lastRowFirstColumn="0" w:lastRowLastColumn="0"/>
+        </w:trPr>
+        <w:tc>
+          <w:tcPr>
+            <w:cnfStyle w:val="001000000000" w:firstRow="0" w:lastRow="0" w:firstColumn="1" w:lastColumn="0" w:oddVBand="0" w:evenVBand="0" w:oddHBand="0" w:evenHBand="0" w:firstRowFirstColumn="0" w:firstRowLastColumn="0" w:lastRowFirstColumn="0" w:lastRowLastColumn="0"/>
+            <w:tcW w:w="1268" w:type="dxa"/>
+          </w:tcPr>
+          <w:p>
+            <w:pPr>
+              <w:tabs>
+                <w:tab w:val="left" w:pos="426"/>
+              </w:tabs>
+              <w:spacing w:before="120" w:after="120" w:line="300" w:lineRule="auto"/>
+              <w:jc w:val="both"/>
+              <w:rPr>
+                <w:rFonts w:ascii="Arial" w:hAnsi="Arial" w:cs="Arial"/>
+              </w:rPr>
+            </w:pPr>
+            <w:r>
+              <w:rPr>
+                <w:rFonts w:ascii="Arial" w:hAnsi="Arial" w:cs="Arial"/>
+              </w:rPr>
+              <w:t>Identifier</w:t>
+            </w:r>
+          </w:p>
+        </w:tc>
+        <w:tc>
+          <w:tcPr>
+            <w:tcW w:w="2210" w:type="dxa"/>
+          </w:tcPr>
+          <w:p>
+            <w:pPr>
+              <w:tabs>
+                <w:tab w:val="left" w:pos="426"/>
+              </w:tabs>
+              <w:spacing w:before="120" w:after="120" w:line="300" w:lineRule="auto"/>
+              <w:jc w:val="both"/>
+              <w:cnfStyle w:val="100000000000" w:firstRow="1" w:lastRow="0" w:firstColumn="0" w:lastColumn="0" w:oddVBand="0" w:evenVBand="0" w:oddHBand="0" w:evenHBand="0" w:firstRowFirstColumn="0" w:firstRowLastColumn="0" w:lastRowFirstColumn="0" w:lastRowLastColumn="0"/>
+              <w:rPr>
+                <w:rFonts w:ascii="Arial" w:hAnsi="Arial" w:cs="Arial"/>
+              </w:rPr>
+            </w:pPr>
+            <w:r>
+              <w:rPr>
+                <w:rFonts w:ascii="Arial" w:hAnsi="Arial" w:cs="Arial"/>
+              </w:rPr>
+              <w:t>Name</w:t>
+            </w:r>
+          </w:p>
+        </w:tc>
+        <w:tc>
+          <w:tcPr>
+            <w:tcW w:w="1109" w:type="dxa"/>
+          </w:tcPr>
+          <w:p>
+            <w:pPr>
+              <w:tabs>
+                <w:tab w:val="left" w:pos="426"/>
+              </w:tabs>
+              <w:spacing w:before="120" w:after="120" w:line="300" w:lineRule="auto"/>
+              <w:jc w:val="both"/>
+              <w:cnfStyle w:val="100000000000" w:firstRow="1" w:lastRow="0" w:firstColumn="0" w:lastColumn="0" w:oddVBand="0" w:evenVBand="0" w:oddHBand="0" w:evenHBand="0" w:firstRowFirstColumn="0" w:firstRowLastColumn="0" w:lastRowFirstColumn="0" w:lastRowLastColumn="0"/>
+              <w:rPr>
+                <w:rFonts w:ascii="Arial" w:hAnsi="Arial" w:cs="Arial"/>
+              </w:rPr>
+            </w:pPr>
+            <w:r>
+              <w:rPr>
+                <w:rFonts w:ascii="Arial" w:hAnsi="Arial" w:cs="Arial"/>
+              </w:rPr>
+              <w:t>Priority</w:t>
+            </w:r>
+          </w:p>
+        </w:tc>
+        <w:tc>
+          <w:tcPr>
+            <w:tcW w:w="5494" w:type="dxa"/>
+          </w:tcPr>
+          <w:p>
+            <w:pPr>
+              <w:tabs>
+                <w:tab w:val="left" w:pos="426"/>
+              </w:tabs>
+              <w:spacing w:before="120" w:after="120" w:line="300" w:lineRule="auto"/>
+              <w:jc w:val="both"/>
+              <w:cnfStyle w:val="100000000000" w:firstRow="1" w:lastRow="0" w:firstColumn="0" w:lastColumn="0" w:oddVBand="0" w:evenVBand="0" w:oddHBand="0" w:evenHBand="0" w:firstRowFirstColumn="0" w:firstRowLastColumn="0" w:lastRowFirstColumn="0" w:lastRowLastColumn="0"/>
+              <w:rPr>
+                <w:rFonts w:ascii="Arial" w:hAnsi="Arial" w:cs="Arial"/>
+              </w:rPr>
+            </w:pPr>
+            <w:r>
+              <w:rPr>
+                <w:rFonts w:ascii="Arial" w:hAnsi="Arial" w:cs="Arial"/>
+              </w:rPr>
+              <w:t>Description</w:t>
+            </w:r>
+          </w:p>
+        </w:tc>
+      </w:tr>
+      <w:tr>
+        <w:trPr>
+          <w:cnfStyle w:val="000000100000" w:firstRow="0" w:lastRow="0" w:firstColumn="0" w:lastColumn="0" w:oddVBand="0" w:evenVBand="0" w:oddHBand="1" w:evenHBand="0" w:firstRowFirstColumn="0" w:firstRowLastColumn="0" w:lastRowFirstColumn="0" w:lastRowLastColumn="0"/>
+        </w:trPr>
+        <w:tc>
+          <w:tcPr>
+            <w:cnfStyle w:val="001000000000" w:firstRow="0" w:lastRow="0" w:firstColumn="1" w:lastColumn="0" w:oddVBand="0" w:evenVBand="0" w:oddHBand="0" w:evenHBand="0" w:firstRowFirstColumn="0" w:firstRowLastColumn="0" w:lastRowFirstColumn="0" w:lastRowLastColumn="0"/>
+            <w:tcW w:w="1268" w:type="dxa"/>
+            <w:vAlign w:val="center"/>
+          </w:tcPr>
+          <w:p>
+            <w:pPr>
+              <w:tabs>
+                <w:tab w:val="left" w:pos="426"/>
+              </w:tabs>
+              <w:spacing w:before="60" w:after="60" w:line="300" w:lineRule="auto"/>
+              <w:rPr>
+                <w:rFonts w:ascii="Arial" w:hAnsi="Arial" w:cs="Arial"/>
+                <w:b w:val="0"/>
+              </w:rPr>
+            </w:pPr>
+            <w:r>
+              <w:rPr>
+                <w:rFonts w:ascii="Arial" w:hAnsi="Arial" w:cs="Arial"/>
+                <w:b w:val="0"/>
+              </w:rPr>
+              <w:t>US3</w:t>
+            </w:r>
+            <w:r>
+              <w:rPr>
+                <w:rFonts w:ascii="Arial" w:hAnsi="Arial" w:cs="Arial"/>
+                <w:b w:val="0"/>
+              </w:rPr>
+              <w:t>01</w:t>
+            </w:r>
+          </w:p>
+        </w:tc>
+        <w:tc>
+          <w:tcPr>
+            <w:tcW w:w="2210" w:type="dxa"/>
+            <w:vAlign w:val="center"/>
+          </w:tcPr>
+          <w:p>
+            <w:pPr>
+              <w:tabs>
+                <w:tab w:val="left" w:pos="426"/>
+              </w:tabs>
+              <w:spacing w:before="60" w:after="60" w:line="300" w:lineRule="auto"/>
+              <w:cnfStyle w:val="000000100000" w:firstRow="0" w:lastRow="0" w:firstColumn="0" w:lastColumn="0" w:oddVBand="0" w:evenVBand="0" w:oddHBand="1" w:evenHBand="0" w:firstRowFirstColumn="0" w:firstRowLastColumn="0" w:lastRowFirstColumn="0" w:lastRowLastColumn="0"/>
+              <w:rPr>
+                <w:rFonts w:ascii="Arial" w:hAnsi="Arial" w:cs="Arial"/>
+              </w:rPr>
+            </w:pPr>
+            <w:r>
+              <w:rPr>
+                <w:rFonts w:ascii="Arial" w:hAnsi="Arial" w:cs="Arial"/>
+              </w:rPr>
+              <w:t>Add Ticket</w:t>
+            </w:r>
+          </w:p>
+        </w:tc>
+        <w:tc>
+          <w:tcPr>
+            <w:tcW w:w="1109" w:type="dxa"/>
+            <w:vAlign w:val="center"/>
+          </w:tcPr>
+          <w:p>
+            <w:pPr>
+              <w:tabs>
+                <w:tab w:val="left" w:pos="426"/>
+              </w:tabs>
+              <w:spacing w:before="60" w:after="60" w:line="300" w:lineRule="auto"/>
+              <w:cnfStyle w:val="000000100000" w:firstRow="0" w:lastRow="0" w:firstColumn="0" w:lastColumn="0" w:oddVBand="0" w:evenVBand="0" w:oddHBand="1" w:evenHBand="0" w:firstRowFirstColumn="0" w:firstRowLastColumn="0" w:lastRowFirstColumn="0" w:lastRowLastColumn="0"/>
+              <w:rPr>
+                <w:rFonts w:ascii="Arial" w:hAnsi="Arial" w:cs="Arial"/>
+              </w:rPr>
+            </w:pPr>
+            <w:r>
+              <w:rPr>
+                <w:rFonts w:ascii="Arial" w:hAnsi="Arial" w:cs="Arial"/>
+              </w:rPr>
+              <w:t>High</w:t>
+            </w:r>
+          </w:p>
+        </w:tc>
+        <w:tc>
+          <w:tcPr>
+            <w:tcW w:w="5494" w:type="dxa"/>
+            <w:vAlign w:val="center"/>
+          </w:tcPr>
+          <w:p>
+            <w:pPr>
+              <w:tabs>
+                <w:tab w:val="left" w:pos="426"/>
+              </w:tabs>
+              <w:spacing w:before="60" w:after="60" w:line="300" w:lineRule="auto"/>
+              <w:jc w:val="both"/>
+              <w:cnfStyle w:val="000000100000" w:firstRow="0" w:lastRow="0" w:firstColumn="0" w:lastColumn="0" w:oddVBand="0" w:evenVBand="0" w:oddHBand="1" w:evenHBand="0" w:firstRowFirstColumn="0" w:firstRowLastColumn="0" w:lastRowFirstColumn="0" w:lastRowLastColumn="0"/>
+              <w:rPr>
+                <w:rFonts w:ascii="Arial" w:hAnsi="Arial" w:cs="Arial"/>
+              </w:rPr>
+            </w:pPr>
+            <w:r>
+              <w:rPr>
+                <w:rFonts w:ascii="Arial" w:hAnsi="Arial" w:cs="Arial"/>
+              </w:rPr>
+              <w:t xml:space="preserve">As a Poster I want to </w:t>
+            </w:r>
+            <w:r>
+              <w:rPr>
+                <w:rFonts w:ascii="Arial" w:hAnsi="Arial" w:cs="Arial"/>
+              </w:rPr>
+              <w:t>submit</w:t>
+            </w:r>
+            <w:r>
+              <w:rPr>
+                <w:rFonts w:ascii="Arial" w:hAnsi="Arial" w:cs="Arial"/>
+              </w:rPr>
+              <w:t xml:space="preserve"> a ticket </w:t>
+            </w:r>
+            <w:r>
+              <w:rPr>
+                <w:rFonts w:ascii="Arial" w:hAnsi="Arial" w:cs="Arial"/>
+              </w:rPr>
+              <w:t>to</w:t>
+            </w:r>
+            <w:r>
+              <w:rPr>
+                <w:rFonts w:ascii="Arial" w:hAnsi="Arial" w:cs="Arial"/>
+              </w:rPr>
+              <w:t xml:space="preserve"> the system so that I can show that there’s a problem near my location.</w:t>
+            </w:r>
+          </w:p>
+        </w:tc>
+      </w:tr>
+      <w:tr>
+        <w:tc>
+          <w:tcPr>
+            <w:cnfStyle w:val="001000000000" w:firstRow="0" w:lastRow="0" w:firstColumn="1" w:lastColumn="0" w:oddVBand="0" w:evenVBand="0" w:oddHBand="0" w:evenHBand="0" w:firstRowFirstColumn="0" w:firstRowLastColumn="0" w:lastRowFirstColumn="0" w:lastRowLastColumn="0"/>
+            <w:tcW w:w="1268" w:type="dxa"/>
+            <w:vAlign w:val="center"/>
+          </w:tcPr>
+          <w:p>
+            <w:pPr>
+              <w:tabs>
+                <w:tab w:val="left" w:pos="426"/>
+              </w:tabs>
+              <w:spacing w:before="60" w:after="60" w:line="300" w:lineRule="auto"/>
+              <w:rPr>
+                <w:rFonts w:ascii="Arial" w:hAnsi="Arial" w:cs="Arial"/>
+                <w:b w:val="0"/>
+              </w:rPr>
+            </w:pPr>
+            <w:r>
+              <w:rPr>
+                <w:rFonts w:ascii="Arial" w:hAnsi="Arial" w:cs="Arial"/>
+                <w:b w:val="0"/>
+              </w:rPr>
+              <w:t>US302</w:t>
+            </w:r>
+          </w:p>
+        </w:tc>
+        <w:tc>
+          <w:tcPr>
+            <w:tcW w:w="2210" w:type="dxa"/>
+            <w:vAlign w:val="center"/>
+          </w:tcPr>
+          <w:p>
+            <w:pPr>
+              <w:tabs>
+                <w:tab w:val="left" w:pos="426"/>
+              </w:tabs>
+              <w:spacing w:before="60" w:after="60" w:line="300" w:lineRule="auto"/>
+              <w:cnfStyle w:val="000000000000" w:firstRow="0" w:lastRow="0" w:firstColumn="0" w:lastColumn="0" w:oddVBand="0" w:evenVBand="0" w:oddHBand="0" w:evenHBand="0" w:firstRowFirstColumn="0" w:firstRowLastColumn="0" w:lastRowFirstColumn="0" w:lastRowLastColumn="0"/>
+              <w:rPr>
+                <w:rFonts w:ascii="Arial" w:hAnsi="Arial" w:cs="Arial"/>
+              </w:rPr>
+            </w:pPr>
+            <w:r>
+              <w:rPr>
+                <w:rFonts w:ascii="Arial" w:hAnsi="Arial" w:cs="Arial"/>
+              </w:rPr>
+              <w:t>Edit Ticket</w:t>
+            </w:r>
+          </w:p>
+        </w:tc>
+        <w:tc>
+          <w:tcPr>
+            <w:tcW w:w="1109" w:type="dxa"/>
+            <w:vAlign w:val="center"/>
+          </w:tcPr>
+          <w:p>
+            <w:pPr>
+              <w:tabs>
+                <w:tab w:val="left" w:pos="426"/>
+              </w:tabs>
+              <w:spacing w:before="60" w:after="60" w:line="300" w:lineRule="auto"/>
+              <w:cnfStyle w:val="000000000000" w:firstRow="0" w:lastRow="0" w:firstColumn="0" w:lastColumn="0" w:oddVBand="0" w:evenVBand="0" w:oddHBand="0" w:evenHBand="0" w:firstRowFirstColumn="0" w:firstRowLastColumn="0" w:lastRowFirstColumn="0" w:lastRowLastColumn="0"/>
+              <w:rPr>
+                <w:rFonts w:ascii="Arial" w:hAnsi="Arial" w:cs="Arial"/>
+              </w:rPr>
+            </w:pPr>
+            <w:r>
+              <w:rPr>
+                <w:rFonts w:ascii="Arial" w:hAnsi="Arial" w:cs="Arial"/>
+              </w:rPr>
+              <w:t>High</w:t>
+            </w:r>
+          </w:p>
+        </w:tc>
+        <w:tc>
+          <w:tcPr>
+            <w:tcW w:w="5494" w:type="dxa"/>
+            <w:vAlign w:val="center"/>
+          </w:tcPr>
+          <w:p>
+            <w:pPr>
+              <w:tabs>
+                <w:tab w:val="left" w:pos="426"/>
+              </w:tabs>
+              <w:spacing w:before="60" w:after="60" w:line="300" w:lineRule="auto"/>
+              <w:jc w:val="both"/>
+              <w:cnfStyle w:val="000000000000" w:firstRow="0" w:lastRow="0" w:firstColumn="0" w:lastColumn="0" w:oddVBand="0" w:evenVBand="0" w:oddHBand="0" w:evenHBand="0" w:firstRowFirstColumn="0" w:firstRowLastColumn="0" w:lastRowFirstColumn="0" w:lastRowLastColumn="0"/>
+              <w:rPr>
+                <w:rFonts w:ascii="Arial" w:hAnsi="Arial" w:cs="Arial"/>
+              </w:rPr>
+            </w:pPr>
+            <w:r>
+              <w:rPr>
+                <w:rFonts w:ascii="Arial" w:hAnsi="Arial" w:cs="Arial"/>
+              </w:rPr>
+              <w:t>As a Poster I want to edit a ticket in the system so that I can update its information.</w:t>
+            </w:r>
+          </w:p>
+        </w:tc>
+      </w:tr>
+      <w:tr>
+        <w:trPr>
+          <w:cnfStyle w:val="000000100000" w:firstRow="0" w:lastRow="0" w:firstColumn="0" w:lastColumn="0" w:oddVBand="0" w:evenVBand="0" w:oddHBand="1" w:evenHBand="0" w:firstRowFirstColumn="0" w:firstRowLastColumn="0" w:lastRowFirstColumn="0" w:lastRowLastColumn="0"/>
+        </w:trPr>
+        <w:tc>
+          <w:tcPr>
+            <w:cnfStyle w:val="001000000000" w:firstRow="0" w:lastRow="0" w:firstColumn="1" w:lastColumn="0" w:oddVBand="0" w:evenVBand="0" w:oddHBand="0" w:evenHBand="0" w:firstRowFirstColumn="0" w:firstRowLastColumn="0" w:lastRowFirstColumn="0" w:lastRowLastColumn="0"/>
+            <w:tcW w:w="1268" w:type="dxa"/>
+            <w:vAlign w:val="center"/>
+          </w:tcPr>
+          <w:p>
+            <w:pPr>
+              <w:tabs>
+                <w:tab w:val="left" w:pos="426"/>
+              </w:tabs>
+              <w:spacing w:before="60" w:after="60" w:line="300" w:lineRule="auto"/>
+              <w:rPr>
+                <w:rFonts w:ascii="Arial" w:hAnsi="Arial" w:cs="Arial"/>
+                <w:b w:val="0"/>
+              </w:rPr>
+            </w:pPr>
+            <w:r>
+              <w:rPr>
+                <w:rFonts w:ascii="Arial" w:hAnsi="Arial" w:cs="Arial"/>
+                <w:b w:val="0"/>
+              </w:rPr>
+              <w:t>US303</w:t>
+            </w:r>
+          </w:p>
+        </w:tc>
+        <w:tc>
+          <w:tcPr>
+            <w:tcW w:w="2210" w:type="dxa"/>
+            <w:vAlign w:val="center"/>
+          </w:tcPr>
+          <w:p>
+            <w:pPr>
+              <w:tabs>
+                <w:tab w:val="left" w:pos="426"/>
+              </w:tabs>
+              <w:spacing w:before="60" w:after="60" w:line="300" w:lineRule="auto"/>
+              <w:cnfStyle w:val="000000100000" w:firstRow="0" w:lastRow="0" w:firstColumn="0" w:lastColumn="0" w:oddVBand="0" w:evenVBand="0" w:oddHBand="1" w:evenHBand="0" w:firstRowFirstColumn="0" w:firstRowLastColumn="0" w:lastRowFirstColumn="0" w:lastRowLastColumn="0"/>
+              <w:rPr>
+                <w:rFonts w:ascii="Arial" w:hAnsi="Arial" w:cs="Arial"/>
+              </w:rPr>
+            </w:pPr>
+            <w:r>
+              <w:rPr>
+                <w:rFonts w:ascii="Arial" w:hAnsi="Arial" w:cs="Arial"/>
+              </w:rPr>
+              <w:t>Remove Ticket</w:t>
+            </w:r>
+          </w:p>
+        </w:tc>
+        <w:tc>
+          <w:tcPr>
+            <w:tcW w:w="1109" w:type="dxa"/>
+            <w:vAlign w:val="center"/>
+          </w:tcPr>
+          <w:p>
+            <w:pPr>
+              <w:tabs>
+                <w:tab w:val="left" w:pos="426"/>
+              </w:tabs>
+              <w:spacing w:before="60" w:after="60" w:line="300" w:lineRule="auto"/>
+              <w:cnfStyle w:val="000000100000" w:firstRow="0" w:lastRow="0" w:firstColumn="0" w:lastColumn="0" w:oddVBand="0" w:evenVBand="0" w:oddHBand="1" w:evenHBand="0" w:firstRowFirstColumn="0" w:firstRowLastColumn="0" w:lastRowFirstColumn="0" w:lastRowLastColumn="0"/>
+              <w:rPr>
+                <w:rFonts w:ascii="Arial" w:hAnsi="Arial" w:cs="Arial"/>
+              </w:rPr>
+            </w:pPr>
+            <w:r>
+              <w:rPr>
+                <w:rFonts w:ascii="Arial" w:hAnsi="Arial" w:cs="Arial"/>
+              </w:rPr>
+              <w:t>High</w:t>
+            </w:r>
+          </w:p>
+        </w:tc>
+        <w:tc>
+          <w:tcPr>
+            <w:tcW w:w="5494" w:type="dxa"/>
+            <w:vAlign w:val="center"/>
+          </w:tcPr>
+          <w:p>
+            <w:pPr>
+              <w:tabs>
+                <w:tab w:val="left" w:pos="426"/>
+              </w:tabs>
+              <w:spacing w:before="60" w:after="60" w:line="300" w:lineRule="auto"/>
+              <w:jc w:val="both"/>
+              <w:cnfStyle w:val="000000100000" w:firstRow="0" w:lastRow="0" w:firstColumn="0" w:lastColumn="0" w:oddVBand="0" w:evenVBand="0" w:oddHBand="1" w:evenHBand="0" w:firstRowFirstColumn="0" w:firstRowLastColumn="0" w:lastRowFirstColumn="0" w:lastRowLastColumn="0"/>
+              <w:rPr>
+                <w:rFonts w:ascii="Arial" w:hAnsi="Arial" w:cs="Arial"/>
+              </w:rPr>
+            </w:pPr>
+            <w:r>
+              <w:rPr>
+                <w:rFonts w:ascii="Arial" w:hAnsi="Arial" w:cs="Arial"/>
+              </w:rPr>
+              <w:t>As a Poster I want to remove a ticket so that I can hide its content from the public.</w:t>
+            </w:r>
+          </w:p>
+        </w:tc>
+      </w:tr>
+      <w:tr>
+        <w:tc>
+          <w:tcPr>
+            <w:cnfStyle w:val="001000000000" w:firstRow="0" w:lastRow="0" w:firstColumn="1" w:lastColumn="0" w:oddVBand="0" w:evenVBand="0" w:oddHBand="0" w:evenHBand="0" w:firstRowFirstColumn="0" w:firstRowLastColumn="0" w:lastRowFirstColumn="0" w:lastRowLastColumn="0"/>
+            <w:tcW w:w="1268" w:type="dxa"/>
+            <w:vAlign w:val="center"/>
+          </w:tcPr>
+          <w:p>
+            <w:pPr>
+              <w:tabs>
+                <w:tab w:val="left" w:pos="426"/>
+              </w:tabs>
+              <w:spacing w:before="60" w:after="60" w:line="300" w:lineRule="auto"/>
+              <w:rPr>
+                <w:rFonts w:ascii="Arial" w:hAnsi="Arial" w:cs="Arial"/>
+                <w:b w:val="0"/>
+              </w:rPr>
+            </w:pPr>
+            <w:r>
+              <w:rPr>
+                <w:rFonts w:ascii="Arial" w:hAnsi="Arial" w:cs="Arial"/>
+                <w:b w:val="0"/>
+              </w:rPr>
+              <w:t>US304</w:t>
+            </w:r>
+          </w:p>
+        </w:tc>
+        <w:tc>
+          <w:tcPr>
+            <w:tcW w:w="2210" w:type="dxa"/>
+            <w:vAlign w:val="center"/>
+          </w:tcPr>
+          <w:p>
+            <w:pPr>
+              <w:tabs>
+                <w:tab w:val="left" w:pos="426"/>
+              </w:tabs>
+              <w:spacing w:before="60" w:after="60" w:line="300" w:lineRule="auto"/>
+              <w:cnfStyle w:val="000000000000" w:firstRow="0" w:lastRow="0" w:firstColumn="0" w:lastColumn="0" w:oddVBand="0" w:evenVBand="0" w:oddHBand="0" w:evenHBand="0" w:firstRowFirstColumn="0" w:firstRowLastColumn="0" w:lastRowFirstColumn="0" w:lastRowLastColumn="0"/>
+              <w:rPr>
+                <w:rFonts w:ascii="Arial" w:hAnsi="Arial" w:cs="Arial"/>
+              </w:rPr>
+            </w:pPr>
+            <w:r>
+              <w:rPr>
+                <w:rFonts w:ascii="Arial" w:hAnsi="Arial" w:cs="Arial"/>
+              </w:rPr>
+              <w:t>Associate Ticket</w:t>
+            </w:r>
+          </w:p>
+        </w:tc>
+        <w:tc>
+          <w:tcPr>
+            <w:tcW w:w="1109" w:type="dxa"/>
+            <w:vAlign w:val="center"/>
+          </w:tcPr>
+          <w:p>
+            <w:pPr>
+              <w:tabs>
+                <w:tab w:val="left" w:pos="426"/>
+              </w:tabs>
+              <w:spacing w:before="60" w:after="60" w:line="300" w:lineRule="auto"/>
+              <w:cnfStyle w:val="000000000000" w:firstRow="0" w:lastRow="0" w:firstColumn="0" w:lastColumn="0" w:oddVBand="0" w:evenVBand="0" w:oddHBand="0" w:evenHBand="0" w:firstRowFirstColumn="0" w:firstRowLastColumn="0" w:lastRowFirstColumn="0" w:lastRowLastColumn="0"/>
+              <w:rPr>
+                <w:rFonts w:ascii="Arial" w:hAnsi="Arial" w:cs="Arial"/>
+              </w:rPr>
+            </w:pPr>
+            <w:r>
+              <w:rPr>
+                <w:rFonts w:ascii="Arial" w:hAnsi="Arial" w:cs="Arial"/>
+              </w:rPr>
+              <w:t>High</w:t>
+            </w:r>
+          </w:p>
+        </w:tc>
+        <w:tc>
+          <w:tcPr>
+            <w:tcW w:w="5494" w:type="dxa"/>
+            <w:vAlign w:val="center"/>
+          </w:tcPr>
+          <w:p>
+            <w:pPr>
+              <w:tabs>
+                <w:tab w:val="left" w:pos="426"/>
+              </w:tabs>
+              <w:spacing w:before="60" w:after="60" w:line="300" w:lineRule="auto"/>
+              <w:jc w:val="both"/>
+              <w:cnfStyle w:val="000000000000" w:firstRow="0" w:lastRow="0" w:firstColumn="0" w:lastColumn="0" w:oddVBand="0" w:evenVBand="0" w:oddHBand="0" w:evenHBand="0" w:firstRowFirstColumn="0" w:firstRowLastColumn="0" w:lastRowFirstColumn="0" w:lastRowLastColumn="0"/>
+              <w:rPr>
+                <w:rFonts w:ascii="Arial" w:hAnsi="Arial" w:cs="Arial"/>
+              </w:rPr>
+            </w:pPr>
+            <w:r>
+              <w:rPr>
+                <w:rFonts w:ascii="Arial" w:hAnsi="Arial" w:cs="Arial"/>
+              </w:rPr>
+              <w:t>As a Poster I want to associate a ticket to an entity so that it helps to solve a problem.</w:t>
+            </w:r>
+          </w:p>
+        </w:tc>
+      </w:tr>
+      <w:tr>
+        <w:trPr>
+          <w:cnfStyle w:val="000000100000" w:firstRow="0" w:lastRow="0" w:firstColumn="0" w:lastColumn="0" w:oddVBand="0" w:evenVBand="0" w:oddHBand="1" w:evenHBand="0" w:firstRowFirstColumn="0" w:firstRowLastColumn="0" w:lastRowFirstColumn="0" w:lastRowLastColumn="0"/>
+        </w:trPr>
+        <w:tc>
+          <w:tcPr>
+            <w:cnfStyle w:val="001000000000" w:firstRow="0" w:lastRow="0" w:firstColumn="1" w:lastColumn="0" w:oddVBand="0" w:evenVBand="0" w:oddHBand="0" w:evenHBand="0" w:firstRowFirstColumn="0" w:firstRowLastColumn="0" w:lastRowFirstColumn="0" w:lastRowLastColumn="0"/>
+            <w:tcW w:w="1268" w:type="dxa"/>
+            <w:vAlign w:val="center"/>
+          </w:tcPr>
+          <w:p>
+            <w:pPr>
+              <w:tabs>
+                <w:tab w:val="left" w:pos="426"/>
+              </w:tabs>
+              <w:spacing w:before="60" w:after="60" w:line="300" w:lineRule="auto"/>
+              <w:rPr>
+                <w:rFonts w:ascii="Arial" w:hAnsi="Arial" w:cs="Arial"/>
+                <w:b w:val="0"/>
+              </w:rPr>
+            </w:pPr>
+            <w:r>
+              <w:rPr>
+                <w:rFonts w:ascii="Arial" w:hAnsi="Arial" w:cs="Arial"/>
+                <w:b w:val="0"/>
+              </w:rPr>
+              <w:t>US305</w:t>
+            </w:r>
+          </w:p>
+        </w:tc>
+        <w:tc>
+          <w:tcPr>
+            <w:tcW w:w="2210" w:type="dxa"/>
+            <w:vAlign w:val="center"/>
+          </w:tcPr>
+          <w:p>
+            <w:pPr>
+              <w:tabs>
+                <w:tab w:val="left" w:pos="426"/>
+              </w:tabs>
+              <w:spacing w:before="60" w:after="60" w:line="300" w:lineRule="auto"/>
+              <w:cnfStyle w:val="000000100000" w:firstRow="0" w:lastRow="0" w:firstColumn="0" w:lastColumn="0" w:oddVBand="0" w:evenVBand="0" w:oddHBand="1" w:evenHBand="0" w:firstRowFirstColumn="0" w:firstRowLastColumn="0" w:lastRowFirstColumn="0" w:lastRowLastColumn="0"/>
+              <w:rPr>
+                <w:rFonts w:ascii="Arial" w:hAnsi="Arial" w:cs="Arial"/>
+              </w:rPr>
+            </w:pPr>
+            <w:r>
+              <w:rPr>
+                <w:rFonts w:ascii="Arial" w:hAnsi="Arial" w:cs="Arial"/>
+              </w:rPr>
+              <w:t>Manual Location</w:t>
+            </w:r>
+          </w:p>
+        </w:tc>
+        <w:tc>
+          <w:tcPr>
+            <w:tcW w:w="1109" w:type="dxa"/>
+            <w:vAlign w:val="center"/>
+          </w:tcPr>
+          <w:p>
+            <w:pPr>
+              <w:tabs>
+                <w:tab w:val="left" w:pos="426"/>
+              </w:tabs>
+              <w:spacing w:before="60" w:after="60" w:line="300" w:lineRule="auto"/>
+              <w:cnfStyle w:val="000000100000" w:firstRow="0" w:lastRow="0" w:firstColumn="0" w:lastColumn="0" w:oddVBand="0" w:evenVBand="0" w:oddHBand="1" w:evenHBand="0" w:firstRowFirstColumn="0" w:firstRowLastColumn="0" w:lastRowFirstColumn="0" w:lastRowLastColumn="0"/>
+              <w:rPr>
+                <w:rFonts w:ascii="Arial" w:hAnsi="Arial" w:cs="Arial"/>
+              </w:rPr>
+            </w:pPr>
+            <w:r>
+              <w:rPr>
+                <w:rFonts w:ascii="Arial" w:hAnsi="Arial" w:cs="Arial"/>
+              </w:rPr>
+              <w:t>High</w:t>
+            </w:r>
+          </w:p>
+        </w:tc>
+        <w:tc>
+          <w:tcPr>
+            <w:tcW w:w="5494" w:type="dxa"/>
+            <w:vAlign w:val="center"/>
+          </w:tcPr>
+          <w:p>
+            <w:pPr>
+              <w:tabs>
+                <w:tab w:val="left" w:pos="426"/>
+              </w:tabs>
+              <w:spacing w:before="60" w:after="60" w:line="300" w:lineRule="auto"/>
+              <w:jc w:val="both"/>
+              <w:cnfStyle w:val="000000100000" w:firstRow="0" w:lastRow="0" w:firstColumn="0" w:lastColumn="0" w:oddVBand="0" w:evenVBand="0" w:oddHBand="1" w:evenHBand="0" w:firstRowFirstColumn="0" w:firstRowLastColumn="0" w:lastRowFirstColumn="0" w:lastRowLastColumn="0"/>
+              <w:rPr>
+                <w:rFonts w:ascii="Arial" w:hAnsi="Arial" w:cs="Arial"/>
+              </w:rPr>
+            </w:pPr>
+            <w:r>
+              <w:rPr>
+                <w:rFonts w:ascii="Arial" w:hAnsi="Arial" w:cs="Arial"/>
+              </w:rPr>
+              <w:t xml:space="preserve">As a Poster I want to manually </w:t>
+            </w:r>
+            <w:r>
+              <w:rPr>
+                <w:rFonts w:ascii="Arial" w:hAnsi="Arial" w:cs="Arial"/>
+              </w:rPr>
+              <w:t xml:space="preserve">add </w:t>
+            </w:r>
+            <w:r>
+              <w:rPr>
+                <w:rFonts w:ascii="Arial" w:hAnsi="Arial" w:cs="Arial"/>
+              </w:rPr>
+              <w:t>a location</w:t>
+            </w:r>
+            <w:r>
+              <w:rPr>
+                <w:rFonts w:ascii="Arial" w:hAnsi="Arial" w:cs="Arial"/>
+              </w:rPr>
+              <w:t xml:space="preserve"> so that I can add a ticket after a situation when I didn’t have internet connection.</w:t>
+            </w:r>
+          </w:p>
+        </w:tc>
+      </w:tr>
+      <w:tr>
+        <w:tc>
+          <w:tcPr>
+            <w:cnfStyle w:val="001000000000" w:firstRow="0" w:lastRow="0" w:firstColumn="1" w:lastColumn="0" w:oddVBand="0" w:evenVBand="0" w:oddHBand="0" w:evenHBand="0" w:firstRowFirstColumn="0" w:firstRowLastColumn="0" w:lastRowFirstColumn="0" w:lastRowLastColumn="0"/>
+            <w:tcW w:w="1268" w:type="dxa"/>
+            <w:vAlign w:val="center"/>
+          </w:tcPr>
+          <w:p>
+            <w:pPr>
+              <w:tabs>
+                <w:tab w:val="left" w:pos="426"/>
+              </w:tabs>
+              <w:spacing w:before="60" w:after="60" w:line="300" w:lineRule="auto"/>
+              <w:rPr>
+                <w:rFonts w:ascii="Arial" w:hAnsi="Arial" w:cs="Arial"/>
+                <w:b w:val="0"/>
+              </w:rPr>
+            </w:pPr>
+            <w:r>
+              <w:rPr>
+                <w:rFonts w:ascii="Arial" w:hAnsi="Arial" w:cs="Arial"/>
+                <w:b w:val="0"/>
+              </w:rPr>
+              <w:t>US306</w:t>
+            </w:r>
+          </w:p>
+        </w:tc>
+        <w:tc>
+          <w:tcPr>
+            <w:tcW w:w="2210" w:type="dxa"/>
+            <w:vAlign w:val="center"/>
+          </w:tcPr>
+          <w:p>
+            <w:pPr>
+              <w:tabs>
+                <w:tab w:val="left" w:pos="426"/>
+              </w:tabs>
+              <w:spacing w:before="60" w:after="60" w:line="300" w:lineRule="auto"/>
+              <w:cnfStyle w:val="000000000000" w:firstRow="0" w:lastRow="0" w:firstColumn="0" w:lastColumn="0" w:oddVBand="0" w:evenVBand="0" w:oddHBand="0" w:evenHBand="0" w:firstRowFirstColumn="0" w:firstRowLastColumn="0" w:lastRowFirstColumn="0" w:lastRowLastColumn="0"/>
+              <w:rPr>
+                <w:rFonts w:ascii="Arial" w:hAnsi="Arial" w:cs="Arial"/>
+              </w:rPr>
+            </w:pPr>
+            <w:r>
+              <w:rPr>
+                <w:rFonts w:ascii="Arial" w:hAnsi="Arial" w:cs="Arial"/>
+              </w:rPr>
+              <w:t>Automatic Location</w:t>
+            </w:r>
+          </w:p>
+        </w:tc>
+        <w:tc>
+          <w:tcPr>
+            <w:tcW w:w="1109" w:type="dxa"/>
+            <w:vAlign w:val="center"/>
+          </w:tcPr>
+          <w:p>
+            <w:pPr>
+              <w:tabs>
+                <w:tab w:val="left" w:pos="426"/>
+              </w:tabs>
+              <w:spacing w:before="60" w:after="60" w:line="300" w:lineRule="auto"/>
+              <w:cnfStyle w:val="000000000000" w:firstRow="0" w:lastRow="0" w:firstColumn="0" w:lastColumn="0" w:oddVBand="0" w:evenVBand="0" w:oddHBand="0" w:evenHBand="0" w:firstRowFirstColumn="0" w:firstRowLastColumn="0" w:lastRowFirstColumn="0" w:lastRowLastColumn="0"/>
+              <w:rPr>
+                <w:rFonts w:ascii="Arial" w:hAnsi="Arial" w:cs="Arial"/>
+              </w:rPr>
+            </w:pPr>
+            <w:r>
+              <w:rPr>
+                <w:rFonts w:ascii="Arial" w:hAnsi="Arial" w:cs="Arial"/>
+              </w:rPr>
+              <w:t>High</w:t>
+            </w:r>
+          </w:p>
+        </w:tc>
+        <w:tc>
+          <w:tcPr>
+            <w:tcW w:w="5494" w:type="dxa"/>
+            <w:vAlign w:val="center"/>
+          </w:tcPr>
+          <w:p>
+            <w:pPr>
+              <w:tabs>
+                <w:tab w:val="left" w:pos="426"/>
+              </w:tabs>
+              <w:spacing w:before="60" w:after="60" w:line="300" w:lineRule="auto"/>
+              <w:jc w:val="both"/>
+              <w:cnfStyle w:val="000000000000" w:firstRow="0" w:lastRow="0" w:firstColumn="0" w:lastColumn="0" w:oddVBand="0" w:evenVBand="0" w:oddHBand="0" w:evenHBand="0" w:firstRowFirstColumn="0" w:firstRowLastColumn="0" w:lastRowFirstColumn="0" w:lastRowLastColumn="0"/>
+              <w:rPr>
+                <w:rFonts w:ascii="Arial" w:hAnsi="Arial" w:cs="Arial"/>
+              </w:rPr>
+            </w:pPr>
+            <w:r>
+              <w:rPr>
+                <w:rFonts w:ascii="Arial" w:hAnsi="Arial" w:cs="Arial"/>
+              </w:rPr>
+              <w:t>As a Poster I want the system to automatically detect my location so that I don’t have to add it manually.</w:t>
+            </w:r>
+          </w:p>
+        </w:tc>
+      </w:tr>
+      <w:tr>
+        <w:trPr>
+          <w:cnfStyle w:val="000000100000" w:firstRow="0" w:lastRow="0" w:firstColumn="0" w:lastColumn="0" w:oddVBand="0" w:evenVBand="0" w:oddHBand="1" w:evenHBand="0" w:firstRowFirstColumn="0" w:firstRowLastColumn="0" w:lastRowFirstColumn="0" w:lastRowLastColumn="0"/>
+        </w:trPr>
+        <w:tc>
+          <w:tcPr>
+            <w:cnfStyle w:val="001000000000" w:firstRow="0" w:lastRow="0" w:firstColumn="1" w:lastColumn="0" w:oddVBand="0" w:evenVBand="0" w:oddHBand="0" w:evenHBand="0" w:firstRowFirstColumn="0" w:firstRowLastColumn="0" w:lastRowFirstColumn="0" w:lastRowLastColumn="0"/>
+            <w:tcW w:w="1268" w:type="dxa"/>
+            <w:vAlign w:val="center"/>
+          </w:tcPr>
+          <w:p>
+            <w:pPr>
+              <w:tabs>
+                <w:tab w:val="left" w:pos="426"/>
+              </w:tabs>
+              <w:spacing w:before="60" w:after="60" w:line="300" w:lineRule="auto"/>
+              <w:rPr>
+                <w:rFonts w:ascii="Arial" w:hAnsi="Arial" w:cs="Arial"/>
+                <w:b w:val="0"/>
+              </w:rPr>
+            </w:pPr>
+            <w:r>
+              <w:rPr>
+                <w:rFonts w:ascii="Arial" w:hAnsi="Arial" w:cs="Arial"/>
+                <w:b w:val="0"/>
+              </w:rPr>
+              <w:t>US307</w:t>
+            </w:r>
+          </w:p>
+        </w:tc>
+        <w:tc>
+          <w:tcPr>
+            <w:tcW w:w="2210" w:type="dxa"/>
+            <w:vAlign w:val="center"/>
+          </w:tcPr>
+          <w:p>
+            <w:pPr>
+              <w:tabs>
+                <w:tab w:val="left" w:pos="426"/>
+              </w:tabs>
+              <w:spacing w:before="60" w:after="60" w:line="300" w:lineRule="auto"/>
+              <w:cnfStyle w:val="000000100000" w:firstRow="0" w:lastRow="0" w:firstColumn="0" w:lastColumn="0" w:oddVBand="0" w:evenVBand="0" w:oddHBand="1" w:evenHBand="0" w:firstRowFirstColumn="0" w:firstRowLastColumn="0" w:lastRowFirstColumn="0" w:lastRowLastColumn="0"/>
+              <w:rPr>
+                <w:rFonts w:ascii="Arial" w:hAnsi="Arial" w:cs="Arial"/>
+              </w:rPr>
+            </w:pPr>
+            <w:r>
+              <w:rPr>
+                <w:rFonts w:ascii="Arial" w:hAnsi="Arial" w:cs="Arial"/>
+              </w:rPr>
+              <w:t>Vote</w:t>
+            </w:r>
+          </w:p>
+        </w:tc>
+        <w:tc>
+          <w:tcPr>
+            <w:tcW w:w="1109" w:type="dxa"/>
+            <w:vAlign w:val="center"/>
+          </w:tcPr>
+          <w:p>
+            <w:pPr>
+              <w:tabs>
+                <w:tab w:val="left" w:pos="426"/>
+              </w:tabs>
+              <w:spacing w:before="60" w:after="60" w:line="300" w:lineRule="auto"/>
+              <w:cnfStyle w:val="000000100000" w:firstRow="0" w:lastRow="0" w:firstColumn="0" w:lastColumn="0" w:oddVBand="0" w:evenVBand="0" w:oddHBand="1" w:evenHBand="0" w:firstRowFirstColumn="0" w:firstRowLastColumn="0" w:lastRowFirstColumn="0" w:lastRowLastColumn="0"/>
+              <w:rPr>
+                <w:rFonts w:ascii="Arial" w:hAnsi="Arial" w:cs="Arial"/>
+              </w:rPr>
+            </w:pPr>
+            <w:r>
+              <w:rPr>
+                <w:rFonts w:ascii="Arial" w:hAnsi="Arial" w:cs="Arial"/>
+              </w:rPr>
+              <w:t>High</w:t>
+            </w:r>
+          </w:p>
+        </w:tc>
+        <w:tc>
+          <w:tcPr>
+            <w:tcW w:w="5494" w:type="dxa"/>
+            <w:vAlign w:val="center"/>
+          </w:tcPr>
+          <w:p>
+            <w:pPr>
+              <w:tabs>
+                <w:tab w:val="left" w:pos="426"/>
+              </w:tabs>
+              <w:spacing w:before="60" w:after="60" w:line="300" w:lineRule="auto"/>
+              <w:jc w:val="both"/>
+              <w:cnfStyle w:val="000000100000" w:firstRow="0" w:lastRow="0" w:firstColumn="0" w:lastColumn="0" w:oddVBand="0" w:evenVBand="0" w:oddHBand="1" w:evenHBand="0" w:firstRowFirstColumn="0" w:firstRowLastColumn="0" w:lastRowFirstColumn="0" w:lastRowLastColumn="0"/>
+              <w:rPr>
+                <w:rFonts w:ascii="Arial" w:hAnsi="Arial" w:cs="Arial"/>
+              </w:rPr>
+            </w:pPr>
+            <w:r>
+              <w:rPr>
+                <w:rFonts w:ascii="Arial" w:hAnsi="Arial" w:cs="Arial"/>
+              </w:rPr>
+              <w:t>As a Poster I want to vote on a ticket so that I can contribute to the truthfulness of that ticket and its respective user.</w:t>
+            </w:r>
+          </w:p>
+        </w:tc>
+      </w:tr>
+      <w:tr>
+        <w:tc>
+          <w:tcPr>
+            <w:cnfStyle w:val="001000000000" w:firstRow="0" w:lastRow="0" w:firstColumn="1" w:lastColumn="0" w:oddVBand="0" w:evenVBand="0" w:oddHBand="0" w:evenHBand="0" w:firstRowFirstColumn="0" w:firstRowLastColumn="0" w:lastRowFirstColumn="0" w:lastRowLastColumn="0"/>
+            <w:tcW w:w="1268" w:type="dxa"/>
+            <w:vAlign w:val="center"/>
+          </w:tcPr>
+          <w:p>
+            <w:pPr>
+              <w:tabs>
+                <w:tab w:val="left" w:pos="426"/>
+              </w:tabs>
+              <w:spacing w:before="60" w:after="60" w:line="300" w:lineRule="auto"/>
+              <w:rPr>
+                <w:rFonts w:ascii="Arial" w:hAnsi="Arial" w:cs="Arial"/>
+                <w:b w:val="0"/>
+              </w:rPr>
+            </w:pPr>
+            <w:r>
+              <w:rPr>
+                <w:rFonts w:ascii="Arial" w:hAnsi="Arial" w:cs="Arial"/>
+                <w:b w:val="0"/>
+              </w:rPr>
+              <w:t>US308</w:t>
+            </w:r>
+          </w:p>
+        </w:tc>
+        <w:tc>
+          <w:tcPr>
+            <w:tcW w:w="2210" w:type="dxa"/>
+            <w:vAlign w:val="center"/>
+          </w:tcPr>
+          <w:p>
+            <w:pPr>
+              <w:tabs>
+                <w:tab w:val="left" w:pos="426"/>
+              </w:tabs>
+              <w:spacing w:before="60" w:after="60" w:line="300" w:lineRule="auto"/>
+              <w:cnfStyle w:val="000000000000" w:firstRow="0" w:lastRow="0" w:firstColumn="0" w:lastColumn="0" w:oddVBand="0" w:evenVBand="0" w:oddHBand="0" w:evenHBand="0" w:firstRowFirstColumn="0" w:firstRowLastColumn="0" w:lastRowFirstColumn="0" w:lastRowLastColumn="0"/>
+              <w:rPr>
+                <w:rFonts w:ascii="Arial" w:hAnsi="Arial" w:cs="Arial"/>
+              </w:rPr>
+            </w:pPr>
+            <w:r>
+              <w:rPr>
+                <w:rFonts w:ascii="Arial" w:hAnsi="Arial" w:cs="Arial"/>
+              </w:rPr>
+              <w:t>Access Tickets</w:t>
+            </w:r>
+          </w:p>
+        </w:tc>
+        <w:tc>
+          <w:tcPr>
+            <w:tcW w:w="1109" w:type="dxa"/>
+            <w:vAlign w:val="center"/>
+          </w:tcPr>
+          <w:p>
+            <w:pPr>
+              <w:tabs>
+                <w:tab w:val="left" w:pos="426"/>
+              </w:tabs>
+              <w:spacing w:before="60" w:after="60" w:line="300" w:lineRule="auto"/>
+              <w:cnfStyle w:val="000000000000" w:firstRow="0" w:lastRow="0" w:firstColumn="0" w:lastColumn="0" w:oddVBand="0" w:evenVBand="0" w:oddHBand="0" w:evenHBand="0" w:firstRowFirstColumn="0" w:firstRowLastColumn="0" w:lastRowFirstColumn="0" w:lastRowLastColumn="0"/>
+              <w:rPr>
+                <w:rFonts w:ascii="Arial" w:hAnsi="Arial" w:cs="Arial"/>
+              </w:rPr>
+            </w:pPr>
+            <w:r>
+              <w:rPr>
+                <w:rFonts w:ascii="Arial" w:hAnsi="Arial" w:cs="Arial"/>
+              </w:rPr>
+              <w:t>High</w:t>
+            </w:r>
+          </w:p>
+        </w:tc>
+        <w:tc>
+          <w:tcPr>
+            <w:tcW w:w="5494" w:type="dxa"/>
+            <w:vAlign w:val="center"/>
+          </w:tcPr>
+          <w:p>
+            <w:pPr>
+              <w:tabs>
+                <w:tab w:val="left" w:pos="426"/>
+              </w:tabs>
+              <w:spacing w:before="60" w:after="60" w:line="300" w:lineRule="auto"/>
+              <w:jc w:val="both"/>
+              <w:cnfStyle w:val="000000000000" w:firstRow="0" w:lastRow="0" w:firstColumn="0" w:lastColumn="0" w:oddVBand="0" w:evenVBand="0" w:oddHBand="0" w:evenHBand="0" w:firstRowFirstColumn="0" w:firstRowLastColumn="0" w:lastRowFirstColumn="0" w:lastRowLastColumn="0"/>
+              <w:rPr>
+                <w:rFonts w:ascii="Arial" w:hAnsi="Arial" w:cs="Arial"/>
+              </w:rPr>
+            </w:pPr>
+            <w:r>
+              <w:rPr>
+                <w:rFonts w:ascii="Arial" w:hAnsi="Arial" w:cs="Arial"/>
+              </w:rPr>
+              <w:t>As a Poster I want to access to problems on my location so that I know what’s happening near me.</w:t>
+            </w:r>
+          </w:p>
+        </w:tc>
+      </w:tr>
+      <w:tr>
+        <w:trPr>
+          <w:cnfStyle w:val="000000100000" w:firstRow="0" w:lastRow="0" w:firstColumn="0" w:lastColumn="0" w:oddVBand="0" w:evenVBand="0" w:oddHBand="1" w:evenHBand="0" w:firstRowFirstColumn="0" w:firstRowLastColumn="0" w:lastRowFirstColumn="0" w:lastRowLastColumn="0"/>
+        </w:trPr>
+        <w:tc>
+          <w:tcPr>
+            <w:cnfStyle w:val="001000000000" w:firstRow="0" w:lastRow="0" w:firstColumn="1" w:lastColumn="0" w:oddVBand="0" w:evenVBand="0" w:oddHBand="0" w:evenHBand="0" w:firstRowFirstColumn="0" w:firstRowLastColumn="0" w:lastRowFirstColumn="0" w:lastRowLastColumn="0"/>
+            <w:tcW w:w="1268" w:type="dxa"/>
+            <w:vAlign w:val="center"/>
+          </w:tcPr>
+          <w:p>
+            <w:pPr>
+              <w:tabs>
+                <w:tab w:val="left" w:pos="426"/>
+              </w:tabs>
+              <w:spacing w:before="60" w:after="60" w:line="300" w:lineRule="auto"/>
+              <w:rPr>
+                <w:rFonts w:ascii="Arial" w:hAnsi="Arial" w:cs="Arial"/>
+                <w:b w:val="0"/>
+              </w:rPr>
+            </w:pPr>
+            <w:r>
+              <w:rPr>
+                <w:rFonts w:ascii="Arial" w:hAnsi="Arial" w:cs="Arial"/>
+                <w:b w:val="0"/>
+              </w:rPr>
+              <w:t>US309</w:t>
+            </w:r>
+          </w:p>
+        </w:tc>
+        <w:tc>
+          <w:tcPr>
+            <w:tcW w:w="2210" w:type="dxa"/>
+            <w:vAlign w:val="center"/>
+          </w:tcPr>
+          <w:p>
+            <w:pPr>
+              <w:tabs>
+                <w:tab w:val="left" w:pos="426"/>
+              </w:tabs>
+              <w:spacing w:before="60" w:after="60" w:line="300" w:lineRule="auto"/>
+              <w:cnfStyle w:val="000000100000" w:firstRow="0" w:lastRow="0" w:firstColumn="0" w:lastColumn="0" w:oddVBand="0" w:evenVBand="0" w:oddHBand="1" w:evenHBand="0" w:firstRowFirstColumn="0" w:firstRowLastColumn="0" w:lastRowFirstColumn="0" w:lastRowLastColumn="0"/>
+              <w:rPr>
+                <w:rFonts w:ascii="Arial" w:hAnsi="Arial" w:cs="Arial"/>
+              </w:rPr>
+            </w:pPr>
+            <w:r>
+              <w:rPr>
+                <w:rFonts w:ascii="Arial" w:hAnsi="Arial" w:cs="Arial"/>
+              </w:rPr>
+              <w:t>List Tickets</w:t>
+            </w:r>
+          </w:p>
+        </w:tc>
+        <w:tc>
+          <w:tcPr>
+            <w:tcW w:w="1109" w:type="dxa"/>
+            <w:vAlign w:val="center"/>
+          </w:tcPr>
+          <w:p>
+            <w:pPr>
+              <w:tabs>
+                <w:tab w:val="left" w:pos="426"/>
+              </w:tabs>
+              <w:spacing w:before="60" w:after="60" w:line="300" w:lineRule="auto"/>
+              <w:cnfStyle w:val="000000100000" w:firstRow="0" w:lastRow="0" w:firstColumn="0" w:lastColumn="0" w:oddVBand="0" w:evenVBand="0" w:oddHBand="1" w:evenHBand="0" w:firstRowFirstColumn="0" w:firstRowLastColumn="0" w:lastRowFirstColumn="0" w:lastRowLastColumn="0"/>
+              <w:rPr>
+                <w:rFonts w:ascii="Arial" w:hAnsi="Arial" w:cs="Arial"/>
+              </w:rPr>
+            </w:pPr>
+            <w:r>
+              <w:rPr>
+                <w:rFonts w:ascii="Arial" w:hAnsi="Arial" w:cs="Arial"/>
+              </w:rPr>
+              <w:t>High</w:t>
+            </w:r>
+          </w:p>
+        </w:tc>
+        <w:tc>
+          <w:tcPr>
+            <w:tcW w:w="5494" w:type="dxa"/>
+            <w:vAlign w:val="center"/>
+          </w:tcPr>
+          <w:p>
+            <w:pPr>
+              <w:tabs>
+                <w:tab w:val="left" w:pos="426"/>
+              </w:tabs>
+              <w:spacing w:before="60" w:after="60" w:line="300" w:lineRule="auto"/>
+              <w:jc w:val="both"/>
+              <w:cnfStyle w:val="000000100000" w:firstRow="0" w:lastRow="0" w:firstColumn="0" w:lastColumn="0" w:oddVBand="0" w:evenVBand="0" w:oddHBand="1" w:evenHBand="0" w:firstRowFirstColumn="0" w:firstRowLastColumn="0" w:lastRowFirstColumn="0" w:lastRowLastColumn="0"/>
+              <w:rPr>
+                <w:rFonts w:ascii="Arial" w:hAnsi="Arial" w:cs="Arial"/>
+              </w:rPr>
+            </w:pPr>
+            <w:r>
+              <w:rPr>
+                <w:rFonts w:ascii="Arial" w:hAnsi="Arial" w:cs="Arial"/>
+              </w:rPr>
+              <w:t>As a Poster I want to have access to a list of my submitted tickets so that I can keep track of their status.</w:t>
+            </w:r>
+          </w:p>
+        </w:tc>
+      </w:tr>
+      <w:tr>
+        <w:tc>
+          <w:tcPr>
+            <w:cnfStyle w:val="001000000000" w:firstRow="0" w:lastRow="0" w:firstColumn="1" w:lastColumn="0" w:oddVBand="0" w:evenVBand="0" w:oddHBand="0" w:evenHBand="0" w:firstRowFirstColumn="0" w:firstRowLastColumn="0" w:lastRowFirstColumn="0" w:lastRowLastColumn="0"/>
+            <w:tcW w:w="1268" w:type="dxa"/>
+            <w:vAlign w:val="center"/>
+          </w:tcPr>
+          <w:p>
+            <w:pPr>
+              <w:tabs>
+                <w:tab w:val="left" w:pos="426"/>
+              </w:tabs>
+              <w:spacing w:before="60" w:after="60" w:line="300" w:lineRule="auto"/>
+              <w:rPr>
+                <w:rFonts w:ascii="Arial" w:hAnsi="Arial" w:cs="Arial"/>
+                <w:b w:val="0"/>
+              </w:rPr>
+            </w:pPr>
+            <w:r>
+              <w:rPr>
+                <w:rFonts w:ascii="Arial" w:hAnsi="Arial" w:cs="Arial"/>
+                <w:b w:val="0"/>
+              </w:rPr>
+              <w:t>US3010</w:t>
+            </w:r>
+          </w:p>
+        </w:tc>
+        <w:tc>
+          <w:tcPr>
+            <w:tcW w:w="2210" w:type="dxa"/>
+            <w:vAlign w:val="center"/>
+          </w:tcPr>
+          <w:p>
+            <w:pPr>
+              <w:tabs>
+                <w:tab w:val="left" w:pos="426"/>
+              </w:tabs>
+              <w:spacing w:before="60" w:after="60" w:line="300" w:lineRule="auto"/>
+              <w:cnfStyle w:val="000000000000" w:firstRow="0" w:lastRow="0" w:firstColumn="0" w:lastColumn="0" w:oddVBand="0" w:evenVBand="0" w:oddHBand="0" w:evenHBand="0" w:firstRowFirstColumn="0" w:firstRowLastColumn="0" w:lastRowFirstColumn="0" w:lastRowLastColumn="0"/>
+              <w:rPr>
+                <w:rFonts w:ascii="Arial" w:hAnsi="Arial" w:cs="Arial"/>
+              </w:rPr>
+            </w:pPr>
+            <w:r>
+              <w:rPr>
+                <w:rFonts w:ascii="Arial" w:hAnsi="Arial" w:cs="Arial"/>
+              </w:rPr>
+              <w:t>Associate Image to Ticket</w:t>
+            </w:r>
+          </w:p>
+        </w:tc>
+        <w:tc>
+          <w:tcPr>
+            <w:tcW w:w="1109" w:type="dxa"/>
+            <w:vAlign w:val="center"/>
+          </w:tcPr>
+          <w:p>
+            <w:pPr>
+              <w:tabs>
+                <w:tab w:val="left" w:pos="426"/>
+              </w:tabs>
+              <w:spacing w:before="60" w:after="60" w:line="300" w:lineRule="auto"/>
+              <w:cnfStyle w:val="000000000000" w:firstRow="0" w:lastRow="0" w:firstColumn="0" w:lastColumn="0" w:oddVBand="0" w:evenVBand="0" w:oddHBand="0" w:evenHBand="0" w:firstRowFirstColumn="0" w:firstRowLastColumn="0" w:lastRowFirstColumn="0" w:lastRowLastColumn="0"/>
+              <w:rPr>
+                <w:rFonts w:ascii="Arial" w:hAnsi="Arial" w:cs="Arial"/>
+              </w:rPr>
+            </w:pPr>
+            <w:r>
+              <w:rPr>
+                <w:rFonts w:ascii="Arial" w:hAnsi="Arial" w:cs="Arial"/>
+              </w:rPr>
+              <w:t>High</w:t>
+            </w:r>
+          </w:p>
+        </w:tc>
+        <w:tc>
+          <w:tcPr>
+            <w:tcW w:w="5494" w:type="dxa"/>
+            <w:vAlign w:val="center"/>
+          </w:tcPr>
+          <w:p>
+            <w:pPr>
+              <w:tabs>
+                <w:tab w:val="left" w:pos="426"/>
+              </w:tabs>
+              <w:spacing w:before="60" w:after="60" w:line="300" w:lineRule="auto"/>
+              <w:jc w:val="both"/>
+              <w:cnfStyle w:val="000000000000" w:firstRow="0" w:lastRow="0" w:firstColumn="0" w:lastColumn="0" w:oddVBand="0" w:evenVBand="0" w:oddHBand="0" w:evenHBand="0" w:firstRowFirstColumn="0" w:firstRowLastColumn="0" w:lastRowFirstColumn="0" w:lastRowLastColumn="0"/>
+              <w:rPr>
+                <w:rFonts w:ascii="Arial" w:hAnsi="Arial" w:cs="Arial"/>
+              </w:rPr>
+            </w:pPr>
+            <w:r>
+              <w:rPr>
+                <w:rFonts w:ascii="Arial" w:hAnsi="Arial" w:cs="Arial"/>
+              </w:rPr>
+              <w:t xml:space="preserve">As a Poster </w:t>
+            </w:r>
+            <w:r>
+              <w:rPr>
+                <w:rFonts w:ascii="Arial" w:hAnsi="Arial" w:cs="Arial"/>
+              </w:rPr>
+              <w:t>I want to associate an image to a ticket so that an user or entity can easily detect what’s happening on that location.</w:t>
+            </w:r>
+          </w:p>
+        </w:tc>
+      </w:tr>
+    </w:tbl>
+    <w:p>
+      <w:pPr>
+        <w:tabs>
+          <w:tab w:val="left" w:pos="426"/>
+        </w:tabs>
+        <w:jc w:val="both"/>
+        <w:rPr>
+          <w:rFonts w:ascii="Arial" w:hAnsi="Arial" w:cs="Arial"/>
+          <w:szCs w:val="24"/>
+        </w:rPr>
+      </w:pPr>
+    </w:p>
+    <w:p>
+      <w:pPr>
+        <w:tabs>
+          <w:tab w:val="left" w:pos="426"/>
+        </w:tabs>
+        <w:jc w:val="both"/>
+        <w:rPr>
+          <w:rFonts w:ascii="Arial" w:hAnsi="Arial" w:cs="Arial"/>
+          <w:b/>
+          <w:sz w:val="24"/>
+          <w:szCs w:val="24"/>
+        </w:rPr>
+      </w:pPr>
+      <w:r>
+        <w:rPr>
+          <w:rFonts w:ascii="Arial" w:hAnsi="Arial" w:cs="Arial"/>
+          <w:b/>
+          <w:sz w:val="24"/>
+          <w:szCs w:val="24"/>
+        </w:rPr>
+        <w:t>2.5 Moderator</w:t>
+      </w:r>
+    </w:p>
+    <w:p>
+      <w:pPr>
+        <w:pStyle w:val="Legenda"/>
+        <w:keepNext/>
+        <w:jc w:val="center"/>
+      </w:pPr>
+      <w:r>
+        <w:t xml:space="preserve">Table </w:t>
+      </w:r>
+      <w:r>
+        <w:fldChar w:fldCharType="begin"/>
+      </w:r>
+      <w:r>
+        <w:instrText xml:space="preserve"> SEQ Table \* ARABIC </w:instrText>
+      </w:r>
+      <w:r>
+        <w:fldChar w:fldCharType="separate"/>
+      </w:r>
+      <w:r>
+        <w:rPr>
+          <w:noProof/>
+        </w:rPr>
+        <w:t>6</w:t>
+      </w:r>
+      <w:r>
+        <w:fldChar w:fldCharType="end"/>
+      </w:r>
+      <w:r>
+        <w:t xml:space="preserve"> - Moderator</w:t>
+      </w:r>
+    </w:p>
+    <w:tbl>
+      <w:tblPr>
+        <w:tblStyle w:val="TabelaSimples1"/>
+        <w:tblW w:w="10166" w:type="dxa"/>
+        <w:tblLook w:val="04A0" w:firstRow="1" w:lastRow="0" w:firstColumn="1" w:lastColumn="0" w:noHBand="0" w:noVBand="1"/>
+      </w:tblPr>
+      <w:tblGrid>
+        <w:gridCol w:w="1268"/>
+        <w:gridCol w:w="2295"/>
+        <w:gridCol w:w="1109"/>
+        <w:gridCol w:w="5494"/>
+      </w:tblGrid>
+      <w:tr>
+        <w:trPr>
+          <w:cnfStyle w:val="100000000000" w:firstRow="1" w:lastRow="0" w:firstColumn="0" w:lastColumn="0" w:oddVBand="0" w:evenVBand="0" w:oddHBand="0" w:evenHBand="0" w:firstRowFirstColumn="0" w:firstRowLastColumn="0" w:lastRowFirstColumn="0" w:lastRowLastColumn="0"/>
+        </w:trPr>
+        <w:tc>
+          <w:tcPr>
+            <w:cnfStyle w:val="001000000000" w:firstRow="0" w:lastRow="0" w:firstColumn="1" w:lastColumn="0" w:oddVBand="0" w:evenVBand="0" w:oddHBand="0" w:evenHBand="0" w:firstRowFirstColumn="0" w:firstRowLastColumn="0" w:lastRowFirstColumn="0" w:lastRowLastColumn="0"/>
+            <w:tcW w:w="1268" w:type="dxa"/>
+          </w:tcPr>
+          <w:p>
+            <w:pPr>
+              <w:tabs>
+                <w:tab w:val="left" w:pos="426"/>
+              </w:tabs>
+              <w:spacing w:before="120" w:after="120" w:line="300" w:lineRule="auto"/>
+              <w:jc w:val="both"/>
+              <w:rPr>
+                <w:rFonts w:ascii="Arial" w:hAnsi="Arial" w:cs="Arial"/>
+              </w:rPr>
+            </w:pPr>
+            <w:r>
+              <w:rPr>
+                <w:rFonts w:ascii="Arial" w:hAnsi="Arial" w:cs="Arial"/>
+              </w:rPr>
+              <w:t>Identifier</w:t>
+            </w:r>
+          </w:p>
+        </w:tc>
+        <w:tc>
+          <w:tcPr>
+            <w:tcW w:w="2295" w:type="dxa"/>
+          </w:tcPr>
+          <w:p>
+            <w:pPr>
+              <w:tabs>
+                <w:tab w:val="left" w:pos="426"/>
+              </w:tabs>
+              <w:spacing w:before="120" w:after="120" w:line="300" w:lineRule="auto"/>
+              <w:jc w:val="both"/>
+              <w:cnfStyle w:val="100000000000" w:firstRow="1" w:lastRow="0" w:firstColumn="0" w:lastColumn="0" w:oddVBand="0" w:evenVBand="0" w:oddHBand="0" w:evenHBand="0" w:firstRowFirstColumn="0" w:firstRowLastColumn="0" w:lastRowFirstColumn="0" w:lastRowLastColumn="0"/>
+              <w:rPr>
+                <w:rFonts w:ascii="Arial" w:hAnsi="Arial" w:cs="Arial"/>
+              </w:rPr>
+            </w:pPr>
+            <w:r>
+              <w:rPr>
+                <w:rFonts w:ascii="Arial" w:hAnsi="Arial" w:cs="Arial"/>
+              </w:rPr>
+              <w:t>Name</w:t>
+            </w:r>
+          </w:p>
+        </w:tc>
+        <w:tc>
+          <w:tcPr>
+            <w:tcW w:w="1109" w:type="dxa"/>
+          </w:tcPr>
+          <w:p>
+            <w:pPr>
+              <w:tabs>
+                <w:tab w:val="left" w:pos="426"/>
+              </w:tabs>
+              <w:spacing w:before="120" w:after="120" w:line="300" w:lineRule="auto"/>
+              <w:jc w:val="both"/>
+              <w:cnfStyle w:val="100000000000" w:firstRow="1" w:lastRow="0" w:firstColumn="0" w:lastColumn="0" w:oddVBand="0" w:evenVBand="0" w:oddHBand="0" w:evenHBand="0" w:firstRowFirstColumn="0" w:firstRowLastColumn="0" w:lastRowFirstColumn="0" w:lastRowLastColumn="0"/>
+              <w:rPr>
+                <w:rFonts w:ascii="Arial" w:hAnsi="Arial" w:cs="Arial"/>
+              </w:rPr>
+            </w:pPr>
+            <w:r>
+              <w:rPr>
+                <w:rFonts w:ascii="Arial" w:hAnsi="Arial" w:cs="Arial"/>
+              </w:rPr>
+              <w:t>Priority</w:t>
+            </w:r>
+          </w:p>
+        </w:tc>
+        <w:tc>
+          <w:tcPr>
+            <w:tcW w:w="5494" w:type="dxa"/>
+          </w:tcPr>
+          <w:p>
+            <w:pPr>
+              <w:tabs>
+                <w:tab w:val="left" w:pos="426"/>
+              </w:tabs>
+              <w:spacing w:before="120" w:after="120" w:line="300" w:lineRule="auto"/>
+              <w:jc w:val="both"/>
+              <w:cnfStyle w:val="100000000000" w:firstRow="1" w:lastRow="0" w:firstColumn="0" w:lastColumn="0" w:oddVBand="0" w:evenVBand="0" w:oddHBand="0" w:evenHBand="0" w:firstRowFirstColumn="0" w:firstRowLastColumn="0" w:lastRowFirstColumn="0" w:lastRowLastColumn="0"/>
+              <w:rPr>
+                <w:rFonts w:ascii="Arial" w:hAnsi="Arial" w:cs="Arial"/>
+              </w:rPr>
+            </w:pPr>
+            <w:r>
+              <w:rPr>
+                <w:rFonts w:ascii="Arial" w:hAnsi="Arial" w:cs="Arial"/>
+              </w:rPr>
+              <w:t>Description</w:t>
+            </w:r>
+          </w:p>
+        </w:tc>
+      </w:tr>
+      <w:tr>
+        <w:trPr>
+          <w:cnfStyle w:val="000000100000" w:firstRow="0" w:lastRow="0" w:firstColumn="0" w:lastColumn="0" w:oddVBand="0" w:evenVBand="0" w:oddHBand="1" w:evenHBand="0" w:firstRowFirstColumn="0" w:firstRowLastColumn="0" w:lastRowFirstColumn="0" w:lastRowLastColumn="0"/>
+        </w:trPr>
+        <w:tc>
+          <w:tcPr>
+            <w:cnfStyle w:val="001000000000" w:firstRow="0" w:lastRow="0" w:firstColumn="1" w:lastColumn="0" w:oddVBand="0" w:evenVBand="0" w:oddHBand="0" w:evenHBand="0" w:firstRowFirstColumn="0" w:firstRowLastColumn="0" w:lastRowFirstColumn="0" w:lastRowLastColumn="0"/>
+            <w:tcW w:w="1268" w:type="dxa"/>
+            <w:vAlign w:val="center"/>
+          </w:tcPr>
+          <w:p>
+            <w:pPr>
+              <w:tabs>
+                <w:tab w:val="left" w:pos="426"/>
+              </w:tabs>
+              <w:spacing w:before="60" w:after="60" w:line="300" w:lineRule="auto"/>
+              <w:rPr>
+                <w:rFonts w:ascii="Arial" w:hAnsi="Arial" w:cs="Arial"/>
+                <w:b w:val="0"/>
+              </w:rPr>
+            </w:pPr>
+            <w:r>
+              <w:rPr>
+                <w:rFonts w:ascii="Arial" w:hAnsi="Arial" w:cs="Arial"/>
+                <w:b w:val="0"/>
+              </w:rPr>
+              <w:t>US401</w:t>
+            </w:r>
+          </w:p>
+        </w:tc>
+        <w:tc>
+          <w:tcPr>
+            <w:tcW w:w="2295" w:type="dxa"/>
+            <w:vAlign w:val="center"/>
+          </w:tcPr>
+          <w:p>
+            <w:pPr>
+              <w:tabs>
+                <w:tab w:val="left" w:pos="426"/>
+              </w:tabs>
+              <w:spacing w:before="60" w:after="60" w:line="300" w:lineRule="auto"/>
+              <w:cnfStyle w:val="000000100000" w:firstRow="0" w:lastRow="0" w:firstColumn="0" w:lastColumn="0" w:oddVBand="0" w:evenVBand="0" w:oddHBand="1" w:evenHBand="0" w:firstRowFirstColumn="0" w:firstRowLastColumn="0" w:lastRowFirstColumn="0" w:lastRowLastColumn="0"/>
+              <w:rPr>
+                <w:rFonts w:ascii="Arial" w:hAnsi="Arial" w:cs="Arial"/>
+              </w:rPr>
+            </w:pPr>
+            <w:r>
+              <w:rPr>
+                <w:rFonts w:ascii="Arial" w:hAnsi="Arial" w:cs="Arial"/>
+              </w:rPr>
+              <w:t>Validate Tickets</w:t>
+            </w:r>
+          </w:p>
+        </w:tc>
+        <w:tc>
+          <w:tcPr>
+            <w:tcW w:w="1109" w:type="dxa"/>
+            <w:vAlign w:val="center"/>
+          </w:tcPr>
+          <w:p>
+            <w:pPr>
+              <w:tabs>
+                <w:tab w:val="left" w:pos="426"/>
+              </w:tabs>
+              <w:spacing w:before="60" w:after="60" w:line="300" w:lineRule="auto"/>
+              <w:cnfStyle w:val="000000100000" w:firstRow="0" w:lastRow="0" w:firstColumn="0" w:lastColumn="0" w:oddVBand="0" w:evenVBand="0" w:oddHBand="1" w:evenHBand="0" w:firstRowFirstColumn="0" w:firstRowLastColumn="0" w:lastRowFirstColumn="0" w:lastRowLastColumn="0"/>
+              <w:rPr>
+                <w:rFonts w:ascii="Arial" w:hAnsi="Arial" w:cs="Arial"/>
+              </w:rPr>
+            </w:pPr>
+            <w:r>
+              <w:rPr>
+                <w:rFonts w:ascii="Arial" w:hAnsi="Arial" w:cs="Arial"/>
+              </w:rPr>
+              <w:t>High</w:t>
+            </w:r>
+          </w:p>
+        </w:tc>
+        <w:tc>
+          <w:tcPr>
+            <w:tcW w:w="5494" w:type="dxa"/>
+            <w:vAlign w:val="center"/>
+          </w:tcPr>
+          <w:p>
+            <w:pPr>
+              <w:tabs>
+                <w:tab w:val="left" w:pos="426"/>
+              </w:tabs>
+              <w:spacing w:before="60" w:after="60" w:line="300" w:lineRule="auto"/>
+              <w:jc w:val="both"/>
+              <w:cnfStyle w:val="000000100000" w:firstRow="0" w:lastRow="0" w:firstColumn="0" w:lastColumn="0" w:oddVBand="0" w:evenVBand="0" w:oddHBand="1" w:evenHBand="0" w:firstRowFirstColumn="0" w:firstRowLastColumn="0" w:lastRowFirstColumn="0" w:lastRowLastColumn="0"/>
+              <w:rPr>
+                <w:rFonts w:ascii="Arial" w:hAnsi="Arial" w:cs="Arial"/>
+              </w:rPr>
+            </w:pPr>
+            <w:r>
+              <w:rPr>
+                <w:rFonts w:ascii="Arial" w:hAnsi="Arial" w:cs="Arial"/>
+              </w:rPr>
+              <w:t>As a Moderator I want to validate tickets so that an entity can solve the problem.</w:t>
+            </w:r>
+          </w:p>
+        </w:tc>
+      </w:tr>
+    </w:tbl>
+    <w:p>
+      <w:pPr>
+        <w:tabs>
+          <w:tab w:val="left" w:pos="426"/>
+        </w:tabs>
+        <w:jc w:val="both"/>
+        <w:rPr>
+          <w:rFonts w:ascii="Arial" w:hAnsi="Arial" w:cs="Arial"/>
+          <w:szCs w:val="24"/>
+        </w:rPr>
+      </w:pPr>
+    </w:p>
+    <w:p>
+      <w:pPr>
+        <w:tabs>
+          <w:tab w:val="left" w:pos="426"/>
+        </w:tabs>
+        <w:jc w:val="both"/>
+        <w:rPr>
+          <w:rFonts w:ascii="Arial" w:hAnsi="Arial" w:cs="Arial"/>
+          <w:b/>
+          <w:sz w:val="24"/>
+          <w:szCs w:val="24"/>
+        </w:rPr>
+      </w:pPr>
+      <w:r>
+        <w:rPr>
+          <w:rFonts w:ascii="Arial" w:hAnsi="Arial" w:cs="Arial"/>
+          <w:b/>
+          <w:sz w:val="24"/>
+          <w:szCs w:val="24"/>
+        </w:rPr>
+        <w:t>2.6</w:t>
+      </w:r>
+      <w:r>
+        <w:rPr>
+          <w:rFonts w:ascii="Arial" w:hAnsi="Arial" w:cs="Arial"/>
+          <w:b/>
+          <w:sz w:val="24"/>
+          <w:szCs w:val="24"/>
+        </w:rPr>
+        <w:t xml:space="preserve"> </w:t>
+      </w:r>
+      <w:r>
+        <w:rPr>
+          <w:rFonts w:ascii="Arial" w:hAnsi="Arial" w:cs="Arial"/>
+          <w:b/>
+          <w:sz w:val="24"/>
+          <w:szCs w:val="24"/>
+        </w:rPr>
+        <w:t>Entity</w:t>
+      </w:r>
+    </w:p>
+    <w:p>
+      <w:pPr>
+        <w:pStyle w:val="Legenda"/>
+        <w:keepNext/>
+        <w:jc w:val="center"/>
+      </w:pPr>
+      <w:r>
+        <w:t xml:space="preserve">Table </w:t>
+      </w:r>
+      <w:r>
+        <w:fldChar w:fldCharType="begin"/>
+      </w:r>
+      <w:r>
+        <w:instrText xml:space="preserve"> SEQ Table \* ARABIC </w:instrText>
+      </w:r>
+      <w:r>
+        <w:fldChar w:fldCharType="separate"/>
+      </w:r>
+      <w:r>
+        <w:rPr>
+          <w:noProof/>
+        </w:rPr>
+        <w:t>7</w:t>
+      </w:r>
+      <w:r>
+        <w:fldChar w:fldCharType="end"/>
+      </w:r>
+      <w:r>
+        <w:t xml:space="preserve"> - Entity</w:t>
+      </w:r>
+    </w:p>
+    <w:tbl>
+      <w:tblPr>
+        <w:tblStyle w:val="TabelaSimples1"/>
+        <w:tblW w:w="10166" w:type="dxa"/>
+        <w:tblLook w:val="04A0" w:firstRow="1" w:lastRow="0" w:firstColumn="1" w:lastColumn="0" w:noHBand="0" w:noVBand="1"/>
+      </w:tblPr>
+      <w:tblGrid>
+        <w:gridCol w:w="1268"/>
+        <w:gridCol w:w="2295"/>
+        <w:gridCol w:w="1109"/>
+        <w:gridCol w:w="5494"/>
+      </w:tblGrid>
+      <w:tr>
+        <w:trPr>
+          <w:cnfStyle w:val="100000000000" w:firstRow="1" w:lastRow="0" w:firstColumn="0" w:lastColumn="0" w:oddVBand="0" w:evenVBand="0" w:oddHBand="0" w:evenHBand="0" w:firstRowFirstColumn="0" w:firstRowLastColumn="0" w:lastRowFirstColumn="0" w:lastRowLastColumn="0"/>
+        </w:trPr>
+        <w:tc>
+          <w:tcPr>
+            <w:cnfStyle w:val="001000000000" w:firstRow="0" w:lastRow="0" w:firstColumn="1" w:lastColumn="0" w:oddVBand="0" w:evenVBand="0" w:oddHBand="0" w:evenHBand="0" w:firstRowFirstColumn="0" w:firstRowLastColumn="0" w:lastRowFirstColumn="0" w:lastRowLastColumn="0"/>
+            <w:tcW w:w="1268" w:type="dxa"/>
+          </w:tcPr>
+          <w:p>
+            <w:pPr>
+              <w:tabs>
+                <w:tab w:val="left" w:pos="426"/>
+              </w:tabs>
+              <w:spacing w:before="120" w:after="120" w:line="300" w:lineRule="auto"/>
+              <w:jc w:val="both"/>
+              <w:rPr>
+                <w:rFonts w:ascii="Arial" w:hAnsi="Arial" w:cs="Arial"/>
+              </w:rPr>
+            </w:pPr>
+            <w:r>
+              <w:rPr>
+                <w:rFonts w:ascii="Arial" w:hAnsi="Arial" w:cs="Arial"/>
+              </w:rPr>
+              <w:t>Identifier</w:t>
+            </w:r>
+          </w:p>
+        </w:tc>
+        <w:tc>
+          <w:tcPr>
+            <w:tcW w:w="2295" w:type="dxa"/>
+          </w:tcPr>
+          <w:p>
+            <w:pPr>
+              <w:tabs>
+                <w:tab w:val="left" w:pos="426"/>
+              </w:tabs>
+              <w:spacing w:before="120" w:after="120" w:line="300" w:lineRule="auto"/>
+              <w:jc w:val="both"/>
+              <w:cnfStyle w:val="100000000000" w:firstRow="1" w:lastRow="0" w:firstColumn="0" w:lastColumn="0" w:oddVBand="0" w:evenVBand="0" w:oddHBand="0" w:evenHBand="0" w:firstRowFirstColumn="0" w:firstRowLastColumn="0" w:lastRowFirstColumn="0" w:lastRowLastColumn="0"/>
+              <w:rPr>
+                <w:rFonts w:ascii="Arial" w:hAnsi="Arial" w:cs="Arial"/>
+              </w:rPr>
+            </w:pPr>
+            <w:r>
+              <w:rPr>
+                <w:rFonts w:ascii="Arial" w:hAnsi="Arial" w:cs="Arial"/>
+              </w:rPr>
+              <w:t>Name</w:t>
+            </w:r>
+          </w:p>
+        </w:tc>
+        <w:tc>
+          <w:tcPr>
+            <w:tcW w:w="1109" w:type="dxa"/>
+          </w:tcPr>
+          <w:p>
+            <w:pPr>
+              <w:tabs>
+                <w:tab w:val="left" w:pos="426"/>
+              </w:tabs>
+              <w:spacing w:before="120" w:after="120" w:line="300" w:lineRule="auto"/>
+              <w:jc w:val="both"/>
+              <w:cnfStyle w:val="100000000000" w:firstRow="1" w:lastRow="0" w:firstColumn="0" w:lastColumn="0" w:oddVBand="0" w:evenVBand="0" w:oddHBand="0" w:evenHBand="0" w:firstRowFirstColumn="0" w:firstRowLastColumn="0" w:lastRowFirstColumn="0" w:lastRowLastColumn="0"/>
+              <w:rPr>
+                <w:rFonts w:ascii="Arial" w:hAnsi="Arial" w:cs="Arial"/>
+              </w:rPr>
+            </w:pPr>
+            <w:r>
+              <w:rPr>
+                <w:rFonts w:ascii="Arial" w:hAnsi="Arial" w:cs="Arial"/>
+              </w:rPr>
+              <w:t>Priority</w:t>
+            </w:r>
+          </w:p>
+        </w:tc>
+        <w:tc>
+          <w:tcPr>
+            <w:tcW w:w="5494" w:type="dxa"/>
+          </w:tcPr>
+          <w:p>
+            <w:pPr>
+              <w:tabs>
+                <w:tab w:val="left" w:pos="426"/>
+              </w:tabs>
+              <w:spacing w:before="120" w:after="120" w:line="300" w:lineRule="auto"/>
+              <w:jc w:val="both"/>
+              <w:cnfStyle w:val="100000000000" w:firstRow="1" w:lastRow="0" w:firstColumn="0" w:lastColumn="0" w:oddVBand="0" w:evenVBand="0" w:oddHBand="0" w:evenHBand="0" w:firstRowFirstColumn="0" w:firstRowLastColumn="0" w:lastRowFirstColumn="0" w:lastRowLastColumn="0"/>
+              <w:rPr>
+                <w:rFonts w:ascii="Arial" w:hAnsi="Arial" w:cs="Arial"/>
+              </w:rPr>
+            </w:pPr>
+            <w:r>
+              <w:rPr>
+                <w:rFonts w:ascii="Arial" w:hAnsi="Arial" w:cs="Arial"/>
+              </w:rPr>
+              <w:t>Description</w:t>
+            </w:r>
+          </w:p>
+        </w:tc>
+      </w:tr>
+      <w:tr>
+        <w:trPr>
+          <w:cnfStyle w:val="000000100000" w:firstRow="0" w:lastRow="0" w:firstColumn="0" w:lastColumn="0" w:oddVBand="0" w:evenVBand="0" w:oddHBand="1" w:evenHBand="0" w:firstRowFirstColumn="0" w:firstRowLastColumn="0" w:lastRowFirstColumn="0" w:lastRowLastColumn="0"/>
+        </w:trPr>
+        <w:tc>
+          <w:tcPr>
+            <w:cnfStyle w:val="001000000000" w:firstRow="0" w:lastRow="0" w:firstColumn="1" w:lastColumn="0" w:oddVBand="0" w:evenVBand="0" w:oddHBand="0" w:evenHBand="0" w:firstRowFirstColumn="0" w:firstRowLastColumn="0" w:lastRowFirstColumn="0" w:lastRowLastColumn="0"/>
+            <w:tcW w:w="1268" w:type="dxa"/>
+            <w:vAlign w:val="center"/>
+          </w:tcPr>
+          <w:p>
+            <w:pPr>
+              <w:tabs>
+                <w:tab w:val="left" w:pos="426"/>
+              </w:tabs>
+              <w:spacing w:before="60" w:after="60" w:line="300" w:lineRule="auto"/>
+              <w:rPr>
+                <w:rFonts w:ascii="Arial" w:hAnsi="Arial" w:cs="Arial"/>
+                <w:b w:val="0"/>
+              </w:rPr>
+            </w:pPr>
+            <w:r>
+              <w:rPr>
+                <w:rFonts w:ascii="Arial" w:hAnsi="Arial" w:cs="Arial"/>
+                <w:b w:val="0"/>
+              </w:rPr>
+              <w:t>US501</w:t>
+            </w:r>
+          </w:p>
+        </w:tc>
+        <w:tc>
+          <w:tcPr>
+            <w:tcW w:w="2295" w:type="dxa"/>
+            <w:vAlign w:val="center"/>
+          </w:tcPr>
+          <w:p>
+            <w:pPr>
+              <w:tabs>
+                <w:tab w:val="left" w:pos="426"/>
+              </w:tabs>
+              <w:spacing w:before="60" w:after="60" w:line="300" w:lineRule="auto"/>
+              <w:cnfStyle w:val="000000100000" w:firstRow="0" w:lastRow="0" w:firstColumn="0" w:lastColumn="0" w:oddVBand="0" w:evenVBand="0" w:oddHBand="1" w:evenHBand="0" w:firstRowFirstColumn="0" w:firstRowLastColumn="0" w:lastRowFirstColumn="0" w:lastRowLastColumn="0"/>
+              <w:rPr>
+                <w:rFonts w:ascii="Arial" w:hAnsi="Arial" w:cs="Arial"/>
+              </w:rPr>
+            </w:pPr>
+            <w:r>
+              <w:rPr>
+                <w:rFonts w:ascii="Arial" w:hAnsi="Arial" w:cs="Arial"/>
+              </w:rPr>
+              <w:t>Edit Information</w:t>
+            </w:r>
+          </w:p>
+        </w:tc>
+        <w:tc>
+          <w:tcPr>
+            <w:tcW w:w="1109" w:type="dxa"/>
+            <w:vAlign w:val="center"/>
+          </w:tcPr>
+          <w:p>
+            <w:pPr>
+              <w:tabs>
+                <w:tab w:val="left" w:pos="426"/>
+              </w:tabs>
+              <w:spacing w:before="60" w:after="60" w:line="300" w:lineRule="auto"/>
+              <w:cnfStyle w:val="000000100000" w:firstRow="0" w:lastRow="0" w:firstColumn="0" w:lastColumn="0" w:oddVBand="0" w:evenVBand="0" w:oddHBand="1" w:evenHBand="0" w:firstRowFirstColumn="0" w:firstRowLastColumn="0" w:lastRowFirstColumn="0" w:lastRowLastColumn="0"/>
+              <w:rPr>
+                <w:rFonts w:ascii="Arial" w:hAnsi="Arial" w:cs="Arial"/>
+              </w:rPr>
+            </w:pPr>
+            <w:r>
+              <w:rPr>
+                <w:rFonts w:ascii="Arial" w:hAnsi="Arial" w:cs="Arial"/>
+              </w:rPr>
+              <w:t>High</w:t>
+            </w:r>
+          </w:p>
+        </w:tc>
+        <w:tc>
+          <w:tcPr>
+            <w:tcW w:w="5494" w:type="dxa"/>
+            <w:vAlign w:val="center"/>
+          </w:tcPr>
+          <w:p>
+            <w:pPr>
+              <w:tabs>
+                <w:tab w:val="left" w:pos="426"/>
+              </w:tabs>
+              <w:spacing w:before="60" w:after="60" w:line="300" w:lineRule="auto"/>
+              <w:jc w:val="both"/>
+              <w:cnfStyle w:val="000000100000" w:firstRow="0" w:lastRow="0" w:firstColumn="0" w:lastColumn="0" w:oddVBand="0" w:evenVBand="0" w:oddHBand="1" w:evenHBand="0" w:firstRowFirstColumn="0" w:firstRowLastColumn="0" w:lastRowFirstColumn="0" w:lastRowLastColumn="0"/>
+              <w:rPr>
+                <w:rFonts w:ascii="Arial" w:hAnsi="Arial" w:cs="Arial"/>
+              </w:rPr>
+            </w:pPr>
+            <w:r>
+              <w:rPr>
+                <w:rFonts w:ascii="Arial" w:hAnsi="Arial" w:cs="Arial"/>
+              </w:rPr>
+              <w:t>As an Entity I want to edit my information so that I can provide the latest data to the active users.</w:t>
+            </w:r>
+          </w:p>
+        </w:tc>
+      </w:tr>
+      <w:tr>
+        <w:tc>
+          <w:tcPr>
+            <w:cnfStyle w:val="001000000000" w:firstRow="0" w:lastRow="0" w:firstColumn="1" w:lastColumn="0" w:oddVBand="0" w:evenVBand="0" w:oddHBand="0" w:evenHBand="0" w:firstRowFirstColumn="0" w:firstRowLastColumn="0" w:lastRowFirstColumn="0" w:lastRowLastColumn="0"/>
+            <w:tcW w:w="1268" w:type="dxa"/>
+            <w:vAlign w:val="center"/>
+          </w:tcPr>
+          <w:p>
+            <w:pPr>
+              <w:tabs>
+                <w:tab w:val="left" w:pos="426"/>
+              </w:tabs>
+              <w:spacing w:before="60" w:after="60" w:line="300" w:lineRule="auto"/>
+              <w:rPr>
+                <w:rFonts w:ascii="Arial" w:hAnsi="Arial" w:cs="Arial"/>
+                <w:b w:val="0"/>
+              </w:rPr>
+            </w:pPr>
+            <w:r>
+              <w:rPr>
+                <w:rFonts w:ascii="Arial" w:hAnsi="Arial" w:cs="Arial"/>
+                <w:b w:val="0"/>
+              </w:rPr>
+              <w:t>US502</w:t>
+            </w:r>
+          </w:p>
+        </w:tc>
+        <w:tc>
+          <w:tcPr>
+            <w:tcW w:w="2295" w:type="dxa"/>
+            <w:vAlign w:val="center"/>
+          </w:tcPr>
+          <w:p>
+            <w:pPr>
+              <w:tabs>
+                <w:tab w:val="left" w:pos="426"/>
+              </w:tabs>
+              <w:spacing w:before="60" w:after="60" w:line="300" w:lineRule="auto"/>
+              <w:cnfStyle w:val="000000000000" w:firstRow="0" w:lastRow="0" w:firstColumn="0" w:lastColumn="0" w:oddVBand="0" w:evenVBand="0" w:oddHBand="0" w:evenHBand="0" w:firstRowFirstColumn="0" w:firstRowLastColumn="0" w:lastRowFirstColumn="0" w:lastRowLastColumn="0"/>
+              <w:rPr>
+                <w:rFonts w:ascii="Arial" w:hAnsi="Arial" w:cs="Arial"/>
+              </w:rPr>
+            </w:pPr>
+            <w:r>
+              <w:rPr>
+                <w:rFonts w:ascii="Arial" w:hAnsi="Arial" w:cs="Arial"/>
+              </w:rPr>
+              <w:t>Change Ticket State</w:t>
+            </w:r>
+          </w:p>
+        </w:tc>
+        <w:tc>
+          <w:tcPr>
+            <w:tcW w:w="1109" w:type="dxa"/>
+            <w:vAlign w:val="center"/>
+          </w:tcPr>
+          <w:p>
+            <w:pPr>
+              <w:tabs>
+                <w:tab w:val="left" w:pos="426"/>
+              </w:tabs>
+              <w:spacing w:before="60" w:after="60" w:line="300" w:lineRule="auto"/>
+              <w:cnfStyle w:val="000000000000" w:firstRow="0" w:lastRow="0" w:firstColumn="0" w:lastColumn="0" w:oddVBand="0" w:evenVBand="0" w:oddHBand="0" w:evenHBand="0" w:firstRowFirstColumn="0" w:firstRowLastColumn="0" w:lastRowFirstColumn="0" w:lastRowLastColumn="0"/>
+              <w:rPr>
+                <w:rFonts w:ascii="Arial" w:hAnsi="Arial" w:cs="Arial"/>
+              </w:rPr>
+            </w:pPr>
+            <w:r>
+              <w:rPr>
+                <w:rFonts w:ascii="Arial" w:hAnsi="Arial" w:cs="Arial"/>
+              </w:rPr>
+              <w:t>High</w:t>
+            </w:r>
+          </w:p>
+        </w:tc>
+        <w:tc>
+          <w:tcPr>
+            <w:tcW w:w="5494" w:type="dxa"/>
+            <w:vAlign w:val="center"/>
+          </w:tcPr>
+          <w:p>
+            <w:pPr>
+              <w:tabs>
+                <w:tab w:val="left" w:pos="426"/>
+              </w:tabs>
+              <w:spacing w:before="60" w:after="60" w:line="300" w:lineRule="auto"/>
+              <w:jc w:val="both"/>
+              <w:cnfStyle w:val="000000000000" w:firstRow="0" w:lastRow="0" w:firstColumn="0" w:lastColumn="0" w:oddVBand="0" w:evenVBand="0" w:oddHBand="0" w:evenHBand="0" w:firstRowFirstColumn="0" w:firstRowLastColumn="0" w:lastRowFirstColumn="0" w:lastRowLastColumn="0"/>
+              <w:rPr>
+                <w:rFonts w:ascii="Arial" w:hAnsi="Arial" w:cs="Arial"/>
+              </w:rPr>
+            </w:pPr>
+            <w:r>
+              <w:rPr>
+                <w:rFonts w:ascii="Arial" w:hAnsi="Arial" w:cs="Arial"/>
+              </w:rPr>
+              <w:t>As an Entity I want to change a ticket’s state so that an active user may know the current state of that specific problem.</w:t>
+            </w:r>
+          </w:p>
+        </w:tc>
+      </w:tr>
+    </w:tbl>
+    <w:p>
+      <w:pPr>
+        <w:tabs>
+          <w:tab w:val="left" w:pos="426"/>
+        </w:tabs>
+        <w:jc w:val="both"/>
+        <w:rPr>
+          <w:rFonts w:ascii="Arial" w:hAnsi="Arial" w:cs="Arial"/>
+          <w:szCs w:val="24"/>
+        </w:rPr>
+      </w:pPr>
+    </w:p>
+    <w:p>
+      <w:pPr>
+        <w:tabs>
+          <w:tab w:val="left" w:pos="426"/>
+        </w:tabs>
+        <w:jc w:val="both"/>
+        <w:rPr>
+          <w:rFonts w:ascii="Arial" w:hAnsi="Arial" w:cs="Arial"/>
+          <w:b/>
+          <w:sz w:val="24"/>
+          <w:szCs w:val="24"/>
+        </w:rPr>
+      </w:pPr>
+      <w:r>
+        <w:rPr>
+          <w:rFonts w:ascii="Arial" w:hAnsi="Arial" w:cs="Arial"/>
+          <w:b/>
+          <w:sz w:val="24"/>
+          <w:szCs w:val="24"/>
+        </w:rPr>
+        <w:t>2.7 Administrator</w:t>
+      </w:r>
+    </w:p>
+    <w:p>
+      <w:pPr>
+        <w:pStyle w:val="Legenda"/>
+        <w:keepNext/>
+        <w:jc w:val="center"/>
+      </w:pPr>
+      <w:r>
+        <w:t xml:space="preserve">Table </w:t>
+      </w:r>
+      <w:r>
+        <w:fldChar w:fldCharType="begin"/>
+      </w:r>
+      <w:r>
+        <w:instrText xml:space="preserve"> SEQ Table \* ARABIC </w:instrText>
+      </w:r>
+      <w:r>
+        <w:fldChar w:fldCharType="separate"/>
+      </w:r>
+      <w:r>
+        <w:rPr>
+          <w:noProof/>
+        </w:rPr>
+        <w:t>8</w:t>
+      </w:r>
+      <w:r>
+        <w:fldChar w:fldCharType="end"/>
+      </w:r>
+      <w:r>
+        <w:t xml:space="preserve"> - Administrator</w:t>
+      </w:r>
+    </w:p>
+    <w:tbl>
+      <w:tblPr>
+        <w:tblStyle w:val="TabelaSimples1"/>
+        <w:tblW w:w="10166" w:type="dxa"/>
+        <w:tblLook w:val="04A0" w:firstRow="1" w:lastRow="0" w:firstColumn="1" w:lastColumn="0" w:noHBand="0" w:noVBand="1"/>
+      </w:tblPr>
+      <w:tblGrid>
+        <w:gridCol w:w="1268"/>
+        <w:gridCol w:w="2295"/>
+        <w:gridCol w:w="1109"/>
+        <w:gridCol w:w="5494"/>
+      </w:tblGrid>
+      <w:tr>
+        <w:trPr>
+          <w:cnfStyle w:val="100000000000" w:firstRow="1" w:lastRow="0" w:firstColumn="0" w:lastColumn="0" w:oddVBand="0" w:evenVBand="0" w:oddHBand="0" w:evenHBand="0" w:firstRowFirstColumn="0" w:firstRowLastColumn="0" w:lastRowFirstColumn="0" w:lastRowLastColumn="0"/>
+        </w:trPr>
+        <w:tc>
+          <w:tcPr>
+            <w:cnfStyle w:val="001000000000" w:firstRow="0" w:lastRow="0" w:firstColumn="1" w:lastColumn="0" w:oddVBand="0" w:evenVBand="0" w:oddHBand="0" w:evenHBand="0" w:firstRowFirstColumn="0" w:firstRowLastColumn="0" w:lastRowFirstColumn="0" w:lastRowLastColumn="0"/>
+            <w:tcW w:w="1268" w:type="dxa"/>
+          </w:tcPr>
+          <w:p>
+            <w:pPr>
+              <w:tabs>
+                <w:tab w:val="left" w:pos="426"/>
+              </w:tabs>
+              <w:spacing w:before="120" w:after="120" w:line="300" w:lineRule="auto"/>
+              <w:jc w:val="both"/>
+              <w:rPr>
+                <w:rFonts w:ascii="Arial" w:hAnsi="Arial" w:cs="Arial"/>
+              </w:rPr>
+            </w:pPr>
+            <w:r>
+              <w:rPr>
+                <w:rFonts w:ascii="Arial" w:hAnsi="Arial" w:cs="Arial"/>
+              </w:rPr>
+              <w:t>Identifier</w:t>
+            </w:r>
+          </w:p>
+        </w:tc>
+        <w:tc>
+          <w:tcPr>
+            <w:tcW w:w="2295" w:type="dxa"/>
+          </w:tcPr>
+          <w:p>
+            <w:pPr>
+              <w:tabs>
+                <w:tab w:val="left" w:pos="426"/>
+              </w:tabs>
+              <w:spacing w:before="120" w:after="120" w:line="300" w:lineRule="auto"/>
+              <w:jc w:val="both"/>
+              <w:cnfStyle w:val="100000000000" w:firstRow="1" w:lastRow="0" w:firstColumn="0" w:lastColumn="0" w:oddVBand="0" w:evenVBand="0" w:oddHBand="0" w:evenHBand="0" w:firstRowFirstColumn="0" w:firstRowLastColumn="0" w:lastRowFirstColumn="0" w:lastRowLastColumn="0"/>
+              <w:rPr>
+                <w:rFonts w:ascii="Arial" w:hAnsi="Arial" w:cs="Arial"/>
+              </w:rPr>
+            </w:pPr>
+            <w:r>
+              <w:rPr>
+                <w:rFonts w:ascii="Arial" w:hAnsi="Arial" w:cs="Arial"/>
+              </w:rPr>
+              <w:t>Name</w:t>
+            </w:r>
+          </w:p>
+        </w:tc>
+        <w:tc>
+          <w:tcPr>
+            <w:tcW w:w="1109" w:type="dxa"/>
+          </w:tcPr>
+          <w:p>
+            <w:pPr>
+              <w:tabs>
+                <w:tab w:val="left" w:pos="426"/>
+              </w:tabs>
+              <w:spacing w:before="120" w:after="120" w:line="300" w:lineRule="auto"/>
+              <w:jc w:val="both"/>
+              <w:cnfStyle w:val="100000000000" w:firstRow="1" w:lastRow="0" w:firstColumn="0" w:lastColumn="0" w:oddVBand="0" w:evenVBand="0" w:oddHBand="0" w:evenHBand="0" w:firstRowFirstColumn="0" w:firstRowLastColumn="0" w:lastRowFirstColumn="0" w:lastRowLastColumn="0"/>
+              <w:rPr>
+                <w:rFonts w:ascii="Arial" w:hAnsi="Arial" w:cs="Arial"/>
+              </w:rPr>
+            </w:pPr>
+            <w:r>
+              <w:rPr>
+                <w:rFonts w:ascii="Arial" w:hAnsi="Arial" w:cs="Arial"/>
+              </w:rPr>
+              <w:t>Priority</w:t>
+            </w:r>
+          </w:p>
+        </w:tc>
+        <w:tc>
+          <w:tcPr>
+            <w:tcW w:w="5494" w:type="dxa"/>
+          </w:tcPr>
+          <w:p>
+            <w:pPr>
+              <w:tabs>
+                <w:tab w:val="left" w:pos="426"/>
+              </w:tabs>
+              <w:spacing w:before="120" w:after="120" w:line="300" w:lineRule="auto"/>
+              <w:jc w:val="both"/>
+              <w:cnfStyle w:val="100000000000" w:firstRow="1" w:lastRow="0" w:firstColumn="0" w:lastColumn="0" w:oddVBand="0" w:evenVBand="0" w:oddHBand="0" w:evenHBand="0" w:firstRowFirstColumn="0" w:firstRowLastColumn="0" w:lastRowFirstColumn="0" w:lastRowLastColumn="0"/>
+              <w:rPr>
+                <w:rFonts w:ascii="Arial" w:hAnsi="Arial" w:cs="Arial"/>
+              </w:rPr>
+            </w:pPr>
+            <w:r>
+              <w:rPr>
+                <w:rFonts w:ascii="Arial" w:hAnsi="Arial" w:cs="Arial"/>
+              </w:rPr>
+              <w:t>Description</w:t>
+            </w:r>
+          </w:p>
+        </w:tc>
+      </w:tr>
+      <w:tr>
+        <w:trPr>
+          <w:cnfStyle w:val="000000100000" w:firstRow="0" w:lastRow="0" w:firstColumn="0" w:lastColumn="0" w:oddVBand="0" w:evenVBand="0" w:oddHBand="1" w:evenHBand="0" w:firstRowFirstColumn="0" w:firstRowLastColumn="0" w:lastRowFirstColumn="0" w:lastRowLastColumn="0"/>
+        </w:trPr>
+        <w:tc>
+          <w:tcPr>
+            <w:cnfStyle w:val="001000000000" w:firstRow="0" w:lastRow="0" w:firstColumn="1" w:lastColumn="0" w:oddVBand="0" w:evenVBand="0" w:oddHBand="0" w:evenHBand="0" w:firstRowFirstColumn="0" w:firstRowLastColumn="0" w:lastRowFirstColumn="0" w:lastRowLastColumn="0"/>
+            <w:tcW w:w="1268" w:type="dxa"/>
+            <w:vAlign w:val="center"/>
+          </w:tcPr>
+          <w:p>
+            <w:pPr>
+              <w:tabs>
+                <w:tab w:val="left" w:pos="426"/>
+              </w:tabs>
+              <w:spacing w:before="60" w:after="60" w:line="300" w:lineRule="auto"/>
+              <w:rPr>
+                <w:rFonts w:ascii="Arial" w:hAnsi="Arial" w:cs="Arial"/>
+                <w:b w:val="0"/>
+              </w:rPr>
+            </w:pPr>
+            <w:r>
+              <w:rPr>
+                <w:rFonts w:ascii="Arial" w:hAnsi="Arial" w:cs="Arial"/>
+                <w:b w:val="0"/>
+              </w:rPr>
+              <w:t>US6</w:t>
+            </w:r>
+            <w:r>
+              <w:rPr>
+                <w:rFonts w:ascii="Arial" w:hAnsi="Arial" w:cs="Arial"/>
+                <w:b w:val="0"/>
+              </w:rPr>
+              <w:t>01</w:t>
+            </w:r>
+          </w:p>
+        </w:tc>
+        <w:tc>
+          <w:tcPr>
+            <w:tcW w:w="2295" w:type="dxa"/>
+            <w:vAlign w:val="center"/>
+          </w:tcPr>
+          <w:p>
+            <w:pPr>
+              <w:tabs>
+                <w:tab w:val="left" w:pos="426"/>
+              </w:tabs>
+              <w:spacing w:before="60" w:after="60" w:line="300" w:lineRule="auto"/>
+              <w:cnfStyle w:val="000000100000" w:firstRow="0" w:lastRow="0" w:firstColumn="0" w:lastColumn="0" w:oddVBand="0" w:evenVBand="0" w:oddHBand="1" w:evenHBand="0" w:firstRowFirstColumn="0" w:firstRowLastColumn="0" w:lastRowFirstColumn="0" w:lastRowLastColumn="0"/>
+              <w:rPr>
+                <w:rFonts w:ascii="Arial" w:hAnsi="Arial" w:cs="Arial"/>
+              </w:rPr>
+            </w:pPr>
+            <w:r>
+              <w:rPr>
+                <w:rFonts w:ascii="Arial" w:hAnsi="Arial" w:cs="Arial"/>
+              </w:rPr>
+              <w:t>Manage Users</w:t>
+            </w:r>
+          </w:p>
+        </w:tc>
+        <w:tc>
+          <w:tcPr>
+            <w:tcW w:w="1109" w:type="dxa"/>
+            <w:vAlign w:val="center"/>
+          </w:tcPr>
+          <w:p>
+            <w:pPr>
+              <w:tabs>
+                <w:tab w:val="left" w:pos="426"/>
+              </w:tabs>
+              <w:spacing w:before="60" w:after="60" w:line="300" w:lineRule="auto"/>
+              <w:cnfStyle w:val="000000100000" w:firstRow="0" w:lastRow="0" w:firstColumn="0" w:lastColumn="0" w:oddVBand="0" w:evenVBand="0" w:oddHBand="1" w:evenHBand="0" w:firstRowFirstColumn="0" w:firstRowLastColumn="0" w:lastRowFirstColumn="0" w:lastRowLastColumn="0"/>
+              <w:rPr>
+                <w:rFonts w:ascii="Arial" w:hAnsi="Arial" w:cs="Arial"/>
+              </w:rPr>
+            </w:pPr>
+            <w:r>
+              <w:rPr>
+                <w:rFonts w:ascii="Arial" w:hAnsi="Arial" w:cs="Arial"/>
+              </w:rPr>
+              <w:t>High</w:t>
+            </w:r>
+          </w:p>
+        </w:tc>
+        <w:tc>
+          <w:tcPr>
+            <w:tcW w:w="5494" w:type="dxa"/>
+            <w:vAlign w:val="center"/>
+          </w:tcPr>
+          <w:p>
+            <w:pPr>
+              <w:tabs>
+                <w:tab w:val="left" w:pos="426"/>
+              </w:tabs>
+              <w:spacing w:before="60" w:after="60" w:line="300" w:lineRule="auto"/>
+              <w:jc w:val="both"/>
+              <w:cnfStyle w:val="000000100000" w:firstRow="0" w:lastRow="0" w:firstColumn="0" w:lastColumn="0" w:oddVBand="0" w:evenVBand="0" w:oddHBand="1" w:evenHBand="0" w:firstRowFirstColumn="0" w:firstRowLastColumn="0" w:lastRowFirstColumn="0" w:lastRowLastColumn="0"/>
+              <w:rPr>
+                <w:rFonts w:ascii="Arial" w:hAnsi="Arial" w:cs="Arial"/>
+              </w:rPr>
+            </w:pPr>
+            <w:r>
+              <w:rPr>
+                <w:rFonts w:ascii="Arial" w:hAnsi="Arial" w:cs="Arial"/>
+              </w:rPr>
+              <w:t>As an Administrator I want to manage users so that I can delete or mute an user if necessary.</w:t>
+            </w:r>
+          </w:p>
+        </w:tc>
+      </w:tr>
+      <w:tr>
+        <w:tc>
+          <w:tcPr>
+            <w:cnfStyle w:val="001000000000" w:firstRow="0" w:lastRow="0" w:firstColumn="1" w:lastColumn="0" w:oddVBand="0" w:evenVBand="0" w:oddHBand="0" w:evenHBand="0" w:firstRowFirstColumn="0" w:firstRowLastColumn="0" w:lastRowFirstColumn="0" w:lastRowLastColumn="0"/>
+            <w:tcW w:w="1268" w:type="dxa"/>
+            <w:vAlign w:val="center"/>
+          </w:tcPr>
+          <w:p>
+            <w:pPr>
+              <w:tabs>
+                <w:tab w:val="left" w:pos="426"/>
+              </w:tabs>
+              <w:spacing w:before="60" w:after="60" w:line="300" w:lineRule="auto"/>
+              <w:rPr>
+                <w:rFonts w:ascii="Arial" w:hAnsi="Arial" w:cs="Arial"/>
+                <w:b w:val="0"/>
+              </w:rPr>
+            </w:pPr>
+            <w:r>
+              <w:rPr>
+                <w:rFonts w:ascii="Arial" w:hAnsi="Arial" w:cs="Arial"/>
+                <w:b w:val="0"/>
+              </w:rPr>
+              <w:t>US602</w:t>
+            </w:r>
+          </w:p>
+        </w:tc>
+        <w:tc>
+          <w:tcPr>
+            <w:tcW w:w="2295" w:type="dxa"/>
+            <w:vAlign w:val="center"/>
+          </w:tcPr>
+          <w:p>
+            <w:pPr>
+              <w:tabs>
+                <w:tab w:val="left" w:pos="426"/>
+              </w:tabs>
+              <w:spacing w:before="60" w:after="60" w:line="300" w:lineRule="auto"/>
+              <w:cnfStyle w:val="000000000000" w:firstRow="0" w:lastRow="0" w:firstColumn="0" w:lastColumn="0" w:oddVBand="0" w:evenVBand="0" w:oddHBand="0" w:evenHBand="0" w:firstRowFirstColumn="0" w:firstRowLastColumn="0" w:lastRowFirstColumn="0" w:lastRowLastColumn="0"/>
+              <w:rPr>
+                <w:rFonts w:ascii="Arial" w:hAnsi="Arial" w:cs="Arial"/>
+              </w:rPr>
+            </w:pPr>
+            <w:r>
+              <w:rPr>
+                <w:rFonts w:ascii="Arial" w:hAnsi="Arial" w:cs="Arial"/>
+              </w:rPr>
+              <w:t>Manage Content</w:t>
+            </w:r>
+          </w:p>
+        </w:tc>
+        <w:tc>
+          <w:tcPr>
+            <w:tcW w:w="1109" w:type="dxa"/>
+            <w:vAlign w:val="center"/>
+          </w:tcPr>
+          <w:p>
+            <w:pPr>
+              <w:tabs>
+                <w:tab w:val="left" w:pos="426"/>
+              </w:tabs>
+              <w:spacing w:before="60" w:after="60" w:line="300" w:lineRule="auto"/>
+              <w:cnfStyle w:val="000000000000" w:firstRow="0" w:lastRow="0" w:firstColumn="0" w:lastColumn="0" w:oddVBand="0" w:evenVBand="0" w:oddHBand="0" w:evenHBand="0" w:firstRowFirstColumn="0" w:firstRowLastColumn="0" w:lastRowFirstColumn="0" w:lastRowLastColumn="0"/>
+              <w:rPr>
+                <w:rFonts w:ascii="Arial" w:hAnsi="Arial" w:cs="Arial"/>
+              </w:rPr>
+            </w:pPr>
+            <w:r>
+              <w:rPr>
+                <w:rFonts w:ascii="Arial" w:hAnsi="Arial" w:cs="Arial"/>
+              </w:rPr>
+              <w:t>High</w:t>
+            </w:r>
+          </w:p>
+        </w:tc>
+        <w:tc>
+          <w:tcPr>
+            <w:tcW w:w="5494" w:type="dxa"/>
+            <w:vAlign w:val="center"/>
+          </w:tcPr>
+          <w:p>
+            <w:pPr>
+              <w:tabs>
+                <w:tab w:val="left" w:pos="426"/>
+              </w:tabs>
+              <w:spacing w:before="60" w:after="60" w:line="300" w:lineRule="auto"/>
+              <w:jc w:val="both"/>
+              <w:cnfStyle w:val="000000000000" w:firstRow="0" w:lastRow="0" w:firstColumn="0" w:lastColumn="0" w:oddVBand="0" w:evenVBand="0" w:oddHBand="0" w:evenHBand="0" w:firstRowFirstColumn="0" w:firstRowLastColumn="0" w:lastRowFirstColumn="0" w:lastRowLastColumn="0"/>
+              <w:rPr>
+                <w:rFonts w:ascii="Arial" w:hAnsi="Arial" w:cs="Arial"/>
+              </w:rPr>
+            </w:pPr>
+            <w:r>
+              <w:rPr>
+                <w:rFonts w:ascii="Arial" w:hAnsi="Arial" w:cs="Arial"/>
+              </w:rPr>
+              <w:t>As an Administrator I want to manage the system’s content so that whenever a change is necessary, there is permission to do so.</w:t>
+            </w:r>
+          </w:p>
+        </w:tc>
+      </w:tr>
+      <w:tr>
+        <w:trPr>
+          <w:cnfStyle w:val="000000100000" w:firstRow="0" w:lastRow="0" w:firstColumn="0" w:lastColumn="0" w:oddVBand="0" w:evenVBand="0" w:oddHBand="1" w:evenHBand="0" w:firstRowFirstColumn="0" w:firstRowLastColumn="0" w:lastRowFirstColumn="0" w:lastRowLastColumn="0"/>
+        </w:trPr>
+        <w:tc>
+          <w:tcPr>
+            <w:cnfStyle w:val="001000000000" w:firstRow="0" w:lastRow="0" w:firstColumn="1" w:lastColumn="0" w:oddVBand="0" w:evenVBand="0" w:oddHBand="0" w:evenHBand="0" w:firstRowFirstColumn="0" w:firstRowLastColumn="0" w:lastRowFirstColumn="0" w:lastRowLastColumn="0"/>
+            <w:tcW w:w="1268" w:type="dxa"/>
+            <w:vAlign w:val="center"/>
+          </w:tcPr>
+          <w:p>
+            <w:pPr>
+              <w:tabs>
+                <w:tab w:val="left" w:pos="426"/>
+              </w:tabs>
+              <w:spacing w:before="60" w:after="60" w:line="300" w:lineRule="auto"/>
+              <w:rPr>
+                <w:rFonts w:ascii="Arial" w:hAnsi="Arial" w:cs="Arial"/>
+                <w:b w:val="0"/>
+              </w:rPr>
+            </w:pPr>
+            <w:r>
+              <w:rPr>
+                <w:rFonts w:ascii="Arial" w:hAnsi="Arial" w:cs="Arial"/>
+                <w:b w:val="0"/>
+              </w:rPr>
+              <w:t>US6</w:t>
+            </w:r>
+            <w:r>
+              <w:rPr>
+                <w:rFonts w:ascii="Arial" w:hAnsi="Arial" w:cs="Arial"/>
+                <w:b w:val="0"/>
+              </w:rPr>
+              <w:t>02</w:t>
+            </w:r>
+          </w:p>
+        </w:tc>
+        <w:tc>
+          <w:tcPr>
+            <w:tcW w:w="2295" w:type="dxa"/>
+            <w:vAlign w:val="center"/>
+          </w:tcPr>
+          <w:p>
+            <w:pPr>
+              <w:tabs>
+                <w:tab w:val="left" w:pos="426"/>
+              </w:tabs>
+              <w:spacing w:before="60" w:after="60" w:line="300" w:lineRule="auto"/>
+              <w:cnfStyle w:val="000000100000" w:firstRow="0" w:lastRow="0" w:firstColumn="0" w:lastColumn="0" w:oddVBand="0" w:evenVBand="0" w:oddHBand="1" w:evenHBand="0" w:firstRowFirstColumn="0" w:firstRowLastColumn="0" w:lastRowFirstColumn="0" w:lastRowLastColumn="0"/>
+              <w:rPr>
+                <w:rFonts w:ascii="Arial" w:hAnsi="Arial" w:cs="Arial"/>
+              </w:rPr>
+            </w:pPr>
+            <w:r>
+              <w:rPr>
+                <w:rFonts w:ascii="Arial" w:hAnsi="Arial" w:cs="Arial"/>
+              </w:rPr>
+              <w:t>Daily Statistics</w:t>
+            </w:r>
+          </w:p>
+        </w:tc>
+        <w:tc>
+          <w:tcPr>
+            <w:tcW w:w="1109" w:type="dxa"/>
+            <w:vAlign w:val="center"/>
+          </w:tcPr>
+          <w:p>
+            <w:pPr>
+              <w:tabs>
+                <w:tab w:val="left" w:pos="426"/>
+              </w:tabs>
+              <w:spacing w:before="60" w:after="60" w:line="300" w:lineRule="auto"/>
+              <w:cnfStyle w:val="000000100000" w:firstRow="0" w:lastRow="0" w:firstColumn="0" w:lastColumn="0" w:oddVBand="0" w:evenVBand="0" w:oddHBand="1" w:evenHBand="0" w:firstRowFirstColumn="0" w:firstRowLastColumn="0" w:lastRowFirstColumn="0" w:lastRowLastColumn="0"/>
+              <w:rPr>
+                <w:rFonts w:ascii="Arial" w:hAnsi="Arial" w:cs="Arial"/>
+              </w:rPr>
+            </w:pPr>
+            <w:r>
+              <w:rPr>
+                <w:rFonts w:ascii="Arial" w:hAnsi="Arial" w:cs="Arial"/>
+              </w:rPr>
+              <w:t>Low</w:t>
+            </w:r>
+          </w:p>
+        </w:tc>
+        <w:tc>
+          <w:tcPr>
+            <w:tcW w:w="5494" w:type="dxa"/>
+            <w:vAlign w:val="center"/>
+          </w:tcPr>
+          <w:p>
+            <w:pPr>
+              <w:tabs>
+                <w:tab w:val="left" w:pos="426"/>
+              </w:tabs>
+              <w:spacing w:before="60" w:after="60" w:line="300" w:lineRule="auto"/>
+              <w:jc w:val="both"/>
+              <w:cnfStyle w:val="000000100000" w:firstRow="0" w:lastRow="0" w:firstColumn="0" w:lastColumn="0" w:oddVBand="0" w:evenVBand="0" w:oddHBand="1" w:evenHBand="0" w:firstRowFirstColumn="0" w:firstRowLastColumn="0" w:lastRowFirstColumn="0" w:lastRowLastColumn="0"/>
+              <w:rPr>
+                <w:rFonts w:ascii="Arial" w:hAnsi="Arial" w:cs="Arial"/>
+              </w:rPr>
+            </w:pPr>
+            <w:r>
+              <w:rPr>
+                <w:rFonts w:ascii="Arial" w:hAnsi="Arial" w:cs="Arial"/>
+              </w:rPr>
+              <w:t xml:space="preserve">As an </w:t>
+            </w:r>
+            <w:r>
+              <w:rPr>
+                <w:rFonts w:ascii="Arial" w:hAnsi="Arial" w:cs="Arial"/>
+              </w:rPr>
+              <w:t>Administrator I want to get daily statistics about the website’s visits so that I can know the time when the server is busier.</w:t>
+            </w:r>
+          </w:p>
+        </w:tc>
+      </w:tr>
+    </w:tbl>
+    <w:p>
+      <w:pPr>
+        <w:tabs>
+          <w:tab w:val="left" w:pos="426"/>
+        </w:tabs>
+        <w:jc w:val="both"/>
+        <w:rPr>
+          <w:rFonts w:ascii="Arial" w:hAnsi="Arial" w:cs="Arial"/>
+          <w:szCs w:val="24"/>
+        </w:rPr>
+      </w:pPr>
+    </w:p>
+    <w:p>
+      <w:pPr>
+        <w:tabs>
+          <w:tab w:val="left" w:pos="426"/>
+        </w:tabs>
+        <w:jc w:val="both"/>
+        <w:rPr>
+          <w:rFonts w:ascii="Arial" w:hAnsi="Arial" w:cs="Arial"/>
+          <w:szCs w:val="24"/>
+        </w:rPr>
+      </w:pPr>
+    </w:p>
+    <w:p>
+      <w:pPr>
+        <w:rPr>
+          <w:rFonts w:ascii="Arial" w:hAnsi="Arial" w:cs="Arial"/>
+          <w:szCs w:val="24"/>
+        </w:rPr>
+      </w:pPr>
+      <w:r>
+        <w:rPr>
+          <w:rFonts w:ascii="Arial" w:hAnsi="Arial" w:cs="Arial"/>
+          <w:szCs w:val="24"/>
+        </w:rPr>
         <w:br w:type="page"/>
       </w:r>
-      <w:bookmarkStart w:id="0" w:name="_GoBack"/>
-      <w:bookmarkEnd w:id="0"/>
+    </w:p>
+    <w:p>
+      <w:pPr>
+        <w:tabs>
+          <w:tab w:val="left" w:pos="426"/>
+        </w:tabs>
+        <w:jc w:val="both"/>
+        <w:rPr>
+          <w:rFonts w:ascii="Arial" w:hAnsi="Arial" w:cs="Arial"/>
+          <w:sz w:val="24"/>
+          <w:szCs w:val="24"/>
+        </w:rPr>
+      </w:pPr>
+      <w:r>
+        <w:rPr>
+          <w:rFonts w:ascii="Arial" w:hAnsi="Arial" w:cs="Arial"/>
+          <w:b/>
+          <w:sz w:val="28"/>
+          <w:szCs w:val="28"/>
+        </w:rPr>
+        <w:lastRenderedPageBreak/>
+        <w:t>3. User Interfaces</w:t>
+      </w:r>
+    </w:p>
+    <w:p>
+      <w:pPr>
+        <w:tabs>
+          <w:tab w:val="left" w:pos="426"/>
+        </w:tabs>
+        <w:spacing w:line="300" w:lineRule="auto"/>
+        <w:jc w:val="both"/>
+        <w:rPr>
+          <w:rFonts w:ascii="Arial" w:hAnsi="Arial" w:cs="Arial"/>
+          <w:b/>
+        </w:rPr>
+      </w:pPr>
+      <w:r>
+        <w:rPr>
+          <w:rFonts w:ascii="Arial" w:hAnsi="Arial" w:cs="Arial"/>
+          <w:sz w:val="24"/>
+          <w:szCs w:val="24"/>
+        </w:rPr>
+        <w:tab/>
+      </w:r>
+      <w:r>
+        <w:rPr>
+          <w:rFonts w:ascii="Arial" w:hAnsi="Arial" w:cs="Arial"/>
+          <w:sz w:val="24"/>
+          <w:szCs w:val="24"/>
+        </w:rPr>
+        <w:tab/>
+      </w:r>
+      <w:r>
+        <w:rPr>
+          <w:rFonts w:ascii="Arial" w:hAnsi="Arial" w:cs="Arial"/>
+        </w:rPr>
+        <w:t>The user interface desi</w:t>
+      </w:r>
+      <w:r>
+        <w:rPr>
+          <w:rFonts w:ascii="Arial" w:hAnsi="Arial" w:cs="Arial"/>
+        </w:rPr>
+        <w:t>gn process goal is to produce a user interface which makes it easy (self explanatory), efficient and enjoyable (user friendly) to operate in the way which produces the desired result.</w:t>
+      </w:r>
+      <w:r>
+        <w:rPr>
+          <w:rFonts w:ascii="Arial" w:hAnsi="Arial" w:cs="Arial"/>
+          <w:b/>
+        </w:rPr>
+        <w:br w:type="page"/>
+      </w:r>
     </w:p>
     <w:sdt>
       <w:sdtPr>
         <w:rPr>
-          <w:lang w:val="pt-BR"/>
+          <w:rFonts w:asciiTheme="minorHAnsi" w:eastAsiaTheme="minorHAnsi" w:hAnsiTheme="minorHAnsi" w:cstheme="minorBidi"/>
+          <w:color w:val="auto"/>
+          <w:sz w:val="22"/>
+          <w:szCs w:val="22"/>
+          <w:lang w:val="pt-BR" w:eastAsia="en-US"/>
         </w:rPr>
         <w:id w:val="-1579903977"/>
         <w:docPartObj>
@@ -1533,11 +5684,7 @@
       </w:sdtPr>
       <w:sdtEndPr>
         <w:rPr>
-          <w:rFonts w:asciiTheme="minorHAnsi" w:eastAsiaTheme="minorHAnsi" w:hAnsiTheme="minorHAnsi" w:cstheme="minorBidi"/>
-          <w:color w:val="auto"/>
-          <w:sz w:val="22"/>
-          <w:szCs w:val="22"/>
-          <w:lang w:val="pt-PT" w:eastAsia="en-US"/>
+          <w:lang w:val="pt-PT"/>
         </w:rPr>
       </w:sdtEndPr>
       <w:sdtContent>
@@ -1575,6 +5722,7 @@
         <w:p>
           <w:pPr>
             <w:rPr>
+              <w:rFonts w:ascii="Arial" w:hAnsi="Arial" w:cs="Arial"/>
               <w:lang w:val="pt-BR" w:eastAsia="pt-PT"/>
             </w:rPr>
           </w:pPr>
@@ -1647,15 +5795,7 @@
                   <w:noProof/>
                   <w:lang w:val="pt-BR"/>
                 </w:rPr>
-                <w:t xml:space="preserve"> (3</w:t>
-              </w:r>
-              <w:r>
-                <w:rPr>
-                  <w:rFonts w:ascii="Arial" w:hAnsi="Arial" w:cs="Arial"/>
-                  <w:noProof/>
-                  <w:lang w:val="pt-BR"/>
-                </w:rPr>
-                <w:t>rd Edition</w:t>
+                <w:t xml:space="preserve"> (3rd Edition</w:t>
               </w:r>
               <w:r>
                 <w:rPr>
@@ -1700,15 +5840,7 @@
                   <w:noProof/>
                   <w:lang w:val="pt-BR"/>
                 </w:rPr>
-                <w:t xml:space="preserve"> (</w:t>
-              </w:r>
-              <w:r>
-                <w:rPr>
-                  <w:rFonts w:ascii="Arial" w:hAnsi="Arial" w:cs="Arial"/>
-                  <w:noProof/>
-                  <w:lang w:val="pt-BR"/>
-                </w:rPr>
-                <w:t>3rd Edition</w:t>
+                <w:t xml:space="preserve"> (3rd Edition</w:t>
               </w:r>
               <w:r>
                 <w:rPr>
@@ -1717,6 +5849,43 @@
                   <w:lang w:val="pt-BR"/>
                 </w:rPr>
                 <w:t>). Chicago: Addison-Wesley Professional.</w:t>
+              </w:r>
+            </w:p>
+            <w:p>
+              <w:pPr>
+                <w:pStyle w:val="Bibliografia"/>
+                <w:ind w:left="720" w:hanging="720"/>
+                <w:rPr>
+                  <w:rFonts w:ascii="Arial" w:hAnsi="Arial" w:cs="Arial"/>
+                  <w:noProof/>
+                  <w:lang w:val="pt-BR"/>
+                </w:rPr>
+              </w:pPr>
+              <w:r>
+                <w:rPr>
+                  <w:rFonts w:ascii="Arial" w:hAnsi="Arial" w:cs="Arial"/>
+                  <w:noProof/>
+                  <w:lang w:val="pt-BR"/>
+                </w:rPr>
+                <w:t xml:space="preserve">Raymond, E. S., &amp; Landley, R. W. (2004). </w:t>
+              </w:r>
+              <w:r>
+                <w:rPr>
+                  <w:rFonts w:ascii="Arial" w:hAnsi="Arial" w:cs="Arial"/>
+                  <w:i/>
+                  <w:iCs/>
+                  <w:noProof/>
+                  <w:lang w:val="pt-BR"/>
+                </w:rPr>
+                <w:t>The Art of Unix Usability.</w:t>
+              </w:r>
+              <w:r>
+                <w:rPr>
+                  <w:rFonts w:ascii="Arial" w:hAnsi="Arial" w:cs="Arial"/>
+                  <w:noProof/>
+                  <w:lang w:val="pt-BR"/>
+                </w:rPr>
+                <w:t xml:space="preserve"> Pearson Education, Inc.</w:t>
               </w:r>
             </w:p>
             <w:p>
@@ -1798,15 +5967,14 @@
       </w:pPr>
       <w:r>
         <w:rPr>
-          <w:rFonts w:ascii="Arial" w:hAnsi="Arial" w:cs="Arial"/>
           <w:noProof/>
           <w:lang w:eastAsia="pt-PT"/>
         </w:rPr>
         <w:drawing>
-          <wp:inline distT="0" distB="0" distL="0" distR="0" wp14:anchorId="1992E58C" wp14:editId="337CE269">
-            <wp:extent cx="5715000" cy="4029075"/>
-            <wp:effectExtent l="0" t="0" r="0" b="9525"/>
-            <wp:docPr id="3" name="Imagem 3"/>
+          <wp:inline distT="0" distB="0" distL="0" distR="0">
+            <wp:extent cx="5915025" cy="4019550"/>
+            <wp:effectExtent l="0" t="0" r="9525" b="0"/>
+            <wp:docPr id="1" name="Imagem 1"/>
             <wp:cNvGraphicFramePr>
               <a:graphicFrameLocks xmlns:a="http://schemas.openxmlformats.org/drawingml/2006/main" noChangeAspect="1"/>
             </wp:cNvGraphicFramePr>
@@ -1814,7 +5982,7 @@
               <a:graphicData uri="http://schemas.openxmlformats.org/drawingml/2006/picture">
                 <pic:pic xmlns:pic="http://schemas.openxmlformats.org/drawingml/2006/picture">
                   <pic:nvPicPr>
-                    <pic:cNvPr id="3" name="Actors.png"/>
+                    <pic:cNvPr id="1" name="Actors.png"/>
                     <pic:cNvPicPr/>
                   </pic:nvPicPr>
                   <pic:blipFill>
@@ -1832,7 +6000,7 @@
                   <pic:spPr>
                     <a:xfrm>
                       <a:off x="0" y="0"/>
-                      <a:ext cx="5715000" cy="4029075"/>
+                      <a:ext cx="5915025" cy="4019550"/>
                     </a:xfrm>
                     <a:prstGeom prst="rect">
                       <a:avLst/>
@@ -1884,13 +6052,8 @@
           <w:rFonts w:ascii="Arial" w:hAnsi="Arial" w:cs="Arial"/>
         </w:rPr>
       </w:pPr>
-    </w:p>
-    <w:p>
-      <w:pPr>
-        <w:rPr>
-          <w:rFonts w:ascii="Arial" w:hAnsi="Arial" w:cs="Arial"/>
-        </w:rPr>
-      </w:pPr>
+      <w:bookmarkStart w:id="0" w:name="_GoBack"/>
+      <w:bookmarkEnd w:id="0"/>
     </w:p>
     <w:sectPr>
       <w:pgSz w:w="11906" w:h="16838"/>
@@ -3038,11 +7201,36 @@
     <b:Edition>3ª</b:Edition>
     <b:RefOrder>2</b:RefOrder>
   </b:Source>
+  <b:Source>
+    <b:Tag>Ray04</b:Tag>
+    <b:SourceType>Book</b:SourceType>
+    <b:Guid>{6B90761C-5077-49DD-9910-821960004303}</b:Guid>
+    <b:Title>The Art of Unix Usability</b:Title>
+    <b:Year>2004</b:Year>
+    <b:Publisher>Pearson Education, Inc</b:Publisher>
+    <b:Author>
+      <b:Author>
+        <b:NameList>
+          <b:Person>
+            <b:Last>Raymond</b:Last>
+            <b:Middle>Steven</b:Middle>
+            <b:First>Eric</b:First>
+          </b:Person>
+          <b:Person>
+            <b:Last>Landley</b:Last>
+            <b:Middle>W.</b:Middle>
+            <b:First>Rob</b:First>
+          </b:Person>
+        </b:NameList>
+      </b:Author>
+    </b:Author>
+    <b:RefOrder>3</b:RefOrder>
+  </b:Source>
 </b:Sources>
 </file>
 
 <file path=customXml/itemProps1.xml><?xml version="1.0" encoding="utf-8"?>
-<ds:datastoreItem xmlns:ds="http://schemas.openxmlformats.org/officeDocument/2006/customXml" ds:itemID="{FF6C8774-AFF6-4F4C-91CD-2B54C21FC088}">
+<ds:datastoreItem xmlns:ds="http://schemas.openxmlformats.org/officeDocument/2006/customXml" ds:itemID="{521CE017-27C9-44F6-81D2-32C5A5C5AA03}">
   <ds:schemaRefs>
     <ds:schemaRef ds:uri="http://schemas.openxmlformats.org/officeDocument/2006/bibliography"/>
   </ds:schemaRefs>

</xml_diff>